<commit_message>
integrante, y titulo del poryecto
</commit_message>
<xml_diff>
--- a/Plantilla para proyecto.docx
+++ b/Plantilla para proyecto.docx
@@ -1285,21 +1285,7 @@
           <w:rFonts w:ascii="Tahoma" w:hAnsi="Tahoma" w:cs="Tahoma"/>
           <w:sz w:val="20"/>
         </w:rPr>
-        <w:t>Integrante</w:t>
-      </w:r>
-      <w:r>
-        <w:rPr>
-          <w:rFonts w:ascii="Tahoma" w:hAnsi="Tahoma" w:cs="Tahoma"/>
-          <w:sz w:val="20"/>
-        </w:rPr>
-        <w:t xml:space="preserve"> </w:t>
-      </w:r>
-      <w:r>
-        <w:rPr>
-          <w:rFonts w:ascii="Tahoma" w:hAnsi="Tahoma" w:cs="Tahoma"/>
-          <w:sz w:val="20"/>
-        </w:rPr>
-        <w:t>1</w:t>
+        <w:t>Alfredo Dario Mosquera Espinoza.</w:t>
       </w:r>
     </w:p>
     <w:p>
@@ -1423,7 +1409,10 @@
         </w:pBdr>
       </w:pPr>
       <w:r>
-        <w:t>Sistema de Alimentación Sana</w:t>
+        <w:t xml:space="preserve">Sistema de </w:t>
+      </w:r>
+      <w:r>
+        <w:t xml:space="preserve">medición de niveles de estrés en una clase </w:t>
       </w:r>
     </w:p>
     <w:p>

</xml_diff>

<commit_message>
actualizacion de procesos,tablas y descripcion
</commit_message>
<xml_diff>
--- a/Plantilla para proyecto.docx
+++ b/Plantilla para proyecto.docx
@@ -1705,6 +1705,7 @@
         <w:rPr>
           <w:sz w:val="16"/>
         </w:rPr>
+        <w:lastRenderedPageBreak/>
         <w:t>Etapa de Desarrollo: Análisis del Sistema</w:t>
       </w:r>
       <w:bookmarkEnd w:id="5"/>
@@ -1805,11 +1806,102 @@
     </w:p>
     <w:p>
       <w:pPr>
-        <w:rPr>
-          <w:rFonts w:ascii="Tahoma" w:hAnsi="Tahoma" w:cs="Tahoma"/>
-          <w:sz w:val="20"/>
-        </w:rPr>
-      </w:pPr>
+        <w:jc w:val="both"/>
+        <w:rPr>
+          <w:rFonts w:ascii="Tahoma" w:hAnsi="Tahoma" w:cs="Tahoma"/>
+          <w:sz w:val="20"/>
+        </w:rPr>
+      </w:pPr>
+    </w:p>
+    <w:p>
+      <w:pPr>
+        <w:jc w:val="both"/>
+        <w:rPr>
+          <w:rFonts w:ascii="Tahoma" w:hAnsi="Tahoma" w:cs="Tahoma"/>
+          <w:sz w:val="20"/>
+        </w:rPr>
+      </w:pPr>
+      <w:r>
+        <w:rPr>
+          <w:rFonts w:ascii="Tahoma" w:hAnsi="Tahoma" w:cs="Tahoma"/>
+          <w:sz w:val="20"/>
+        </w:rPr>
+        <w:t>El sistema consiste en tener un control sobre el nivel de estrés de los usuarios registrados como es el caso de estudiantes o profesores, y también se registrarán los psicólogos para realizar consultas y dar sugerencias preestablecidas y personalizadas según sea del caso del usuario.</w:t>
+      </w:r>
+    </w:p>
+    <w:p>
+      <w:pPr>
+        <w:jc w:val="both"/>
+        <w:rPr>
+          <w:rFonts w:ascii="Tahoma" w:hAnsi="Tahoma" w:cs="Tahoma"/>
+          <w:sz w:val="20"/>
+        </w:rPr>
+      </w:pPr>
+      <w:r>
+        <w:rPr>
+          <w:rFonts w:ascii="Tahoma" w:hAnsi="Tahoma" w:cs="Tahoma"/>
+          <w:sz w:val="20"/>
+        </w:rPr>
+        <w:t xml:space="preserve">Los usuarios para registrarse tendrán que ingresas sus datos tales como cedula de identidad, nombre, Apellido, correo electrónico, teléfono </w:t>
+      </w:r>
+      <w:r>
+        <w:rPr>
+          <w:rFonts w:ascii="Tahoma" w:hAnsi="Tahoma" w:cs="Tahoma"/>
+          <w:sz w:val="20"/>
+        </w:rPr>
+        <w:t>Celular,</w:t>
+      </w:r>
+      <w:r>
+        <w:rPr>
+          <w:rFonts w:ascii="Tahoma" w:hAnsi="Tahoma" w:cs="Tahoma"/>
+          <w:sz w:val="20"/>
+        </w:rPr>
+        <w:t xml:space="preserve"> teléfono casa, fecha de nacimiento, para el caso </w:t>
+      </w:r>
+      <w:r>
+        <w:rPr>
+          <w:rFonts w:ascii="Tahoma" w:hAnsi="Tahoma" w:cs="Tahoma"/>
+          <w:sz w:val="20"/>
+        </w:rPr>
+        <w:t>del estudiante</w:t>
+      </w:r>
+      <w:r>
+        <w:rPr>
+          <w:rFonts w:ascii="Tahoma" w:hAnsi="Tahoma" w:cs="Tahoma"/>
+          <w:sz w:val="20"/>
+        </w:rPr>
+        <w:t xml:space="preserve"> deben tener como dato adicional las materias registradas y su horario de clases, para los profesores deben tomar en cuenta sus materias </w:t>
+      </w:r>
+      <w:r>
+        <w:rPr>
+          <w:rFonts w:ascii="Tahoma" w:hAnsi="Tahoma" w:cs="Tahoma"/>
+          <w:sz w:val="20"/>
+        </w:rPr>
+        <w:t>impartidas junto</w:t>
+      </w:r>
+      <w:r>
+        <w:rPr>
+          <w:rFonts w:ascii="Tahoma" w:hAnsi="Tahoma" w:cs="Tahoma"/>
+          <w:sz w:val="20"/>
+        </w:rPr>
+        <w:t xml:space="preserve"> con su horario de trabajo, y en el caso de los psicólogos se toma en cuenta un numero de consulta y el horario de atención. Al momento de generar una cita el usuario debe ingresar los siguientes campos: fecha, hora, motivo.</w:t>
+      </w:r>
+    </w:p>
+    <w:p>
+      <w:pPr>
+        <w:jc w:val="both"/>
+        <w:rPr>
+          <w:rFonts w:ascii="Tahoma" w:hAnsi="Tahoma" w:cs="Tahoma"/>
+          <w:sz w:val="20"/>
+        </w:rPr>
+      </w:pPr>
+      <w:r>
+        <w:rPr>
+          <w:rFonts w:ascii="Tahoma" w:hAnsi="Tahoma" w:cs="Tahoma"/>
+          <w:sz w:val="20"/>
+        </w:rPr>
+        <w:t xml:space="preserve">Los psicólogos tendrán la opción de ingresar sugerencias preestablecidas según sea el caso del problema del usuario, y también pueden generar una sugerencia personalizada luego de haber culminado con la cita. El sistema permitirá al usuario elegir un tipo de sugerencia, si el usuario no desea agendar una cita puede recibir una sugerencia preestablecida por el sistema.  </w:t>
+      </w:r>
     </w:p>
     <w:p>
       <w:pPr>
@@ -1982,7 +2074,6 @@
           <w:rFonts w:ascii="Tahoma" w:hAnsi="Tahoma" w:cs="Tahoma"/>
           <w:sz w:val="20"/>
         </w:rPr>
-        <w:lastRenderedPageBreak/>
         <w:t>Tipos de seguridad (segundo parcial)</w:t>
       </w:r>
     </w:p>
@@ -2649,7 +2740,6 @@
           <w:rFonts w:ascii="Tahoma" w:hAnsi="Tahoma" w:cs="Tahoma"/>
           <w:sz w:val="20"/>
         </w:rPr>
-        <w:lastRenderedPageBreak/>
         <w:t xml:space="preserve">Mejorar su rendimiento académico en base a las sugerencias recibidas por la </w:t>
       </w:r>
       <w:proofErr w:type="gramStart"/>
@@ -2720,6 +2810,36 @@
     </w:p>
     <w:p>
       <w:pPr>
+        <w:ind w:left="360"/>
+        <w:rPr>
+          <w:rFonts w:ascii="Tahoma" w:hAnsi="Tahoma" w:cs="Tahoma"/>
+          <w:sz w:val="20"/>
+        </w:rPr>
+      </w:pPr>
+    </w:p>
+    <w:p>
+      <w:pPr>
+        <w:ind w:left="360"/>
+        <w:jc w:val="center"/>
+        <w:rPr>
+          <w:rFonts w:ascii="Tahoma" w:hAnsi="Tahoma" w:cs="Tahoma"/>
+          <w:b/>
+          <w:bCs/>
+          <w:sz w:val="20"/>
+        </w:rPr>
+      </w:pPr>
+      <w:r>
+        <w:rPr>
+          <w:rFonts w:ascii="Tahoma" w:hAnsi="Tahoma" w:cs="Tahoma"/>
+          <w:b/>
+          <w:bCs/>
+          <w:sz w:val="20"/>
+        </w:rPr>
+        <w:t>Administradores</w:t>
+      </w:r>
+    </w:p>
+    <w:p>
+      <w:pPr>
         <w:rPr>
           <w:rFonts w:ascii="Tahoma" w:hAnsi="Tahoma" w:cs="Tahoma"/>
           <w:sz w:val="20"/>
@@ -2852,18 +2972,10 @@
       <w:r>
         <w:rPr>
           <w:rFonts w:ascii="Tahoma" w:hAnsi="Tahoma" w:cs="Tahoma"/>
-          <w:b/>
-          <w:sz w:val="20"/>
-        </w:rPr>
-        <w:t>registro de actividades,</w:t>
-      </w:r>
-      <w:r>
-        <w:rPr>
-          <w:rFonts w:ascii="Tahoma" w:hAnsi="Tahoma" w:cs="Tahoma"/>
-          <w:bCs/>
-          <w:sz w:val="20"/>
-        </w:rPr>
-        <w:t xml:space="preserve"> número de cédula, nombre, apellido, edad, fecha de nacimiento, correo electrónico</w:t>
+          <w:bCs/>
+          <w:sz w:val="20"/>
+        </w:rPr>
+        <w:t>número de cédula, nombre, apellido, edad, fecha de nacimiento, correo electrónico</w:t>
       </w:r>
     </w:p>
     <w:p>
@@ -3626,6 +3738,7 @@
           <w:bCs/>
           <w:sz w:val="20"/>
         </w:rPr>
+        <w:lastRenderedPageBreak/>
         <w:tab/>
         <w:t xml:space="preserve">     Mensaje de error: “contraseña incorrecta”, “error! usuario no existente”</w:t>
       </w:r>
@@ -3940,19 +4053,3178 @@
     </w:p>
     <w:p>
       <w:pPr>
-        <w:rPr>
-          <w:rFonts w:ascii="Tahoma" w:hAnsi="Tahoma" w:cs="Tahoma"/>
-          <w:sz w:val="20"/>
-        </w:rPr>
-      </w:pPr>
-    </w:p>
-    <w:p>
-      <w:pPr>
-        <w:rPr>
-          <w:rFonts w:ascii="Tahoma" w:hAnsi="Tahoma" w:cs="Tahoma"/>
-          <w:sz w:val="20"/>
-        </w:rPr>
-      </w:pPr>
+        <w:jc w:val="center"/>
+        <w:rPr>
+          <w:rFonts w:ascii="Tahoma" w:hAnsi="Tahoma" w:cs="Tahoma"/>
+          <w:b/>
+          <w:sz w:val="20"/>
+        </w:rPr>
+      </w:pPr>
+      <w:r>
+        <w:rPr>
+          <w:rFonts w:ascii="Tahoma" w:hAnsi="Tahoma" w:cs="Tahoma"/>
+          <w:b/>
+          <w:sz w:val="20"/>
+        </w:rPr>
+        <w:t>R</w:t>
+      </w:r>
+      <w:r>
+        <w:rPr>
+          <w:rFonts w:ascii="Tahoma" w:hAnsi="Tahoma" w:cs="Tahoma"/>
+          <w:b/>
+          <w:sz w:val="20"/>
+        </w:rPr>
+        <w:t>egistro de actividades</w:t>
+      </w:r>
+    </w:p>
+    <w:p>
+      <w:pPr>
+        <w:rPr>
+          <w:rFonts w:ascii="Tahoma" w:hAnsi="Tahoma" w:cs="Tahoma"/>
+          <w:b/>
+          <w:sz w:val="20"/>
+        </w:rPr>
+      </w:pPr>
+    </w:p>
+    <w:p>
+      <w:pPr>
+        <w:ind w:firstLine="360"/>
+        <w:rPr>
+          <w:rFonts w:ascii="Tahoma" w:hAnsi="Tahoma" w:cs="Tahoma"/>
+          <w:sz w:val="20"/>
+        </w:rPr>
+      </w:pPr>
+      <w:r>
+        <w:rPr>
+          <w:rFonts w:ascii="Tahoma" w:hAnsi="Tahoma" w:cs="Tahoma"/>
+          <w:b/>
+          <w:sz w:val="20"/>
+        </w:rPr>
+        <w:t>Nombre:</w:t>
+      </w:r>
+      <w:r>
+        <w:rPr>
+          <w:rFonts w:ascii="Tahoma" w:hAnsi="Tahoma" w:cs="Tahoma"/>
+          <w:b/>
+          <w:sz w:val="20"/>
+        </w:rPr>
+        <w:t xml:space="preserve"> </w:t>
+      </w:r>
+      <w:r>
+        <w:rPr>
+          <w:rFonts w:ascii="Tahoma" w:hAnsi="Tahoma" w:cs="Tahoma"/>
+          <w:bCs/>
+          <w:sz w:val="20"/>
+        </w:rPr>
+        <w:t>ingresar actividades</w:t>
+      </w:r>
+    </w:p>
+    <w:p>
+      <w:pPr>
+        <w:ind w:firstLine="360"/>
+        <w:rPr>
+          <w:rFonts w:ascii="Tahoma" w:hAnsi="Tahoma" w:cs="Tahoma"/>
+          <w:sz w:val="20"/>
+        </w:rPr>
+      </w:pPr>
+      <w:r>
+        <w:rPr>
+          <w:rFonts w:ascii="Tahoma" w:hAnsi="Tahoma" w:cs="Tahoma"/>
+          <w:b/>
+          <w:sz w:val="20"/>
+        </w:rPr>
+        <w:t>Descripción:</w:t>
+      </w:r>
+      <w:r>
+        <w:rPr>
+          <w:rFonts w:ascii="Tahoma" w:hAnsi="Tahoma" w:cs="Tahoma"/>
+          <w:sz w:val="20"/>
+        </w:rPr>
+        <w:t xml:space="preserve"> </w:t>
+      </w:r>
+      <w:r>
+        <w:rPr>
+          <w:rFonts w:ascii="Tahoma" w:hAnsi="Tahoma" w:cs="Tahoma"/>
+          <w:sz w:val="20"/>
+        </w:rPr>
+        <w:t xml:space="preserve">Este proceso registra </w:t>
+      </w:r>
+      <w:r>
+        <w:rPr>
+          <w:rFonts w:ascii="Tahoma" w:hAnsi="Tahoma" w:cs="Tahoma"/>
+          <w:sz w:val="20"/>
+        </w:rPr>
+        <w:t xml:space="preserve">las actividades ya sea del estudiante o profesor </w:t>
+      </w:r>
+      <w:r>
+        <w:rPr>
+          <w:rFonts w:ascii="Tahoma" w:hAnsi="Tahoma" w:cs="Tahoma"/>
+          <w:sz w:val="20"/>
+        </w:rPr>
+        <w:t xml:space="preserve">dentro del sistema. </w:t>
+      </w:r>
+    </w:p>
+    <w:p>
+      <w:pPr>
+        <w:ind w:firstLine="360"/>
+        <w:rPr>
+          <w:rFonts w:ascii="Tahoma" w:hAnsi="Tahoma" w:cs="Tahoma"/>
+          <w:bCs/>
+          <w:sz w:val="20"/>
+        </w:rPr>
+      </w:pPr>
+      <w:r>
+        <w:rPr>
+          <w:rFonts w:ascii="Tahoma" w:hAnsi="Tahoma" w:cs="Tahoma"/>
+          <w:b/>
+          <w:sz w:val="20"/>
+        </w:rPr>
+        <w:t>Nota:</w:t>
+      </w:r>
+      <w:r>
+        <w:rPr>
+          <w:rFonts w:ascii="Tahoma" w:hAnsi="Tahoma" w:cs="Tahoma"/>
+          <w:b/>
+          <w:sz w:val="20"/>
+        </w:rPr>
+        <w:t xml:space="preserve"> </w:t>
+      </w:r>
+      <w:r>
+        <w:rPr>
+          <w:rFonts w:ascii="Tahoma" w:hAnsi="Tahoma" w:cs="Tahoma"/>
+          <w:bCs/>
+          <w:sz w:val="20"/>
+        </w:rPr>
+        <w:t>validar con la id del usuario.</w:t>
+      </w:r>
+    </w:p>
+    <w:p>
+      <w:pPr>
+        <w:ind w:firstLine="360"/>
+        <w:rPr>
+          <w:rFonts w:ascii="Tahoma" w:hAnsi="Tahoma" w:cs="Tahoma"/>
+          <w:bCs/>
+          <w:sz w:val="20"/>
+        </w:rPr>
+      </w:pPr>
+      <w:r>
+        <w:rPr>
+          <w:rFonts w:ascii="Tahoma" w:hAnsi="Tahoma" w:cs="Tahoma"/>
+          <w:b/>
+          <w:sz w:val="20"/>
+        </w:rPr>
+        <w:t xml:space="preserve">Entrada: </w:t>
+      </w:r>
+      <w:r>
+        <w:rPr>
+          <w:rFonts w:ascii="Tahoma" w:hAnsi="Tahoma" w:cs="Tahoma"/>
+          <w:bCs/>
+          <w:sz w:val="20"/>
+        </w:rPr>
+        <w:t>tabla (horario de clases).</w:t>
+      </w:r>
+    </w:p>
+    <w:p>
+      <w:pPr>
+        <w:ind w:firstLine="360"/>
+        <w:rPr>
+          <w:rFonts w:ascii="Tahoma" w:hAnsi="Tahoma" w:cs="Tahoma"/>
+          <w:bCs/>
+          <w:sz w:val="20"/>
+        </w:rPr>
+      </w:pPr>
+      <w:r>
+        <w:rPr>
+          <w:rFonts w:ascii="Tahoma" w:hAnsi="Tahoma" w:cs="Tahoma"/>
+          <w:b/>
+          <w:sz w:val="20"/>
+        </w:rPr>
+        <w:t>Salida:</w:t>
+      </w:r>
+      <w:r>
+        <w:rPr>
+          <w:rFonts w:ascii="Tahoma" w:hAnsi="Tahoma" w:cs="Tahoma"/>
+          <w:bCs/>
+          <w:sz w:val="20"/>
+        </w:rPr>
+        <w:t xml:space="preserve"> Mensaje de éxito: “</w:t>
+      </w:r>
+      <w:r>
+        <w:rPr>
+          <w:rFonts w:ascii="Tahoma" w:hAnsi="Tahoma" w:cs="Tahoma"/>
+          <w:bCs/>
+          <w:sz w:val="20"/>
+        </w:rPr>
+        <w:t>se registró las actividades correctamente</w:t>
+      </w:r>
+      <w:r>
+        <w:rPr>
+          <w:rFonts w:ascii="Tahoma" w:hAnsi="Tahoma" w:cs="Tahoma"/>
+          <w:bCs/>
+          <w:sz w:val="20"/>
+        </w:rPr>
+        <w:t>”</w:t>
+      </w:r>
+    </w:p>
+    <w:p>
+      <w:pPr>
+        <w:ind w:firstLine="360"/>
+        <w:rPr>
+          <w:rFonts w:ascii="Tahoma" w:hAnsi="Tahoma" w:cs="Tahoma"/>
+          <w:bCs/>
+          <w:sz w:val="20"/>
+        </w:rPr>
+      </w:pPr>
+      <w:r>
+        <w:rPr>
+          <w:rFonts w:ascii="Tahoma" w:hAnsi="Tahoma" w:cs="Tahoma"/>
+          <w:bCs/>
+          <w:sz w:val="20"/>
+        </w:rPr>
+        <w:tab/>
+        <w:t xml:space="preserve">     Mensaje de error: “¡Datos incompletos”, “error!”</w:t>
+      </w:r>
+    </w:p>
+    <w:p>
+      <w:pPr>
+        <w:rPr>
+          <w:rFonts w:ascii="Tahoma" w:hAnsi="Tahoma" w:cs="Tahoma"/>
+          <w:sz w:val="20"/>
+        </w:rPr>
+      </w:pPr>
+    </w:p>
+    <w:p>
+      <w:pPr>
+        <w:jc w:val="center"/>
+        <w:rPr>
+          <w:rFonts w:ascii="Tahoma" w:hAnsi="Tahoma" w:cs="Tahoma"/>
+          <w:b/>
+          <w:bCs/>
+          <w:sz w:val="20"/>
+        </w:rPr>
+      </w:pPr>
+      <w:r>
+        <w:rPr>
+          <w:rFonts w:ascii="Tahoma" w:hAnsi="Tahoma" w:cs="Tahoma"/>
+          <w:b/>
+          <w:bCs/>
+          <w:sz w:val="20"/>
+        </w:rPr>
+        <w:t>Estudiante</w:t>
+      </w:r>
+    </w:p>
+    <w:p>
+      <w:pPr>
+        <w:rPr>
+          <w:rFonts w:ascii="Tahoma" w:hAnsi="Tahoma" w:cs="Tahoma"/>
+          <w:sz w:val="20"/>
+        </w:rPr>
+      </w:pPr>
+    </w:p>
+    <w:p>
+      <w:pPr>
+        <w:ind w:firstLine="360"/>
+        <w:rPr>
+          <w:rFonts w:ascii="Tahoma" w:hAnsi="Tahoma" w:cs="Tahoma"/>
+          <w:sz w:val="20"/>
+        </w:rPr>
+      </w:pPr>
+      <w:r>
+        <w:rPr>
+          <w:rFonts w:ascii="Tahoma" w:hAnsi="Tahoma" w:cs="Tahoma"/>
+          <w:b/>
+          <w:sz w:val="20"/>
+        </w:rPr>
+        <w:t>Nombre:</w:t>
+      </w:r>
+      <w:r>
+        <w:rPr>
+          <w:rFonts w:ascii="Tahoma" w:hAnsi="Tahoma" w:cs="Tahoma"/>
+          <w:b/>
+          <w:sz w:val="20"/>
+        </w:rPr>
+        <w:t xml:space="preserve"> </w:t>
+      </w:r>
+      <w:r>
+        <w:rPr>
+          <w:rFonts w:ascii="Tahoma" w:hAnsi="Tahoma" w:cs="Tahoma"/>
+          <w:bCs/>
+          <w:sz w:val="20"/>
+        </w:rPr>
+        <w:t>Ingresar usuario</w:t>
+      </w:r>
+    </w:p>
+    <w:p>
+      <w:pPr>
+        <w:ind w:firstLine="360"/>
+        <w:rPr>
+          <w:rFonts w:ascii="Tahoma" w:hAnsi="Tahoma" w:cs="Tahoma"/>
+          <w:sz w:val="20"/>
+        </w:rPr>
+      </w:pPr>
+      <w:r>
+        <w:rPr>
+          <w:rFonts w:ascii="Tahoma" w:hAnsi="Tahoma" w:cs="Tahoma"/>
+          <w:b/>
+          <w:sz w:val="20"/>
+        </w:rPr>
+        <w:t>Descripción:</w:t>
+      </w:r>
+      <w:r>
+        <w:rPr>
+          <w:rFonts w:ascii="Tahoma" w:hAnsi="Tahoma" w:cs="Tahoma"/>
+          <w:sz w:val="20"/>
+        </w:rPr>
+        <w:t xml:space="preserve"> </w:t>
+      </w:r>
+      <w:r>
+        <w:rPr>
+          <w:rFonts w:ascii="Tahoma" w:hAnsi="Tahoma" w:cs="Tahoma"/>
+          <w:sz w:val="20"/>
+        </w:rPr>
+        <w:t xml:space="preserve">Este proceso se registra a un </w:t>
+      </w:r>
+      <w:r>
+        <w:rPr>
+          <w:rFonts w:ascii="Tahoma" w:hAnsi="Tahoma" w:cs="Tahoma"/>
+          <w:sz w:val="20"/>
+        </w:rPr>
+        <w:t>estudiante</w:t>
+      </w:r>
+      <w:r>
+        <w:rPr>
+          <w:rFonts w:ascii="Tahoma" w:hAnsi="Tahoma" w:cs="Tahoma"/>
+          <w:sz w:val="20"/>
+        </w:rPr>
+        <w:t xml:space="preserve"> nuevo dentro del sistema. </w:t>
+      </w:r>
+    </w:p>
+    <w:p>
+      <w:pPr>
+        <w:ind w:firstLine="360"/>
+        <w:rPr>
+          <w:rFonts w:ascii="Tahoma" w:hAnsi="Tahoma" w:cs="Tahoma"/>
+          <w:b/>
+          <w:sz w:val="20"/>
+        </w:rPr>
+      </w:pPr>
+      <w:r>
+        <w:rPr>
+          <w:rFonts w:ascii="Tahoma" w:hAnsi="Tahoma" w:cs="Tahoma"/>
+          <w:b/>
+          <w:sz w:val="20"/>
+        </w:rPr>
+        <w:t>Nota:</w:t>
+      </w:r>
+      <w:r>
+        <w:rPr>
+          <w:rFonts w:ascii="Tahoma" w:hAnsi="Tahoma" w:cs="Tahoma"/>
+          <w:b/>
+          <w:sz w:val="20"/>
+        </w:rPr>
+        <w:t xml:space="preserve"> </w:t>
+      </w:r>
+      <w:r>
+        <w:rPr>
+          <w:rFonts w:ascii="Tahoma" w:hAnsi="Tahoma" w:cs="Tahoma"/>
+          <w:bCs/>
+          <w:sz w:val="20"/>
+        </w:rPr>
+        <w:t xml:space="preserve">Se validará a través del </w:t>
+      </w:r>
+      <w:r>
+        <w:rPr>
+          <w:rFonts w:ascii="Tahoma" w:hAnsi="Tahoma" w:cs="Tahoma"/>
+          <w:bCs/>
+          <w:sz w:val="20"/>
+        </w:rPr>
+        <w:t>núm</w:t>
+      </w:r>
+      <w:r>
+        <w:rPr>
+          <w:rFonts w:ascii="Tahoma" w:hAnsi="Tahoma" w:cs="Tahoma"/>
+          <w:bCs/>
+          <w:sz w:val="20"/>
+        </w:rPr>
+        <w:t>ero</w:t>
+      </w:r>
+      <w:r>
+        <w:rPr>
+          <w:rFonts w:ascii="Tahoma" w:hAnsi="Tahoma" w:cs="Tahoma"/>
+          <w:bCs/>
+          <w:sz w:val="20"/>
+        </w:rPr>
+        <w:t xml:space="preserve"> de cedula y correo institucional.</w:t>
+      </w:r>
+    </w:p>
+    <w:p>
+      <w:pPr>
+        <w:ind w:firstLine="360"/>
+        <w:rPr>
+          <w:rFonts w:ascii="Tahoma" w:hAnsi="Tahoma" w:cs="Tahoma"/>
+          <w:bCs/>
+          <w:sz w:val="20"/>
+        </w:rPr>
+      </w:pPr>
+      <w:r>
+        <w:rPr>
+          <w:rFonts w:ascii="Tahoma" w:hAnsi="Tahoma" w:cs="Tahoma"/>
+          <w:b/>
+          <w:sz w:val="20"/>
+        </w:rPr>
+        <w:t xml:space="preserve">Entrada: </w:t>
+      </w:r>
+      <w:r>
+        <w:rPr>
+          <w:rFonts w:ascii="Tahoma" w:hAnsi="Tahoma" w:cs="Tahoma"/>
+          <w:bCs/>
+          <w:sz w:val="20"/>
+        </w:rPr>
+        <w:t>número de cédula, nombre, apellido, edad, fecha de nacimiento, correo electrónico</w:t>
+      </w:r>
+    </w:p>
+    <w:p>
+      <w:pPr>
+        <w:ind w:firstLine="360"/>
+        <w:rPr>
+          <w:rFonts w:ascii="Tahoma" w:hAnsi="Tahoma" w:cs="Tahoma"/>
+          <w:bCs/>
+          <w:sz w:val="20"/>
+        </w:rPr>
+      </w:pPr>
+      <w:r>
+        <w:rPr>
+          <w:rFonts w:ascii="Tahoma" w:hAnsi="Tahoma" w:cs="Tahoma"/>
+          <w:b/>
+          <w:sz w:val="20"/>
+        </w:rPr>
+        <w:t>Salida:</w:t>
+      </w:r>
+      <w:r>
+        <w:rPr>
+          <w:rFonts w:ascii="Tahoma" w:hAnsi="Tahoma" w:cs="Tahoma"/>
+          <w:bCs/>
+          <w:sz w:val="20"/>
+        </w:rPr>
+        <w:t xml:space="preserve"> Mensaje de éxito: “El usuario esta registrado correctamente”</w:t>
+      </w:r>
+    </w:p>
+    <w:p>
+      <w:pPr>
+        <w:ind w:firstLine="360"/>
+        <w:rPr>
+          <w:rFonts w:ascii="Tahoma" w:hAnsi="Tahoma" w:cs="Tahoma"/>
+          <w:bCs/>
+          <w:sz w:val="20"/>
+        </w:rPr>
+      </w:pPr>
+      <w:r>
+        <w:rPr>
+          <w:rFonts w:ascii="Tahoma" w:hAnsi="Tahoma" w:cs="Tahoma"/>
+          <w:bCs/>
+          <w:sz w:val="20"/>
+        </w:rPr>
+        <w:tab/>
+        <w:t xml:space="preserve">     Mensaje de error: “¡Datos incompletos”, “error! usuario existente”</w:t>
+      </w:r>
+    </w:p>
+    <w:p>
+      <w:pPr>
+        <w:ind w:firstLine="360"/>
+        <w:rPr>
+          <w:rFonts w:ascii="Tahoma" w:hAnsi="Tahoma" w:cs="Tahoma"/>
+          <w:bCs/>
+          <w:sz w:val="20"/>
+        </w:rPr>
+      </w:pPr>
+    </w:p>
+    <w:p>
+      <w:pPr>
+        <w:ind w:firstLine="360"/>
+        <w:rPr>
+          <w:rFonts w:ascii="Tahoma" w:hAnsi="Tahoma" w:cs="Tahoma"/>
+          <w:sz w:val="20"/>
+        </w:rPr>
+      </w:pPr>
+      <w:r>
+        <w:rPr>
+          <w:rFonts w:ascii="Tahoma" w:hAnsi="Tahoma" w:cs="Tahoma"/>
+          <w:b/>
+          <w:sz w:val="20"/>
+        </w:rPr>
+        <w:t>Nombre:</w:t>
+      </w:r>
+      <w:r>
+        <w:rPr>
+          <w:rFonts w:ascii="Tahoma" w:hAnsi="Tahoma" w:cs="Tahoma"/>
+          <w:b/>
+          <w:sz w:val="20"/>
+        </w:rPr>
+        <w:t xml:space="preserve"> </w:t>
+      </w:r>
+      <w:r>
+        <w:rPr>
+          <w:rFonts w:ascii="Tahoma" w:hAnsi="Tahoma" w:cs="Tahoma"/>
+          <w:bCs/>
+          <w:sz w:val="20"/>
+        </w:rPr>
+        <w:t>Agendar cita</w:t>
+      </w:r>
+    </w:p>
+    <w:p>
+      <w:pPr>
+        <w:ind w:firstLine="360"/>
+        <w:rPr>
+          <w:rFonts w:ascii="Tahoma" w:hAnsi="Tahoma" w:cs="Tahoma"/>
+          <w:sz w:val="20"/>
+        </w:rPr>
+      </w:pPr>
+      <w:r>
+        <w:rPr>
+          <w:rFonts w:ascii="Tahoma" w:hAnsi="Tahoma" w:cs="Tahoma"/>
+          <w:b/>
+          <w:sz w:val="20"/>
+        </w:rPr>
+        <w:t>Descripción:</w:t>
+      </w:r>
+      <w:r>
+        <w:rPr>
+          <w:rFonts w:ascii="Tahoma" w:hAnsi="Tahoma" w:cs="Tahoma"/>
+          <w:sz w:val="20"/>
+        </w:rPr>
+        <w:t xml:space="preserve"> </w:t>
+      </w:r>
+      <w:r>
+        <w:rPr>
+          <w:rFonts w:ascii="Tahoma" w:hAnsi="Tahoma" w:cs="Tahoma"/>
+          <w:sz w:val="20"/>
+        </w:rPr>
+        <w:t>permite al estudiante agendar una cita personalizada con un psicólogo registrado en el sistema</w:t>
+      </w:r>
+      <w:r>
+        <w:rPr>
+          <w:rFonts w:ascii="Tahoma" w:hAnsi="Tahoma" w:cs="Tahoma"/>
+          <w:sz w:val="20"/>
+        </w:rPr>
+        <w:t xml:space="preserve">. </w:t>
+      </w:r>
+    </w:p>
+    <w:p>
+      <w:pPr>
+        <w:ind w:firstLine="360"/>
+        <w:rPr>
+          <w:rFonts w:ascii="Tahoma" w:hAnsi="Tahoma" w:cs="Tahoma"/>
+          <w:b/>
+          <w:sz w:val="20"/>
+        </w:rPr>
+      </w:pPr>
+      <w:r>
+        <w:rPr>
+          <w:rFonts w:ascii="Tahoma" w:hAnsi="Tahoma" w:cs="Tahoma"/>
+          <w:b/>
+          <w:sz w:val="20"/>
+        </w:rPr>
+        <w:t>Nota:</w:t>
+      </w:r>
+      <w:r>
+        <w:rPr>
+          <w:rFonts w:ascii="Tahoma" w:hAnsi="Tahoma" w:cs="Tahoma"/>
+          <w:bCs/>
+          <w:sz w:val="20"/>
+        </w:rPr>
+        <w:t xml:space="preserve"> Horarios disponible de los psicólogos y la id del usuario.</w:t>
+      </w:r>
+    </w:p>
+    <w:p>
+      <w:pPr>
+        <w:ind w:firstLine="360"/>
+        <w:rPr>
+          <w:rFonts w:ascii="Tahoma" w:hAnsi="Tahoma" w:cs="Tahoma"/>
+          <w:bCs/>
+          <w:sz w:val="20"/>
+        </w:rPr>
+      </w:pPr>
+      <w:r>
+        <w:rPr>
+          <w:rFonts w:ascii="Tahoma" w:hAnsi="Tahoma" w:cs="Tahoma"/>
+          <w:b/>
+          <w:sz w:val="20"/>
+        </w:rPr>
+        <w:t xml:space="preserve">Entrada: </w:t>
+      </w:r>
+      <w:r>
+        <w:rPr>
+          <w:rFonts w:ascii="Tahoma" w:hAnsi="Tahoma" w:cs="Tahoma"/>
+          <w:bCs/>
+          <w:sz w:val="20"/>
+        </w:rPr>
+        <w:t>id del usuario y los datos de la consulta (</w:t>
+      </w:r>
+      <w:r>
+        <w:rPr>
+          <w:rFonts w:ascii="Tahoma" w:hAnsi="Tahoma" w:cs="Tahoma"/>
+          <w:bCs/>
+          <w:sz w:val="20"/>
+        </w:rPr>
+        <w:t>fecha,</w:t>
+      </w:r>
+      <w:r>
+        <w:rPr>
+          <w:rFonts w:ascii="Tahoma" w:hAnsi="Tahoma" w:cs="Tahoma"/>
+          <w:bCs/>
+          <w:sz w:val="20"/>
+        </w:rPr>
+        <w:t xml:space="preserve"> h</w:t>
+      </w:r>
+      <w:r>
+        <w:rPr>
+          <w:rFonts w:ascii="Tahoma" w:hAnsi="Tahoma" w:cs="Tahoma"/>
+          <w:bCs/>
+          <w:sz w:val="20"/>
+        </w:rPr>
+        <w:t>ora).</w:t>
+      </w:r>
+    </w:p>
+    <w:p>
+      <w:pPr>
+        <w:ind w:firstLine="360"/>
+        <w:rPr>
+          <w:rFonts w:ascii="Tahoma" w:hAnsi="Tahoma" w:cs="Tahoma"/>
+          <w:bCs/>
+          <w:sz w:val="20"/>
+        </w:rPr>
+      </w:pPr>
+      <w:r>
+        <w:rPr>
+          <w:rFonts w:ascii="Tahoma" w:hAnsi="Tahoma" w:cs="Tahoma"/>
+          <w:b/>
+          <w:sz w:val="20"/>
+        </w:rPr>
+        <w:t>Salida:</w:t>
+      </w:r>
+      <w:r>
+        <w:rPr>
+          <w:rFonts w:ascii="Tahoma" w:hAnsi="Tahoma" w:cs="Tahoma"/>
+          <w:bCs/>
+          <w:sz w:val="20"/>
+        </w:rPr>
+        <w:t xml:space="preserve"> Mensaje de éxito: “El usuario se encuentra registrado en el sistema”,</w:t>
+      </w:r>
+      <w:r>
+        <w:rPr>
+          <w:rFonts w:ascii="Tahoma" w:hAnsi="Tahoma" w:cs="Tahoma"/>
+          <w:b/>
+          <w:sz w:val="20"/>
+        </w:rPr>
+        <w:t xml:space="preserve"> </w:t>
+      </w:r>
+      <w:r>
+        <w:rPr>
+          <w:rFonts w:ascii="Tahoma" w:hAnsi="Tahoma" w:cs="Tahoma"/>
+          <w:b/>
+          <w:sz w:val="20"/>
+          <w:u w:val="single"/>
+        </w:rPr>
+        <w:t>Mostrar tabla</w:t>
+      </w:r>
+      <w:r>
+        <w:rPr>
+          <w:rFonts w:ascii="Tahoma" w:hAnsi="Tahoma" w:cs="Tahoma"/>
+          <w:bCs/>
+          <w:sz w:val="20"/>
+          <w:u w:val="single"/>
+        </w:rPr>
+        <w:t xml:space="preserve"> d</w:t>
+      </w:r>
+      <w:r>
+        <w:rPr>
+          <w:rFonts w:ascii="Tahoma" w:hAnsi="Tahoma" w:cs="Tahoma"/>
+          <w:bCs/>
+          <w:sz w:val="20"/>
+          <w:u w:val="single"/>
+        </w:rPr>
+        <w:t>e los horarios de los psicólogos</w:t>
+      </w:r>
+      <w:r>
+        <w:rPr>
+          <w:rFonts w:ascii="Tahoma" w:hAnsi="Tahoma" w:cs="Tahoma"/>
+          <w:bCs/>
+          <w:sz w:val="20"/>
+        </w:rPr>
+        <w:t>.</w:t>
+      </w:r>
+    </w:p>
+    <w:p>
+      <w:pPr>
+        <w:ind w:firstLine="360"/>
+        <w:rPr>
+          <w:rFonts w:ascii="Tahoma" w:hAnsi="Tahoma" w:cs="Tahoma"/>
+          <w:bCs/>
+          <w:sz w:val="20"/>
+        </w:rPr>
+      </w:pPr>
+      <w:r>
+        <w:rPr>
+          <w:rFonts w:ascii="Tahoma" w:hAnsi="Tahoma" w:cs="Tahoma"/>
+          <w:bCs/>
+          <w:sz w:val="20"/>
+        </w:rPr>
+        <w:lastRenderedPageBreak/>
+        <w:tab/>
+        <w:t xml:space="preserve">     Mensaje de error: “</w:t>
+      </w:r>
+      <w:r>
+        <w:rPr>
+          <w:rFonts w:ascii="Tahoma" w:hAnsi="Tahoma" w:cs="Tahoma"/>
+          <w:bCs/>
+          <w:sz w:val="20"/>
+        </w:rPr>
+        <w:t>Horarios no disponibles”.</w:t>
+      </w:r>
+    </w:p>
+    <w:p>
+      <w:pPr>
+        <w:ind w:firstLine="360"/>
+        <w:rPr>
+          <w:rFonts w:ascii="Tahoma" w:hAnsi="Tahoma" w:cs="Tahoma"/>
+          <w:bCs/>
+          <w:sz w:val="20"/>
+        </w:rPr>
+      </w:pPr>
+    </w:p>
+    <w:p>
+      <w:pPr>
+        <w:ind w:firstLine="360"/>
+        <w:rPr>
+          <w:rFonts w:ascii="Tahoma" w:hAnsi="Tahoma" w:cs="Tahoma"/>
+          <w:sz w:val="20"/>
+        </w:rPr>
+      </w:pPr>
+      <w:r>
+        <w:rPr>
+          <w:rFonts w:ascii="Tahoma" w:hAnsi="Tahoma" w:cs="Tahoma"/>
+          <w:b/>
+          <w:sz w:val="20"/>
+        </w:rPr>
+        <w:t>Nombre:</w:t>
+      </w:r>
+      <w:r>
+        <w:rPr>
+          <w:rFonts w:ascii="Tahoma" w:hAnsi="Tahoma" w:cs="Tahoma"/>
+          <w:b/>
+          <w:sz w:val="20"/>
+        </w:rPr>
+        <w:t xml:space="preserve"> </w:t>
+      </w:r>
+      <w:r>
+        <w:rPr>
+          <w:rFonts w:ascii="Tahoma" w:hAnsi="Tahoma" w:cs="Tahoma"/>
+          <w:bCs/>
+          <w:sz w:val="20"/>
+        </w:rPr>
+        <w:t>Actualiza</w:t>
+      </w:r>
+      <w:r>
+        <w:rPr>
+          <w:rFonts w:ascii="Tahoma" w:hAnsi="Tahoma" w:cs="Tahoma"/>
+          <w:bCs/>
+          <w:sz w:val="20"/>
+        </w:rPr>
+        <w:t>r usuario</w:t>
+      </w:r>
+      <w:r>
+        <w:rPr>
+          <w:rFonts w:ascii="Tahoma" w:hAnsi="Tahoma" w:cs="Tahoma"/>
+          <w:bCs/>
+          <w:sz w:val="20"/>
+        </w:rPr>
+        <w:t xml:space="preserve"> estudiante.</w:t>
+      </w:r>
+    </w:p>
+    <w:p>
+      <w:pPr>
+        <w:ind w:firstLine="360"/>
+        <w:rPr>
+          <w:rFonts w:ascii="Tahoma" w:hAnsi="Tahoma" w:cs="Tahoma"/>
+          <w:sz w:val="20"/>
+        </w:rPr>
+      </w:pPr>
+      <w:r>
+        <w:rPr>
+          <w:rFonts w:ascii="Tahoma" w:hAnsi="Tahoma" w:cs="Tahoma"/>
+          <w:b/>
+          <w:sz w:val="20"/>
+        </w:rPr>
+        <w:t>Descripción:</w:t>
+      </w:r>
+      <w:r>
+        <w:rPr>
+          <w:rFonts w:ascii="Tahoma" w:hAnsi="Tahoma" w:cs="Tahoma"/>
+          <w:sz w:val="20"/>
+        </w:rPr>
+        <w:t xml:space="preserve"> </w:t>
+      </w:r>
+      <w:r>
+        <w:rPr>
+          <w:rFonts w:ascii="Tahoma" w:hAnsi="Tahoma" w:cs="Tahoma"/>
+          <w:sz w:val="20"/>
+        </w:rPr>
+        <w:t xml:space="preserve">Este proceso actualizara los datos de un </w:t>
+      </w:r>
+      <w:r>
+        <w:rPr>
+          <w:rFonts w:ascii="Tahoma" w:hAnsi="Tahoma" w:cs="Tahoma"/>
+          <w:sz w:val="20"/>
+        </w:rPr>
+        <w:t>estudiante</w:t>
+      </w:r>
+      <w:r>
+        <w:rPr>
+          <w:rFonts w:ascii="Tahoma" w:hAnsi="Tahoma" w:cs="Tahoma"/>
+          <w:sz w:val="20"/>
+        </w:rPr>
+        <w:t xml:space="preserve"> registrado dentro del sistema. </w:t>
+      </w:r>
+    </w:p>
+    <w:p>
+      <w:pPr>
+        <w:ind w:firstLine="360"/>
+        <w:rPr>
+          <w:rFonts w:ascii="Tahoma" w:hAnsi="Tahoma" w:cs="Tahoma"/>
+          <w:b/>
+          <w:sz w:val="20"/>
+        </w:rPr>
+      </w:pPr>
+      <w:r>
+        <w:rPr>
+          <w:rFonts w:ascii="Tahoma" w:hAnsi="Tahoma" w:cs="Tahoma"/>
+          <w:b/>
+          <w:sz w:val="20"/>
+        </w:rPr>
+        <w:t>Nota:</w:t>
+      </w:r>
+      <w:r>
+        <w:rPr>
+          <w:rFonts w:ascii="Tahoma" w:hAnsi="Tahoma" w:cs="Tahoma"/>
+          <w:b/>
+          <w:sz w:val="20"/>
+        </w:rPr>
+        <w:t xml:space="preserve"> </w:t>
+      </w:r>
+      <w:r>
+        <w:rPr>
+          <w:rFonts w:ascii="Tahoma" w:hAnsi="Tahoma" w:cs="Tahoma"/>
+          <w:bCs/>
+          <w:sz w:val="20"/>
+        </w:rPr>
+        <w:t>Se validará a través del núm</w:t>
+      </w:r>
+      <w:r>
+        <w:rPr>
+          <w:rFonts w:ascii="Tahoma" w:hAnsi="Tahoma" w:cs="Tahoma"/>
+          <w:bCs/>
+          <w:sz w:val="20"/>
+        </w:rPr>
+        <w:t>ero de cedula y contraseña.</w:t>
+      </w:r>
+    </w:p>
+    <w:p>
+      <w:pPr>
+        <w:ind w:firstLine="360"/>
+        <w:rPr>
+          <w:rFonts w:ascii="Tahoma" w:hAnsi="Tahoma" w:cs="Tahoma"/>
+          <w:bCs/>
+          <w:sz w:val="20"/>
+        </w:rPr>
+      </w:pPr>
+      <w:r>
+        <w:rPr>
+          <w:rFonts w:ascii="Tahoma" w:hAnsi="Tahoma" w:cs="Tahoma"/>
+          <w:b/>
+          <w:sz w:val="20"/>
+        </w:rPr>
+        <w:t xml:space="preserve">Entrada: </w:t>
+      </w:r>
+      <w:r>
+        <w:rPr>
+          <w:rFonts w:ascii="Tahoma" w:hAnsi="Tahoma" w:cs="Tahoma"/>
+          <w:bCs/>
+          <w:sz w:val="20"/>
+        </w:rPr>
+        <w:t>registro de actividades, número de cédula, nombre, apellido, edad, fecha de nacimiento, correo electrónico, contraseña.</w:t>
+      </w:r>
+    </w:p>
+    <w:p>
+      <w:pPr>
+        <w:ind w:firstLine="360"/>
+        <w:rPr>
+          <w:rFonts w:ascii="Tahoma" w:hAnsi="Tahoma" w:cs="Tahoma"/>
+          <w:bCs/>
+          <w:sz w:val="20"/>
+        </w:rPr>
+      </w:pPr>
+      <w:r>
+        <w:rPr>
+          <w:rFonts w:ascii="Tahoma" w:hAnsi="Tahoma" w:cs="Tahoma"/>
+          <w:b/>
+          <w:sz w:val="20"/>
+        </w:rPr>
+        <w:t>Salida:</w:t>
+      </w:r>
+      <w:r>
+        <w:rPr>
+          <w:rFonts w:ascii="Tahoma" w:hAnsi="Tahoma" w:cs="Tahoma"/>
+          <w:bCs/>
+          <w:sz w:val="20"/>
+        </w:rPr>
+        <w:t xml:space="preserve"> Mensaje de éxito: “Los datos del usuario han sido </w:t>
+      </w:r>
+      <w:r>
+        <w:rPr>
+          <w:rFonts w:ascii="Tahoma" w:hAnsi="Tahoma" w:cs="Tahoma"/>
+          <w:bCs/>
+          <w:sz w:val="20"/>
+        </w:rPr>
+        <w:t>actualizados</w:t>
+      </w:r>
+      <w:r>
+        <w:rPr>
+          <w:rFonts w:ascii="Tahoma" w:hAnsi="Tahoma" w:cs="Tahoma"/>
+          <w:bCs/>
+          <w:sz w:val="20"/>
+        </w:rPr>
+        <w:t>”</w:t>
+      </w:r>
+    </w:p>
+    <w:p>
+      <w:pPr>
+        <w:ind w:firstLine="360"/>
+        <w:rPr>
+          <w:rFonts w:ascii="Tahoma" w:hAnsi="Tahoma" w:cs="Tahoma"/>
+          <w:bCs/>
+          <w:sz w:val="20"/>
+        </w:rPr>
+      </w:pPr>
+      <w:r>
+        <w:rPr>
+          <w:rFonts w:ascii="Tahoma" w:hAnsi="Tahoma" w:cs="Tahoma"/>
+          <w:bCs/>
+          <w:sz w:val="20"/>
+        </w:rPr>
+        <w:tab/>
+        <w:t xml:space="preserve">     Mensaje de error: “¡No ha llenado todos los campos”, “Contraseña incorrecta”, ¡“Tipo de Dato no valido”!</w:t>
+      </w:r>
+    </w:p>
+    <w:p>
+      <w:pPr>
+        <w:ind w:firstLine="360"/>
+        <w:rPr>
+          <w:rFonts w:ascii="Tahoma" w:hAnsi="Tahoma" w:cs="Tahoma"/>
+          <w:bCs/>
+          <w:sz w:val="20"/>
+        </w:rPr>
+      </w:pPr>
+    </w:p>
+    <w:p>
+      <w:pPr>
+        <w:ind w:firstLine="360"/>
+        <w:rPr>
+          <w:rFonts w:ascii="Tahoma" w:hAnsi="Tahoma" w:cs="Tahoma"/>
+          <w:bCs/>
+          <w:sz w:val="20"/>
+        </w:rPr>
+      </w:pPr>
+    </w:p>
+    <w:p>
+      <w:pPr>
+        <w:ind w:firstLine="360"/>
+        <w:rPr>
+          <w:rFonts w:ascii="Tahoma" w:hAnsi="Tahoma" w:cs="Tahoma"/>
+          <w:sz w:val="20"/>
+        </w:rPr>
+      </w:pPr>
+      <w:r>
+        <w:rPr>
+          <w:rFonts w:ascii="Tahoma" w:hAnsi="Tahoma" w:cs="Tahoma"/>
+          <w:b/>
+          <w:sz w:val="20"/>
+        </w:rPr>
+        <w:t>Nombre:</w:t>
+      </w:r>
+      <w:r>
+        <w:rPr>
+          <w:rFonts w:ascii="Tahoma" w:hAnsi="Tahoma" w:cs="Tahoma"/>
+          <w:b/>
+          <w:sz w:val="20"/>
+        </w:rPr>
+        <w:t xml:space="preserve"> </w:t>
+      </w:r>
+      <w:r>
+        <w:rPr>
+          <w:rFonts w:ascii="Tahoma" w:hAnsi="Tahoma" w:cs="Tahoma"/>
+          <w:bCs/>
+          <w:sz w:val="20"/>
+        </w:rPr>
+        <w:t>Eliminar</w:t>
+      </w:r>
+      <w:r>
+        <w:rPr>
+          <w:rFonts w:ascii="Tahoma" w:hAnsi="Tahoma" w:cs="Tahoma"/>
+          <w:bCs/>
+          <w:sz w:val="20"/>
+        </w:rPr>
+        <w:t xml:space="preserve"> usuario</w:t>
+      </w:r>
+      <w:r>
+        <w:rPr>
+          <w:rFonts w:ascii="Tahoma" w:hAnsi="Tahoma" w:cs="Tahoma"/>
+          <w:bCs/>
+          <w:sz w:val="20"/>
+        </w:rPr>
+        <w:t>.</w:t>
+      </w:r>
+    </w:p>
+    <w:p>
+      <w:pPr>
+        <w:ind w:firstLine="360"/>
+        <w:rPr>
+          <w:rFonts w:ascii="Tahoma" w:hAnsi="Tahoma" w:cs="Tahoma"/>
+          <w:sz w:val="20"/>
+        </w:rPr>
+      </w:pPr>
+      <w:r>
+        <w:rPr>
+          <w:rFonts w:ascii="Tahoma" w:hAnsi="Tahoma" w:cs="Tahoma"/>
+          <w:b/>
+          <w:sz w:val="20"/>
+        </w:rPr>
+        <w:t>Descripción:</w:t>
+      </w:r>
+      <w:r>
+        <w:rPr>
+          <w:rFonts w:ascii="Tahoma" w:hAnsi="Tahoma" w:cs="Tahoma"/>
+          <w:sz w:val="20"/>
+        </w:rPr>
+        <w:t xml:space="preserve"> </w:t>
+      </w:r>
+      <w:r>
+        <w:rPr>
+          <w:rFonts w:ascii="Tahoma" w:hAnsi="Tahoma" w:cs="Tahoma"/>
+          <w:sz w:val="20"/>
+        </w:rPr>
+        <w:t>Este proceso eliminara los datos de</w:t>
+      </w:r>
+      <w:r>
+        <w:rPr>
+          <w:rFonts w:ascii="Tahoma" w:hAnsi="Tahoma" w:cs="Tahoma"/>
+          <w:sz w:val="20"/>
+        </w:rPr>
+        <w:t xml:space="preserve">l estudiante </w:t>
+      </w:r>
+      <w:r>
+        <w:rPr>
+          <w:rFonts w:ascii="Tahoma" w:hAnsi="Tahoma" w:cs="Tahoma"/>
+          <w:sz w:val="20"/>
+        </w:rPr>
+        <w:t xml:space="preserve">registrado dentro del sistema. </w:t>
+      </w:r>
+    </w:p>
+    <w:p>
+      <w:pPr>
+        <w:ind w:firstLine="360"/>
+        <w:rPr>
+          <w:rFonts w:ascii="Tahoma" w:hAnsi="Tahoma" w:cs="Tahoma"/>
+          <w:b/>
+          <w:sz w:val="20"/>
+        </w:rPr>
+      </w:pPr>
+      <w:r>
+        <w:rPr>
+          <w:rFonts w:ascii="Tahoma" w:hAnsi="Tahoma" w:cs="Tahoma"/>
+          <w:b/>
+          <w:sz w:val="20"/>
+        </w:rPr>
+        <w:t>Nota:</w:t>
+      </w:r>
+      <w:r>
+        <w:rPr>
+          <w:rFonts w:ascii="Tahoma" w:hAnsi="Tahoma" w:cs="Tahoma"/>
+          <w:b/>
+          <w:sz w:val="20"/>
+        </w:rPr>
+        <w:t xml:space="preserve"> </w:t>
+      </w:r>
+      <w:r>
+        <w:rPr>
+          <w:rFonts w:ascii="Tahoma" w:hAnsi="Tahoma" w:cs="Tahoma"/>
+          <w:bCs/>
+          <w:sz w:val="20"/>
+        </w:rPr>
+        <w:t>Se validará a través del núm</w:t>
+      </w:r>
+      <w:r>
+        <w:rPr>
+          <w:rFonts w:ascii="Tahoma" w:hAnsi="Tahoma" w:cs="Tahoma"/>
+          <w:bCs/>
+          <w:sz w:val="20"/>
+        </w:rPr>
+        <w:t>ero de cedula, correo institucional y contraseña.</w:t>
+      </w:r>
+    </w:p>
+    <w:p>
+      <w:pPr>
+        <w:ind w:firstLine="360"/>
+        <w:rPr>
+          <w:rFonts w:ascii="Tahoma" w:hAnsi="Tahoma" w:cs="Tahoma"/>
+          <w:bCs/>
+          <w:sz w:val="20"/>
+        </w:rPr>
+      </w:pPr>
+      <w:r>
+        <w:rPr>
+          <w:rFonts w:ascii="Tahoma" w:hAnsi="Tahoma" w:cs="Tahoma"/>
+          <w:b/>
+          <w:sz w:val="20"/>
+        </w:rPr>
+        <w:t xml:space="preserve">Entrada: </w:t>
+      </w:r>
+      <w:r>
+        <w:rPr>
+          <w:rFonts w:ascii="Tahoma" w:hAnsi="Tahoma" w:cs="Tahoma"/>
+          <w:bCs/>
+          <w:sz w:val="20"/>
+        </w:rPr>
+        <w:t>id</w:t>
+      </w:r>
+      <w:r>
+        <w:rPr>
+          <w:rFonts w:ascii="Tahoma" w:hAnsi="Tahoma" w:cs="Tahoma"/>
+          <w:b/>
+          <w:sz w:val="20"/>
+        </w:rPr>
+        <w:t xml:space="preserve"> </w:t>
+      </w:r>
+      <w:r>
+        <w:rPr>
+          <w:rFonts w:ascii="Tahoma" w:hAnsi="Tahoma" w:cs="Tahoma"/>
+          <w:bCs/>
+          <w:sz w:val="20"/>
+        </w:rPr>
+        <w:t>usuario</w:t>
+      </w:r>
+      <w:r>
+        <w:rPr>
+          <w:rFonts w:ascii="Tahoma" w:hAnsi="Tahoma" w:cs="Tahoma"/>
+          <w:bCs/>
+          <w:sz w:val="20"/>
+        </w:rPr>
+        <w:t xml:space="preserve"> y contraseña</w:t>
+      </w:r>
+      <w:r>
+        <w:rPr>
+          <w:rFonts w:ascii="Tahoma" w:hAnsi="Tahoma" w:cs="Tahoma"/>
+          <w:bCs/>
+          <w:sz w:val="20"/>
+        </w:rPr>
+        <w:t>.</w:t>
+      </w:r>
+    </w:p>
+    <w:p>
+      <w:pPr>
+        <w:ind w:firstLine="360"/>
+        <w:rPr>
+          <w:rFonts w:ascii="Tahoma" w:hAnsi="Tahoma" w:cs="Tahoma"/>
+          <w:bCs/>
+          <w:sz w:val="20"/>
+        </w:rPr>
+      </w:pPr>
+      <w:r>
+        <w:rPr>
+          <w:rFonts w:ascii="Tahoma" w:hAnsi="Tahoma" w:cs="Tahoma"/>
+          <w:b/>
+          <w:sz w:val="20"/>
+        </w:rPr>
+        <w:t>Actores</w:t>
+      </w:r>
+      <w:r>
+        <w:rPr>
+          <w:rFonts w:ascii="Tahoma" w:hAnsi="Tahoma" w:cs="Tahoma"/>
+          <w:bCs/>
+          <w:sz w:val="20"/>
+        </w:rPr>
+        <w:t>: Administrador, Estudiante.</w:t>
+      </w:r>
+    </w:p>
+    <w:p>
+      <w:pPr>
+        <w:ind w:firstLine="360"/>
+        <w:rPr>
+          <w:rFonts w:ascii="Tahoma" w:hAnsi="Tahoma" w:cs="Tahoma"/>
+          <w:bCs/>
+          <w:sz w:val="20"/>
+        </w:rPr>
+      </w:pPr>
+      <w:r>
+        <w:rPr>
+          <w:rFonts w:ascii="Tahoma" w:hAnsi="Tahoma" w:cs="Tahoma"/>
+          <w:b/>
+          <w:sz w:val="20"/>
+        </w:rPr>
+        <w:t>Salida:</w:t>
+      </w:r>
+      <w:r>
+        <w:rPr>
+          <w:rFonts w:ascii="Tahoma" w:hAnsi="Tahoma" w:cs="Tahoma"/>
+          <w:bCs/>
+          <w:sz w:val="20"/>
+        </w:rPr>
+        <w:t xml:space="preserve"> Mensaje de éxito: “El usuario fue eliminado correctamente del sistema”</w:t>
+      </w:r>
+    </w:p>
+    <w:p>
+      <w:pPr>
+        <w:ind w:firstLine="360"/>
+        <w:rPr>
+          <w:rFonts w:ascii="Tahoma" w:hAnsi="Tahoma" w:cs="Tahoma"/>
+          <w:bCs/>
+          <w:sz w:val="20"/>
+        </w:rPr>
+      </w:pPr>
+      <w:r>
+        <w:rPr>
+          <w:rFonts w:ascii="Tahoma" w:hAnsi="Tahoma" w:cs="Tahoma"/>
+          <w:bCs/>
+          <w:sz w:val="20"/>
+        </w:rPr>
+        <w:tab/>
+        <w:t xml:space="preserve">     Mensaje de error: “contraseña incorrecta”, “error! usuario no existente”</w:t>
+      </w:r>
+    </w:p>
+    <w:p>
+      <w:pPr>
+        <w:ind w:firstLine="360"/>
+        <w:rPr>
+          <w:rFonts w:ascii="Tahoma" w:hAnsi="Tahoma" w:cs="Tahoma"/>
+          <w:bCs/>
+          <w:sz w:val="20"/>
+        </w:rPr>
+      </w:pPr>
+    </w:p>
+    <w:p>
+      <w:pPr>
+        <w:jc w:val="center"/>
+        <w:rPr>
+          <w:rFonts w:ascii="Tahoma" w:hAnsi="Tahoma" w:cs="Tahoma"/>
+          <w:b/>
+          <w:bCs/>
+          <w:sz w:val="20"/>
+        </w:rPr>
+      </w:pPr>
+      <w:r>
+        <w:rPr>
+          <w:rFonts w:ascii="Tahoma" w:hAnsi="Tahoma" w:cs="Tahoma"/>
+          <w:b/>
+          <w:bCs/>
+          <w:sz w:val="20"/>
+        </w:rPr>
+        <w:t>Profesor</w:t>
+      </w:r>
+    </w:p>
+    <w:p>
+      <w:pPr>
+        <w:rPr>
+          <w:rFonts w:ascii="Tahoma" w:hAnsi="Tahoma" w:cs="Tahoma"/>
+          <w:sz w:val="20"/>
+        </w:rPr>
+      </w:pPr>
+    </w:p>
+    <w:p>
+      <w:pPr>
+        <w:ind w:firstLine="360"/>
+        <w:rPr>
+          <w:rFonts w:ascii="Tahoma" w:hAnsi="Tahoma" w:cs="Tahoma"/>
+          <w:sz w:val="20"/>
+        </w:rPr>
+      </w:pPr>
+      <w:r>
+        <w:rPr>
+          <w:rFonts w:ascii="Tahoma" w:hAnsi="Tahoma" w:cs="Tahoma"/>
+          <w:b/>
+          <w:sz w:val="20"/>
+        </w:rPr>
+        <w:t>Nombre:</w:t>
+      </w:r>
+      <w:r>
+        <w:rPr>
+          <w:rFonts w:ascii="Tahoma" w:hAnsi="Tahoma" w:cs="Tahoma"/>
+          <w:b/>
+          <w:sz w:val="20"/>
+        </w:rPr>
+        <w:t xml:space="preserve"> </w:t>
+      </w:r>
+      <w:r>
+        <w:rPr>
+          <w:rFonts w:ascii="Tahoma" w:hAnsi="Tahoma" w:cs="Tahoma"/>
+          <w:bCs/>
+          <w:sz w:val="20"/>
+        </w:rPr>
+        <w:t>Ingresar usuario</w:t>
+      </w:r>
+    </w:p>
+    <w:p>
+      <w:pPr>
+        <w:ind w:firstLine="360"/>
+        <w:rPr>
+          <w:rFonts w:ascii="Tahoma" w:hAnsi="Tahoma" w:cs="Tahoma"/>
+          <w:sz w:val="20"/>
+        </w:rPr>
+      </w:pPr>
+      <w:r>
+        <w:rPr>
+          <w:rFonts w:ascii="Tahoma" w:hAnsi="Tahoma" w:cs="Tahoma"/>
+          <w:b/>
+          <w:sz w:val="20"/>
+        </w:rPr>
+        <w:t>Descripción:</w:t>
+      </w:r>
+      <w:r>
+        <w:rPr>
+          <w:rFonts w:ascii="Tahoma" w:hAnsi="Tahoma" w:cs="Tahoma"/>
+          <w:sz w:val="20"/>
+        </w:rPr>
+        <w:t xml:space="preserve"> </w:t>
+      </w:r>
+      <w:r>
+        <w:rPr>
+          <w:rFonts w:ascii="Tahoma" w:hAnsi="Tahoma" w:cs="Tahoma"/>
+          <w:sz w:val="20"/>
+        </w:rPr>
+        <w:t xml:space="preserve">Este proceso se registra a un </w:t>
+      </w:r>
+      <w:r>
+        <w:rPr>
+          <w:rFonts w:ascii="Tahoma" w:hAnsi="Tahoma" w:cs="Tahoma"/>
+          <w:sz w:val="20"/>
+        </w:rPr>
+        <w:t>Profesor</w:t>
+      </w:r>
+      <w:r>
+        <w:rPr>
+          <w:rFonts w:ascii="Tahoma" w:hAnsi="Tahoma" w:cs="Tahoma"/>
+          <w:sz w:val="20"/>
+        </w:rPr>
+        <w:t xml:space="preserve"> nuevo dentro del sistema. </w:t>
+      </w:r>
+    </w:p>
+    <w:p>
+      <w:pPr>
+        <w:ind w:firstLine="360"/>
+        <w:rPr>
+          <w:rFonts w:ascii="Tahoma" w:hAnsi="Tahoma" w:cs="Tahoma"/>
+          <w:b/>
+          <w:sz w:val="20"/>
+        </w:rPr>
+      </w:pPr>
+      <w:r>
+        <w:rPr>
+          <w:rFonts w:ascii="Tahoma" w:hAnsi="Tahoma" w:cs="Tahoma"/>
+          <w:b/>
+          <w:sz w:val="20"/>
+        </w:rPr>
+        <w:t>Nota:</w:t>
+      </w:r>
+      <w:r>
+        <w:rPr>
+          <w:rFonts w:ascii="Tahoma" w:hAnsi="Tahoma" w:cs="Tahoma"/>
+          <w:b/>
+          <w:sz w:val="20"/>
+        </w:rPr>
+        <w:t xml:space="preserve"> </w:t>
+      </w:r>
+      <w:r>
+        <w:rPr>
+          <w:rFonts w:ascii="Tahoma" w:hAnsi="Tahoma" w:cs="Tahoma"/>
+          <w:bCs/>
+          <w:sz w:val="20"/>
+        </w:rPr>
+        <w:t>Se validará a través del núm</w:t>
+      </w:r>
+      <w:r>
+        <w:rPr>
+          <w:rFonts w:ascii="Tahoma" w:hAnsi="Tahoma" w:cs="Tahoma"/>
+          <w:bCs/>
+          <w:sz w:val="20"/>
+        </w:rPr>
+        <w:t>ero de cedula y correo institucional.</w:t>
+      </w:r>
+    </w:p>
+    <w:p>
+      <w:pPr>
+        <w:ind w:firstLine="360"/>
+        <w:rPr>
+          <w:rFonts w:ascii="Tahoma" w:hAnsi="Tahoma" w:cs="Tahoma"/>
+          <w:bCs/>
+          <w:sz w:val="20"/>
+        </w:rPr>
+      </w:pPr>
+      <w:r>
+        <w:rPr>
+          <w:rFonts w:ascii="Tahoma" w:hAnsi="Tahoma" w:cs="Tahoma"/>
+          <w:b/>
+          <w:sz w:val="20"/>
+        </w:rPr>
+        <w:t xml:space="preserve">Entrada: </w:t>
+      </w:r>
+      <w:r>
+        <w:rPr>
+          <w:rFonts w:ascii="Tahoma" w:hAnsi="Tahoma" w:cs="Tahoma"/>
+          <w:bCs/>
+          <w:sz w:val="20"/>
+        </w:rPr>
+        <w:t>número de cédula, nombre, apellido, edad, fecha de nacimiento, correo electrónico</w:t>
+      </w:r>
+    </w:p>
+    <w:p>
+      <w:pPr>
+        <w:ind w:firstLine="360"/>
+        <w:rPr>
+          <w:rFonts w:ascii="Tahoma" w:hAnsi="Tahoma" w:cs="Tahoma"/>
+          <w:bCs/>
+          <w:sz w:val="20"/>
+        </w:rPr>
+      </w:pPr>
+      <w:r>
+        <w:rPr>
+          <w:rFonts w:ascii="Tahoma" w:hAnsi="Tahoma" w:cs="Tahoma"/>
+          <w:b/>
+          <w:sz w:val="20"/>
+        </w:rPr>
+        <w:t>Salida:</w:t>
+      </w:r>
+      <w:r>
+        <w:rPr>
+          <w:rFonts w:ascii="Tahoma" w:hAnsi="Tahoma" w:cs="Tahoma"/>
+          <w:bCs/>
+          <w:sz w:val="20"/>
+        </w:rPr>
+        <w:t xml:space="preserve"> Mensaje de éxito: “El usuario esta registrado correctamente”</w:t>
+      </w:r>
+    </w:p>
+    <w:p>
+      <w:pPr>
+        <w:ind w:firstLine="360"/>
+        <w:rPr>
+          <w:rFonts w:ascii="Tahoma" w:hAnsi="Tahoma" w:cs="Tahoma"/>
+          <w:bCs/>
+          <w:sz w:val="20"/>
+        </w:rPr>
+      </w:pPr>
+      <w:r>
+        <w:rPr>
+          <w:rFonts w:ascii="Tahoma" w:hAnsi="Tahoma" w:cs="Tahoma"/>
+          <w:bCs/>
+          <w:sz w:val="20"/>
+        </w:rPr>
+        <w:tab/>
+        <w:t xml:space="preserve">     Mensaje de error: “¡Datos incompletos”, “error! usuario existente”</w:t>
+      </w:r>
+    </w:p>
+    <w:p>
+      <w:pPr>
+        <w:ind w:firstLine="360"/>
+        <w:rPr>
+          <w:rFonts w:ascii="Tahoma" w:hAnsi="Tahoma" w:cs="Tahoma"/>
+          <w:bCs/>
+          <w:sz w:val="20"/>
+        </w:rPr>
+      </w:pPr>
+    </w:p>
+    <w:p>
+      <w:pPr>
+        <w:ind w:firstLine="360"/>
+        <w:rPr>
+          <w:rFonts w:ascii="Tahoma" w:hAnsi="Tahoma" w:cs="Tahoma"/>
+          <w:sz w:val="20"/>
+        </w:rPr>
+      </w:pPr>
+      <w:r>
+        <w:rPr>
+          <w:rFonts w:ascii="Tahoma" w:hAnsi="Tahoma" w:cs="Tahoma"/>
+          <w:b/>
+          <w:sz w:val="20"/>
+        </w:rPr>
+        <w:t>Nombre:</w:t>
+      </w:r>
+      <w:r>
+        <w:rPr>
+          <w:rFonts w:ascii="Tahoma" w:hAnsi="Tahoma" w:cs="Tahoma"/>
+          <w:b/>
+          <w:sz w:val="20"/>
+        </w:rPr>
+        <w:t xml:space="preserve"> </w:t>
+      </w:r>
+      <w:r>
+        <w:rPr>
+          <w:rFonts w:ascii="Tahoma" w:hAnsi="Tahoma" w:cs="Tahoma"/>
+          <w:bCs/>
+          <w:sz w:val="20"/>
+        </w:rPr>
+        <w:t>Agendar cita</w:t>
+      </w:r>
+    </w:p>
+    <w:p>
+      <w:pPr>
+        <w:ind w:firstLine="360"/>
+        <w:rPr>
+          <w:rFonts w:ascii="Tahoma" w:hAnsi="Tahoma" w:cs="Tahoma"/>
+          <w:sz w:val="20"/>
+        </w:rPr>
+      </w:pPr>
+      <w:r>
+        <w:rPr>
+          <w:rFonts w:ascii="Tahoma" w:hAnsi="Tahoma" w:cs="Tahoma"/>
+          <w:b/>
+          <w:sz w:val="20"/>
+        </w:rPr>
+        <w:t>Descripción:</w:t>
+      </w:r>
+      <w:r>
+        <w:rPr>
+          <w:rFonts w:ascii="Tahoma" w:hAnsi="Tahoma" w:cs="Tahoma"/>
+          <w:sz w:val="20"/>
+        </w:rPr>
+        <w:t xml:space="preserve"> </w:t>
+      </w:r>
+      <w:r>
+        <w:rPr>
+          <w:rFonts w:ascii="Tahoma" w:hAnsi="Tahoma" w:cs="Tahoma"/>
+          <w:sz w:val="20"/>
+        </w:rPr>
+        <w:t xml:space="preserve">permite al </w:t>
+      </w:r>
+      <w:r>
+        <w:rPr>
+          <w:rFonts w:ascii="Tahoma" w:hAnsi="Tahoma" w:cs="Tahoma"/>
+          <w:sz w:val="20"/>
+        </w:rPr>
+        <w:t xml:space="preserve">profesor </w:t>
+      </w:r>
+      <w:r>
+        <w:rPr>
+          <w:rFonts w:ascii="Tahoma" w:hAnsi="Tahoma" w:cs="Tahoma"/>
+          <w:sz w:val="20"/>
+        </w:rPr>
+        <w:t xml:space="preserve">agendar una cita personalizada con un psicólogo registrado en el sistema. </w:t>
+      </w:r>
+    </w:p>
+    <w:p>
+      <w:pPr>
+        <w:ind w:firstLine="360"/>
+        <w:rPr>
+          <w:rFonts w:ascii="Tahoma" w:hAnsi="Tahoma" w:cs="Tahoma"/>
+          <w:b/>
+          <w:sz w:val="20"/>
+        </w:rPr>
+      </w:pPr>
+      <w:r>
+        <w:rPr>
+          <w:rFonts w:ascii="Tahoma" w:hAnsi="Tahoma" w:cs="Tahoma"/>
+          <w:b/>
+          <w:sz w:val="20"/>
+        </w:rPr>
+        <w:t>Nota:</w:t>
+      </w:r>
+      <w:r>
+        <w:rPr>
+          <w:rFonts w:ascii="Tahoma" w:hAnsi="Tahoma" w:cs="Tahoma"/>
+          <w:bCs/>
+          <w:sz w:val="20"/>
+        </w:rPr>
+        <w:t xml:space="preserve"> Horarios disponible de los psicólogos y la id del usuario.</w:t>
+      </w:r>
+    </w:p>
+    <w:p>
+      <w:pPr>
+        <w:ind w:firstLine="360"/>
+        <w:rPr>
+          <w:rFonts w:ascii="Tahoma" w:hAnsi="Tahoma" w:cs="Tahoma"/>
+          <w:bCs/>
+          <w:sz w:val="20"/>
+        </w:rPr>
+      </w:pPr>
+      <w:r>
+        <w:rPr>
+          <w:rFonts w:ascii="Tahoma" w:hAnsi="Tahoma" w:cs="Tahoma"/>
+          <w:b/>
+          <w:sz w:val="20"/>
+        </w:rPr>
+        <w:t xml:space="preserve">Entrada: </w:t>
+      </w:r>
+      <w:r>
+        <w:rPr>
+          <w:rFonts w:ascii="Tahoma" w:hAnsi="Tahoma" w:cs="Tahoma"/>
+          <w:bCs/>
+          <w:sz w:val="20"/>
+        </w:rPr>
+        <w:t>id del usuario y los datos de la consulta (fecha, hora).</w:t>
+      </w:r>
+    </w:p>
+    <w:p>
+      <w:pPr>
+        <w:ind w:firstLine="360"/>
+        <w:rPr>
+          <w:rFonts w:ascii="Tahoma" w:hAnsi="Tahoma" w:cs="Tahoma"/>
+          <w:bCs/>
+          <w:sz w:val="20"/>
+        </w:rPr>
+      </w:pPr>
+      <w:r>
+        <w:rPr>
+          <w:rFonts w:ascii="Tahoma" w:hAnsi="Tahoma" w:cs="Tahoma"/>
+          <w:b/>
+          <w:sz w:val="20"/>
+        </w:rPr>
+        <w:t>Salida:</w:t>
+      </w:r>
+      <w:r>
+        <w:rPr>
+          <w:rFonts w:ascii="Tahoma" w:hAnsi="Tahoma" w:cs="Tahoma"/>
+          <w:bCs/>
+          <w:sz w:val="20"/>
+        </w:rPr>
+        <w:t xml:space="preserve"> Mensaje de éxito: “El usuario se encuentra registrado en el sistema”,</w:t>
+      </w:r>
+      <w:r>
+        <w:rPr>
+          <w:rFonts w:ascii="Tahoma" w:hAnsi="Tahoma" w:cs="Tahoma"/>
+          <w:b/>
+          <w:sz w:val="20"/>
+        </w:rPr>
+        <w:t xml:space="preserve"> </w:t>
+      </w:r>
+      <w:r>
+        <w:rPr>
+          <w:rFonts w:ascii="Tahoma" w:hAnsi="Tahoma" w:cs="Tahoma"/>
+          <w:b/>
+          <w:sz w:val="20"/>
+          <w:u w:val="single"/>
+        </w:rPr>
+        <w:t>Mostrar tabla</w:t>
+      </w:r>
+      <w:r>
+        <w:rPr>
+          <w:rFonts w:ascii="Tahoma" w:hAnsi="Tahoma" w:cs="Tahoma"/>
+          <w:bCs/>
+          <w:sz w:val="20"/>
+          <w:u w:val="single"/>
+        </w:rPr>
+        <w:t xml:space="preserve"> de los horarios de los psicólogos</w:t>
+      </w:r>
+      <w:r>
+        <w:rPr>
+          <w:rFonts w:ascii="Tahoma" w:hAnsi="Tahoma" w:cs="Tahoma"/>
+          <w:bCs/>
+          <w:sz w:val="20"/>
+        </w:rPr>
+        <w:t>.</w:t>
+      </w:r>
+    </w:p>
+    <w:p>
+      <w:pPr>
+        <w:ind w:firstLine="360"/>
+        <w:rPr>
+          <w:rFonts w:ascii="Tahoma" w:hAnsi="Tahoma" w:cs="Tahoma"/>
+          <w:bCs/>
+          <w:sz w:val="20"/>
+        </w:rPr>
+      </w:pPr>
+      <w:r>
+        <w:rPr>
+          <w:rFonts w:ascii="Tahoma" w:hAnsi="Tahoma" w:cs="Tahoma"/>
+          <w:bCs/>
+          <w:sz w:val="20"/>
+        </w:rPr>
+        <w:tab/>
+        <w:t xml:space="preserve">     Mensaje de error: “Horarios no disponibles”.</w:t>
+      </w:r>
+    </w:p>
+    <w:p>
+      <w:pPr>
+        <w:ind w:firstLine="360"/>
+        <w:rPr>
+          <w:rFonts w:ascii="Tahoma" w:hAnsi="Tahoma" w:cs="Tahoma"/>
+          <w:bCs/>
+          <w:sz w:val="20"/>
+        </w:rPr>
+      </w:pPr>
+    </w:p>
+    <w:p>
+      <w:pPr>
+        <w:ind w:firstLine="360"/>
+        <w:rPr>
+          <w:rFonts w:ascii="Tahoma" w:hAnsi="Tahoma" w:cs="Tahoma"/>
+          <w:sz w:val="20"/>
+        </w:rPr>
+      </w:pPr>
+      <w:r>
+        <w:rPr>
+          <w:rFonts w:ascii="Tahoma" w:hAnsi="Tahoma" w:cs="Tahoma"/>
+          <w:b/>
+          <w:sz w:val="20"/>
+        </w:rPr>
+        <w:lastRenderedPageBreak/>
+        <w:t>Nombre:</w:t>
+      </w:r>
+      <w:r>
+        <w:rPr>
+          <w:rFonts w:ascii="Tahoma" w:hAnsi="Tahoma" w:cs="Tahoma"/>
+          <w:b/>
+          <w:sz w:val="20"/>
+        </w:rPr>
+        <w:t xml:space="preserve"> </w:t>
+      </w:r>
+      <w:r>
+        <w:rPr>
+          <w:rFonts w:ascii="Tahoma" w:hAnsi="Tahoma" w:cs="Tahoma"/>
+          <w:bCs/>
+          <w:sz w:val="20"/>
+        </w:rPr>
+        <w:t>Actualiza</w:t>
+      </w:r>
+      <w:r>
+        <w:rPr>
+          <w:rFonts w:ascii="Tahoma" w:hAnsi="Tahoma" w:cs="Tahoma"/>
+          <w:bCs/>
+          <w:sz w:val="20"/>
+        </w:rPr>
+        <w:t>r usuario</w:t>
+      </w:r>
+      <w:r>
+        <w:rPr>
+          <w:rFonts w:ascii="Tahoma" w:hAnsi="Tahoma" w:cs="Tahoma"/>
+          <w:bCs/>
+          <w:sz w:val="20"/>
+        </w:rPr>
+        <w:t xml:space="preserve"> estudiante.</w:t>
+      </w:r>
+    </w:p>
+    <w:p>
+      <w:pPr>
+        <w:ind w:firstLine="360"/>
+        <w:rPr>
+          <w:rFonts w:ascii="Tahoma" w:hAnsi="Tahoma" w:cs="Tahoma"/>
+          <w:sz w:val="20"/>
+        </w:rPr>
+      </w:pPr>
+      <w:r>
+        <w:rPr>
+          <w:rFonts w:ascii="Tahoma" w:hAnsi="Tahoma" w:cs="Tahoma"/>
+          <w:b/>
+          <w:sz w:val="20"/>
+        </w:rPr>
+        <w:t>Descripción:</w:t>
+      </w:r>
+      <w:r>
+        <w:rPr>
+          <w:rFonts w:ascii="Tahoma" w:hAnsi="Tahoma" w:cs="Tahoma"/>
+          <w:sz w:val="20"/>
+        </w:rPr>
+        <w:t xml:space="preserve"> </w:t>
+      </w:r>
+      <w:r>
+        <w:rPr>
+          <w:rFonts w:ascii="Tahoma" w:hAnsi="Tahoma" w:cs="Tahoma"/>
+          <w:sz w:val="20"/>
+        </w:rPr>
+        <w:t xml:space="preserve">Este proceso actualizara los datos de un estudiante registrado dentro del sistema. </w:t>
+      </w:r>
+    </w:p>
+    <w:p>
+      <w:pPr>
+        <w:ind w:firstLine="360"/>
+        <w:rPr>
+          <w:rFonts w:ascii="Tahoma" w:hAnsi="Tahoma" w:cs="Tahoma"/>
+          <w:b/>
+          <w:sz w:val="20"/>
+        </w:rPr>
+      </w:pPr>
+      <w:r>
+        <w:rPr>
+          <w:rFonts w:ascii="Tahoma" w:hAnsi="Tahoma" w:cs="Tahoma"/>
+          <w:b/>
+          <w:sz w:val="20"/>
+        </w:rPr>
+        <w:t>Nota:</w:t>
+      </w:r>
+      <w:r>
+        <w:rPr>
+          <w:rFonts w:ascii="Tahoma" w:hAnsi="Tahoma" w:cs="Tahoma"/>
+          <w:b/>
+          <w:sz w:val="20"/>
+        </w:rPr>
+        <w:t xml:space="preserve"> </w:t>
+      </w:r>
+      <w:r>
+        <w:rPr>
+          <w:rFonts w:ascii="Tahoma" w:hAnsi="Tahoma" w:cs="Tahoma"/>
+          <w:bCs/>
+          <w:sz w:val="20"/>
+        </w:rPr>
+        <w:t>Se validará a través del núm</w:t>
+      </w:r>
+      <w:r>
+        <w:rPr>
+          <w:rFonts w:ascii="Tahoma" w:hAnsi="Tahoma" w:cs="Tahoma"/>
+          <w:bCs/>
+          <w:sz w:val="20"/>
+        </w:rPr>
+        <w:t>ero de cedula y contraseña.</w:t>
+      </w:r>
+    </w:p>
+    <w:p>
+      <w:pPr>
+        <w:ind w:firstLine="360"/>
+        <w:rPr>
+          <w:rFonts w:ascii="Tahoma" w:hAnsi="Tahoma" w:cs="Tahoma"/>
+          <w:bCs/>
+          <w:sz w:val="20"/>
+        </w:rPr>
+      </w:pPr>
+      <w:r>
+        <w:rPr>
+          <w:rFonts w:ascii="Tahoma" w:hAnsi="Tahoma" w:cs="Tahoma"/>
+          <w:b/>
+          <w:sz w:val="20"/>
+        </w:rPr>
+        <w:t xml:space="preserve">Entrada: </w:t>
+      </w:r>
+      <w:r>
+        <w:rPr>
+          <w:rFonts w:ascii="Tahoma" w:hAnsi="Tahoma" w:cs="Tahoma"/>
+          <w:bCs/>
+          <w:sz w:val="20"/>
+        </w:rPr>
+        <w:t>registro de actividades, número de cédula, nombre, apellido, edad, fecha de nacimiento, correo electrónico, contraseña.</w:t>
+      </w:r>
+    </w:p>
+    <w:p>
+      <w:pPr>
+        <w:ind w:firstLine="360"/>
+        <w:rPr>
+          <w:rFonts w:ascii="Tahoma" w:hAnsi="Tahoma" w:cs="Tahoma"/>
+          <w:bCs/>
+          <w:sz w:val="20"/>
+        </w:rPr>
+      </w:pPr>
+      <w:r>
+        <w:rPr>
+          <w:rFonts w:ascii="Tahoma" w:hAnsi="Tahoma" w:cs="Tahoma"/>
+          <w:b/>
+          <w:sz w:val="20"/>
+        </w:rPr>
+        <w:t>Salida:</w:t>
+      </w:r>
+      <w:r>
+        <w:rPr>
+          <w:rFonts w:ascii="Tahoma" w:hAnsi="Tahoma" w:cs="Tahoma"/>
+          <w:bCs/>
+          <w:sz w:val="20"/>
+        </w:rPr>
+        <w:t xml:space="preserve"> Mensaje de éxito: “Los datos del usuario han sido actualizados”</w:t>
+      </w:r>
+    </w:p>
+    <w:p>
+      <w:pPr>
+        <w:ind w:firstLine="360"/>
+        <w:rPr>
+          <w:rFonts w:ascii="Tahoma" w:hAnsi="Tahoma" w:cs="Tahoma"/>
+          <w:bCs/>
+          <w:sz w:val="20"/>
+        </w:rPr>
+      </w:pPr>
+      <w:r>
+        <w:rPr>
+          <w:rFonts w:ascii="Tahoma" w:hAnsi="Tahoma" w:cs="Tahoma"/>
+          <w:bCs/>
+          <w:sz w:val="20"/>
+        </w:rPr>
+        <w:tab/>
+        <w:t xml:space="preserve">     Mensaje de error: “¡No ha llenado todos los campos”, “Contraseña incorrecta”, ¡“Tipo de Dato no valido”!</w:t>
+      </w:r>
+    </w:p>
+    <w:p>
+      <w:pPr>
+        <w:ind w:firstLine="360"/>
+        <w:rPr>
+          <w:rFonts w:ascii="Tahoma" w:hAnsi="Tahoma" w:cs="Tahoma"/>
+          <w:bCs/>
+          <w:sz w:val="20"/>
+        </w:rPr>
+      </w:pPr>
+    </w:p>
+    <w:p>
+      <w:pPr>
+        <w:ind w:firstLine="360"/>
+        <w:rPr>
+          <w:rFonts w:ascii="Tahoma" w:hAnsi="Tahoma" w:cs="Tahoma"/>
+          <w:bCs/>
+          <w:sz w:val="20"/>
+        </w:rPr>
+      </w:pPr>
+    </w:p>
+    <w:p>
+      <w:pPr>
+        <w:ind w:firstLine="360"/>
+        <w:rPr>
+          <w:rFonts w:ascii="Tahoma" w:hAnsi="Tahoma" w:cs="Tahoma"/>
+          <w:sz w:val="20"/>
+        </w:rPr>
+      </w:pPr>
+      <w:r>
+        <w:rPr>
+          <w:rFonts w:ascii="Tahoma" w:hAnsi="Tahoma" w:cs="Tahoma"/>
+          <w:b/>
+          <w:sz w:val="20"/>
+        </w:rPr>
+        <w:t>Nombre:</w:t>
+      </w:r>
+      <w:r>
+        <w:rPr>
+          <w:rFonts w:ascii="Tahoma" w:hAnsi="Tahoma" w:cs="Tahoma"/>
+          <w:b/>
+          <w:sz w:val="20"/>
+        </w:rPr>
+        <w:t xml:space="preserve"> </w:t>
+      </w:r>
+      <w:r>
+        <w:rPr>
+          <w:rFonts w:ascii="Tahoma" w:hAnsi="Tahoma" w:cs="Tahoma"/>
+          <w:bCs/>
+          <w:sz w:val="20"/>
+        </w:rPr>
+        <w:t>Eliminar</w:t>
+      </w:r>
+      <w:r>
+        <w:rPr>
+          <w:rFonts w:ascii="Tahoma" w:hAnsi="Tahoma" w:cs="Tahoma"/>
+          <w:bCs/>
+          <w:sz w:val="20"/>
+        </w:rPr>
+        <w:t xml:space="preserve"> usuario</w:t>
+      </w:r>
+      <w:r>
+        <w:rPr>
+          <w:rFonts w:ascii="Tahoma" w:hAnsi="Tahoma" w:cs="Tahoma"/>
+          <w:bCs/>
+          <w:sz w:val="20"/>
+        </w:rPr>
+        <w:t>.</w:t>
+      </w:r>
+    </w:p>
+    <w:p>
+      <w:pPr>
+        <w:ind w:firstLine="360"/>
+        <w:rPr>
+          <w:rFonts w:ascii="Tahoma" w:hAnsi="Tahoma" w:cs="Tahoma"/>
+          <w:sz w:val="20"/>
+        </w:rPr>
+      </w:pPr>
+      <w:r>
+        <w:rPr>
+          <w:rFonts w:ascii="Tahoma" w:hAnsi="Tahoma" w:cs="Tahoma"/>
+          <w:b/>
+          <w:sz w:val="20"/>
+        </w:rPr>
+        <w:t>Descripción:</w:t>
+      </w:r>
+      <w:r>
+        <w:rPr>
+          <w:rFonts w:ascii="Tahoma" w:hAnsi="Tahoma" w:cs="Tahoma"/>
+          <w:sz w:val="20"/>
+        </w:rPr>
+        <w:t xml:space="preserve"> </w:t>
+      </w:r>
+      <w:r>
+        <w:rPr>
+          <w:rFonts w:ascii="Tahoma" w:hAnsi="Tahoma" w:cs="Tahoma"/>
+          <w:sz w:val="20"/>
+        </w:rPr>
+        <w:t xml:space="preserve">Este proceso eliminara los datos del </w:t>
+      </w:r>
+      <w:r>
+        <w:rPr>
+          <w:rFonts w:ascii="Tahoma" w:hAnsi="Tahoma" w:cs="Tahoma"/>
+          <w:sz w:val="20"/>
+        </w:rPr>
+        <w:t xml:space="preserve">profesor </w:t>
+      </w:r>
+      <w:r>
+        <w:rPr>
+          <w:rFonts w:ascii="Tahoma" w:hAnsi="Tahoma" w:cs="Tahoma"/>
+          <w:sz w:val="20"/>
+        </w:rPr>
+        <w:t xml:space="preserve">registrado dentro del sistema. </w:t>
+      </w:r>
+    </w:p>
+    <w:p>
+      <w:pPr>
+        <w:ind w:firstLine="360"/>
+        <w:rPr>
+          <w:rFonts w:ascii="Tahoma" w:hAnsi="Tahoma" w:cs="Tahoma"/>
+          <w:b/>
+          <w:sz w:val="20"/>
+        </w:rPr>
+      </w:pPr>
+      <w:r>
+        <w:rPr>
+          <w:rFonts w:ascii="Tahoma" w:hAnsi="Tahoma" w:cs="Tahoma"/>
+          <w:b/>
+          <w:sz w:val="20"/>
+        </w:rPr>
+        <w:t>Nota:</w:t>
+      </w:r>
+      <w:r>
+        <w:rPr>
+          <w:rFonts w:ascii="Tahoma" w:hAnsi="Tahoma" w:cs="Tahoma"/>
+          <w:b/>
+          <w:sz w:val="20"/>
+        </w:rPr>
+        <w:t xml:space="preserve"> </w:t>
+      </w:r>
+      <w:r>
+        <w:rPr>
+          <w:rFonts w:ascii="Tahoma" w:hAnsi="Tahoma" w:cs="Tahoma"/>
+          <w:bCs/>
+          <w:sz w:val="20"/>
+        </w:rPr>
+        <w:t>Se validará a través del núm</w:t>
+      </w:r>
+      <w:r>
+        <w:rPr>
+          <w:rFonts w:ascii="Tahoma" w:hAnsi="Tahoma" w:cs="Tahoma"/>
+          <w:bCs/>
+          <w:sz w:val="20"/>
+        </w:rPr>
+        <w:t>ero de cedula, correo institucional y contraseña.</w:t>
+      </w:r>
+    </w:p>
+    <w:p>
+      <w:pPr>
+        <w:ind w:firstLine="360"/>
+        <w:rPr>
+          <w:rFonts w:ascii="Tahoma" w:hAnsi="Tahoma" w:cs="Tahoma"/>
+          <w:bCs/>
+          <w:sz w:val="20"/>
+        </w:rPr>
+      </w:pPr>
+      <w:r>
+        <w:rPr>
+          <w:rFonts w:ascii="Tahoma" w:hAnsi="Tahoma" w:cs="Tahoma"/>
+          <w:b/>
+          <w:sz w:val="20"/>
+        </w:rPr>
+        <w:t xml:space="preserve">Entrada: </w:t>
+      </w:r>
+      <w:r>
+        <w:rPr>
+          <w:rFonts w:ascii="Tahoma" w:hAnsi="Tahoma" w:cs="Tahoma"/>
+          <w:bCs/>
+          <w:sz w:val="20"/>
+        </w:rPr>
+        <w:t>id</w:t>
+      </w:r>
+      <w:r>
+        <w:rPr>
+          <w:rFonts w:ascii="Tahoma" w:hAnsi="Tahoma" w:cs="Tahoma"/>
+          <w:b/>
+          <w:sz w:val="20"/>
+        </w:rPr>
+        <w:t xml:space="preserve"> </w:t>
+      </w:r>
+      <w:r>
+        <w:rPr>
+          <w:rFonts w:ascii="Tahoma" w:hAnsi="Tahoma" w:cs="Tahoma"/>
+          <w:bCs/>
+          <w:sz w:val="20"/>
+        </w:rPr>
+        <w:t>usuario y contraseña.</w:t>
+      </w:r>
+    </w:p>
+    <w:p>
+      <w:pPr>
+        <w:ind w:firstLine="360"/>
+        <w:rPr>
+          <w:rFonts w:ascii="Tahoma" w:hAnsi="Tahoma" w:cs="Tahoma"/>
+          <w:bCs/>
+          <w:sz w:val="20"/>
+        </w:rPr>
+      </w:pPr>
+      <w:r>
+        <w:rPr>
+          <w:rFonts w:ascii="Tahoma" w:hAnsi="Tahoma" w:cs="Tahoma"/>
+          <w:b/>
+          <w:sz w:val="20"/>
+        </w:rPr>
+        <w:t>Actores</w:t>
+      </w:r>
+      <w:r>
+        <w:rPr>
+          <w:rFonts w:ascii="Tahoma" w:hAnsi="Tahoma" w:cs="Tahoma"/>
+          <w:bCs/>
+          <w:sz w:val="20"/>
+        </w:rPr>
+        <w:t>: Administrador, Estudiante.</w:t>
+      </w:r>
+    </w:p>
+    <w:p>
+      <w:pPr>
+        <w:ind w:firstLine="360"/>
+        <w:rPr>
+          <w:rFonts w:ascii="Tahoma" w:hAnsi="Tahoma" w:cs="Tahoma"/>
+          <w:bCs/>
+          <w:sz w:val="20"/>
+        </w:rPr>
+      </w:pPr>
+      <w:r>
+        <w:rPr>
+          <w:rFonts w:ascii="Tahoma" w:hAnsi="Tahoma" w:cs="Tahoma"/>
+          <w:b/>
+          <w:sz w:val="20"/>
+        </w:rPr>
+        <w:t>Salida:</w:t>
+      </w:r>
+      <w:r>
+        <w:rPr>
+          <w:rFonts w:ascii="Tahoma" w:hAnsi="Tahoma" w:cs="Tahoma"/>
+          <w:bCs/>
+          <w:sz w:val="20"/>
+        </w:rPr>
+        <w:t xml:space="preserve"> Mensaje de éxito: “El usuario fue eliminado correctamente del sistema”</w:t>
+      </w:r>
+    </w:p>
+    <w:p>
+      <w:pPr>
+        <w:ind w:firstLine="360"/>
+        <w:rPr>
+          <w:rFonts w:ascii="Tahoma" w:hAnsi="Tahoma" w:cs="Tahoma"/>
+          <w:bCs/>
+          <w:sz w:val="20"/>
+        </w:rPr>
+      </w:pPr>
+      <w:r>
+        <w:rPr>
+          <w:rFonts w:ascii="Tahoma" w:hAnsi="Tahoma" w:cs="Tahoma"/>
+          <w:bCs/>
+          <w:sz w:val="20"/>
+        </w:rPr>
+        <w:tab/>
+        <w:t xml:space="preserve">     Mensaje de error: “contraseña incorrecta”, “error! usuario no existente”</w:t>
+      </w:r>
+    </w:p>
+    <w:p>
+      <w:pPr>
+        <w:ind w:firstLine="360"/>
+        <w:rPr>
+          <w:rFonts w:ascii="Tahoma" w:hAnsi="Tahoma" w:cs="Tahoma"/>
+          <w:bCs/>
+          <w:sz w:val="20"/>
+        </w:rPr>
+      </w:pPr>
+    </w:p>
+    <w:p>
+      <w:pPr>
+        <w:rPr>
+          <w:rFonts w:ascii="Tahoma" w:hAnsi="Tahoma" w:cs="Tahoma"/>
+          <w:sz w:val="20"/>
+        </w:rPr>
+      </w:pPr>
+    </w:p>
+    <w:p>
+      <w:pPr>
+        <w:jc w:val="center"/>
+        <w:rPr>
+          <w:rFonts w:ascii="Tahoma" w:hAnsi="Tahoma" w:cs="Tahoma"/>
+          <w:b/>
+          <w:bCs/>
+          <w:sz w:val="20"/>
+        </w:rPr>
+      </w:pPr>
+      <w:r>
+        <w:rPr>
+          <w:rFonts w:ascii="Tahoma" w:hAnsi="Tahoma" w:cs="Tahoma"/>
+          <w:b/>
+          <w:bCs/>
+          <w:sz w:val="20"/>
+        </w:rPr>
+        <w:t xml:space="preserve">Psicólogo </w:t>
+      </w:r>
+    </w:p>
+    <w:p>
+      <w:pPr>
+        <w:rPr>
+          <w:rFonts w:ascii="Tahoma" w:hAnsi="Tahoma" w:cs="Tahoma"/>
+          <w:sz w:val="20"/>
+        </w:rPr>
+      </w:pPr>
+    </w:p>
+    <w:p>
+      <w:pPr>
+        <w:ind w:firstLine="360"/>
+        <w:rPr>
+          <w:rFonts w:ascii="Tahoma" w:hAnsi="Tahoma" w:cs="Tahoma"/>
+          <w:sz w:val="20"/>
+        </w:rPr>
+      </w:pPr>
+      <w:r>
+        <w:rPr>
+          <w:rFonts w:ascii="Tahoma" w:hAnsi="Tahoma" w:cs="Tahoma"/>
+          <w:b/>
+          <w:sz w:val="20"/>
+        </w:rPr>
+        <w:t>Nombre:</w:t>
+      </w:r>
+      <w:r>
+        <w:rPr>
+          <w:rFonts w:ascii="Tahoma" w:hAnsi="Tahoma" w:cs="Tahoma"/>
+          <w:b/>
+          <w:sz w:val="20"/>
+        </w:rPr>
+        <w:t xml:space="preserve"> </w:t>
+      </w:r>
+      <w:r>
+        <w:rPr>
+          <w:rFonts w:ascii="Tahoma" w:hAnsi="Tahoma" w:cs="Tahoma"/>
+          <w:bCs/>
+          <w:sz w:val="20"/>
+        </w:rPr>
+        <w:t>Ingresar usuario</w:t>
+      </w:r>
+    </w:p>
+    <w:p>
+      <w:pPr>
+        <w:ind w:firstLine="360"/>
+        <w:rPr>
+          <w:rFonts w:ascii="Tahoma" w:hAnsi="Tahoma" w:cs="Tahoma"/>
+          <w:sz w:val="20"/>
+        </w:rPr>
+      </w:pPr>
+      <w:r>
+        <w:rPr>
+          <w:rFonts w:ascii="Tahoma" w:hAnsi="Tahoma" w:cs="Tahoma"/>
+          <w:b/>
+          <w:sz w:val="20"/>
+        </w:rPr>
+        <w:t>Descripción:</w:t>
+      </w:r>
+      <w:r>
+        <w:rPr>
+          <w:rFonts w:ascii="Tahoma" w:hAnsi="Tahoma" w:cs="Tahoma"/>
+          <w:sz w:val="20"/>
+        </w:rPr>
+        <w:t xml:space="preserve"> </w:t>
+      </w:r>
+      <w:r>
+        <w:rPr>
+          <w:rFonts w:ascii="Tahoma" w:hAnsi="Tahoma" w:cs="Tahoma"/>
+          <w:sz w:val="20"/>
+        </w:rPr>
+        <w:t xml:space="preserve">Este proceso se registra a un </w:t>
+      </w:r>
+      <w:r>
+        <w:rPr>
+          <w:rFonts w:ascii="Tahoma" w:hAnsi="Tahoma" w:cs="Tahoma"/>
+          <w:sz w:val="20"/>
+        </w:rPr>
+        <w:t>Psicólogo</w:t>
+      </w:r>
+      <w:r>
+        <w:rPr>
+          <w:rFonts w:ascii="Tahoma" w:hAnsi="Tahoma" w:cs="Tahoma"/>
+          <w:sz w:val="20"/>
+        </w:rPr>
+        <w:t xml:space="preserve"> nuevo dentro del sistema. </w:t>
+      </w:r>
+    </w:p>
+    <w:p>
+      <w:pPr>
+        <w:ind w:firstLine="360"/>
+        <w:rPr>
+          <w:rFonts w:ascii="Tahoma" w:hAnsi="Tahoma" w:cs="Tahoma"/>
+          <w:b/>
+          <w:sz w:val="20"/>
+        </w:rPr>
+      </w:pPr>
+      <w:r>
+        <w:rPr>
+          <w:rFonts w:ascii="Tahoma" w:hAnsi="Tahoma" w:cs="Tahoma"/>
+          <w:b/>
+          <w:sz w:val="20"/>
+        </w:rPr>
+        <w:t>Nota:</w:t>
+      </w:r>
+      <w:r>
+        <w:rPr>
+          <w:rFonts w:ascii="Tahoma" w:hAnsi="Tahoma" w:cs="Tahoma"/>
+          <w:b/>
+          <w:sz w:val="20"/>
+        </w:rPr>
+        <w:t xml:space="preserve"> </w:t>
+      </w:r>
+      <w:r>
+        <w:rPr>
+          <w:rFonts w:ascii="Tahoma" w:hAnsi="Tahoma" w:cs="Tahoma"/>
+          <w:bCs/>
+          <w:sz w:val="20"/>
+        </w:rPr>
+        <w:t>Se validará a través del núm</w:t>
+      </w:r>
+      <w:r>
+        <w:rPr>
+          <w:rFonts w:ascii="Tahoma" w:hAnsi="Tahoma" w:cs="Tahoma"/>
+          <w:bCs/>
+          <w:sz w:val="20"/>
+        </w:rPr>
+        <w:t>ero de cedula y correo institucional.</w:t>
+      </w:r>
+    </w:p>
+    <w:p>
+      <w:pPr>
+        <w:ind w:firstLine="360"/>
+        <w:rPr>
+          <w:rFonts w:ascii="Tahoma" w:hAnsi="Tahoma" w:cs="Tahoma"/>
+          <w:bCs/>
+          <w:sz w:val="20"/>
+        </w:rPr>
+      </w:pPr>
+      <w:r>
+        <w:rPr>
+          <w:rFonts w:ascii="Tahoma" w:hAnsi="Tahoma" w:cs="Tahoma"/>
+          <w:b/>
+          <w:sz w:val="20"/>
+        </w:rPr>
+        <w:t xml:space="preserve">Entrada: </w:t>
+      </w:r>
+      <w:r>
+        <w:rPr>
+          <w:rFonts w:ascii="Tahoma" w:hAnsi="Tahoma" w:cs="Tahoma"/>
+          <w:bCs/>
+          <w:sz w:val="20"/>
+        </w:rPr>
+        <w:t>número de cédula, nombre, apellido, edad, fecha de nacimiento, correo electrónico</w:t>
+      </w:r>
+    </w:p>
+    <w:p>
+      <w:pPr>
+        <w:ind w:firstLine="360"/>
+        <w:rPr>
+          <w:rFonts w:ascii="Tahoma" w:hAnsi="Tahoma" w:cs="Tahoma"/>
+          <w:bCs/>
+          <w:sz w:val="20"/>
+        </w:rPr>
+      </w:pPr>
+      <w:r>
+        <w:rPr>
+          <w:rFonts w:ascii="Tahoma" w:hAnsi="Tahoma" w:cs="Tahoma"/>
+          <w:b/>
+          <w:sz w:val="20"/>
+        </w:rPr>
+        <w:t>Salida:</w:t>
+      </w:r>
+      <w:r>
+        <w:rPr>
+          <w:rFonts w:ascii="Tahoma" w:hAnsi="Tahoma" w:cs="Tahoma"/>
+          <w:bCs/>
+          <w:sz w:val="20"/>
+        </w:rPr>
+        <w:t xml:space="preserve"> Mensaje de éxito: “El usuario esta registrado correctamente”</w:t>
+      </w:r>
+    </w:p>
+    <w:p>
+      <w:pPr>
+        <w:ind w:firstLine="360"/>
+        <w:rPr>
+          <w:rFonts w:ascii="Tahoma" w:hAnsi="Tahoma" w:cs="Tahoma"/>
+          <w:bCs/>
+          <w:sz w:val="20"/>
+        </w:rPr>
+      </w:pPr>
+      <w:r>
+        <w:rPr>
+          <w:rFonts w:ascii="Tahoma" w:hAnsi="Tahoma" w:cs="Tahoma"/>
+          <w:bCs/>
+          <w:sz w:val="20"/>
+        </w:rPr>
+        <w:tab/>
+        <w:t xml:space="preserve">     Mensaje de error: “¡Datos incompletos”, “error! usuario existente”</w:t>
+      </w:r>
+    </w:p>
+    <w:p>
+      <w:pPr>
+        <w:ind w:firstLine="360"/>
+        <w:rPr>
+          <w:rFonts w:ascii="Tahoma" w:hAnsi="Tahoma" w:cs="Tahoma"/>
+          <w:bCs/>
+          <w:sz w:val="20"/>
+        </w:rPr>
+      </w:pPr>
+    </w:p>
+    <w:p>
+      <w:pPr>
+        <w:ind w:firstLine="360"/>
+        <w:rPr>
+          <w:rFonts w:ascii="Tahoma" w:hAnsi="Tahoma" w:cs="Tahoma"/>
+          <w:sz w:val="20"/>
+        </w:rPr>
+      </w:pPr>
+      <w:r>
+        <w:rPr>
+          <w:rFonts w:ascii="Tahoma" w:hAnsi="Tahoma" w:cs="Tahoma"/>
+          <w:b/>
+          <w:sz w:val="20"/>
+        </w:rPr>
+        <w:t>Nombre:</w:t>
+      </w:r>
+      <w:r>
+        <w:rPr>
+          <w:rFonts w:ascii="Tahoma" w:hAnsi="Tahoma" w:cs="Tahoma"/>
+          <w:b/>
+          <w:sz w:val="20"/>
+        </w:rPr>
+        <w:t xml:space="preserve"> </w:t>
+      </w:r>
+      <w:r>
+        <w:rPr>
+          <w:rFonts w:ascii="Tahoma" w:hAnsi="Tahoma" w:cs="Tahoma"/>
+          <w:bCs/>
+          <w:sz w:val="20"/>
+        </w:rPr>
+        <w:t>Crea</w:t>
+      </w:r>
+      <w:r>
+        <w:rPr>
+          <w:rFonts w:ascii="Tahoma" w:hAnsi="Tahoma" w:cs="Tahoma"/>
+          <w:bCs/>
+          <w:sz w:val="20"/>
+        </w:rPr>
+        <w:t>r cita</w:t>
+      </w:r>
+    </w:p>
+    <w:p>
+      <w:pPr>
+        <w:ind w:firstLine="360"/>
+        <w:rPr>
+          <w:rFonts w:ascii="Tahoma" w:hAnsi="Tahoma" w:cs="Tahoma"/>
+          <w:sz w:val="20"/>
+        </w:rPr>
+      </w:pPr>
+      <w:r>
+        <w:rPr>
+          <w:rFonts w:ascii="Tahoma" w:hAnsi="Tahoma" w:cs="Tahoma"/>
+          <w:b/>
+          <w:sz w:val="20"/>
+        </w:rPr>
+        <w:t>Descripción:</w:t>
+      </w:r>
+      <w:r>
+        <w:rPr>
+          <w:rFonts w:ascii="Tahoma" w:hAnsi="Tahoma" w:cs="Tahoma"/>
+          <w:sz w:val="20"/>
+        </w:rPr>
+        <w:t xml:space="preserve"> </w:t>
+      </w:r>
+      <w:r>
+        <w:rPr>
+          <w:rFonts w:ascii="Tahoma" w:hAnsi="Tahoma" w:cs="Tahoma"/>
+          <w:sz w:val="20"/>
+        </w:rPr>
+        <w:t xml:space="preserve">permite al </w:t>
+      </w:r>
+      <w:r>
+        <w:rPr>
+          <w:rFonts w:ascii="Tahoma" w:hAnsi="Tahoma" w:cs="Tahoma"/>
+          <w:sz w:val="20"/>
+        </w:rPr>
+        <w:t>psicólogo aceptar la cita creada por el usuario según su disponibilidad</w:t>
+      </w:r>
+      <w:r>
+        <w:rPr>
+          <w:rFonts w:ascii="Tahoma" w:hAnsi="Tahoma" w:cs="Tahoma"/>
+          <w:sz w:val="20"/>
+        </w:rPr>
+        <w:t xml:space="preserve">. </w:t>
+      </w:r>
+    </w:p>
+    <w:p>
+      <w:pPr>
+        <w:ind w:firstLine="360"/>
+        <w:rPr>
+          <w:rFonts w:ascii="Tahoma" w:hAnsi="Tahoma" w:cs="Tahoma"/>
+          <w:b/>
+          <w:sz w:val="20"/>
+        </w:rPr>
+      </w:pPr>
+      <w:r>
+        <w:rPr>
+          <w:rFonts w:ascii="Tahoma" w:hAnsi="Tahoma" w:cs="Tahoma"/>
+          <w:b/>
+          <w:sz w:val="20"/>
+        </w:rPr>
+        <w:t>Nota:</w:t>
+      </w:r>
+      <w:r>
+        <w:rPr>
+          <w:rFonts w:ascii="Tahoma" w:hAnsi="Tahoma" w:cs="Tahoma"/>
+          <w:bCs/>
+          <w:sz w:val="20"/>
+        </w:rPr>
+        <w:t xml:space="preserve"> </w:t>
+      </w:r>
+      <w:r>
+        <w:rPr>
+          <w:rFonts w:ascii="Tahoma" w:hAnsi="Tahoma" w:cs="Tahoma"/>
+          <w:bCs/>
+          <w:sz w:val="20"/>
+        </w:rPr>
+        <w:t>validar cita según el horario disponible</w:t>
+      </w:r>
+      <w:r>
+        <w:rPr>
+          <w:rFonts w:ascii="Tahoma" w:hAnsi="Tahoma" w:cs="Tahoma"/>
+          <w:bCs/>
+          <w:sz w:val="20"/>
+        </w:rPr>
+        <w:t>.</w:t>
+      </w:r>
+    </w:p>
+    <w:p>
+      <w:pPr>
+        <w:ind w:firstLine="360"/>
+        <w:rPr>
+          <w:rFonts w:ascii="Tahoma" w:hAnsi="Tahoma" w:cs="Tahoma"/>
+          <w:bCs/>
+          <w:sz w:val="20"/>
+        </w:rPr>
+      </w:pPr>
+      <w:r>
+        <w:rPr>
+          <w:rFonts w:ascii="Tahoma" w:hAnsi="Tahoma" w:cs="Tahoma"/>
+          <w:b/>
+          <w:sz w:val="20"/>
+        </w:rPr>
+        <w:t xml:space="preserve">Entrada: </w:t>
+      </w:r>
+      <w:r>
+        <w:rPr>
+          <w:rFonts w:ascii="Tahoma" w:hAnsi="Tahoma" w:cs="Tahoma"/>
+          <w:bCs/>
+          <w:sz w:val="20"/>
+        </w:rPr>
+        <w:t>id del usuario y los datos de la consulta (fecha, hora).</w:t>
+      </w:r>
+    </w:p>
+    <w:p>
+      <w:pPr>
+        <w:ind w:firstLine="360"/>
+        <w:rPr>
+          <w:rFonts w:ascii="Tahoma" w:hAnsi="Tahoma" w:cs="Tahoma"/>
+          <w:bCs/>
+          <w:sz w:val="20"/>
+        </w:rPr>
+      </w:pPr>
+      <w:r>
+        <w:rPr>
+          <w:rFonts w:ascii="Tahoma" w:hAnsi="Tahoma" w:cs="Tahoma"/>
+          <w:b/>
+          <w:sz w:val="20"/>
+        </w:rPr>
+        <w:t>Salida:</w:t>
+      </w:r>
+      <w:r>
+        <w:rPr>
+          <w:rFonts w:ascii="Tahoma" w:hAnsi="Tahoma" w:cs="Tahoma"/>
+          <w:bCs/>
+          <w:sz w:val="20"/>
+        </w:rPr>
+        <w:t xml:space="preserve"> Mensaje de éxito: “El usuario </w:t>
+      </w:r>
+      <w:r>
+        <w:rPr>
+          <w:rFonts w:ascii="Tahoma" w:hAnsi="Tahoma" w:cs="Tahoma"/>
+          <w:bCs/>
+          <w:sz w:val="20"/>
+        </w:rPr>
+        <w:t>agendo una cita dentro</w:t>
+      </w:r>
+      <w:r>
+        <w:rPr>
+          <w:rFonts w:ascii="Tahoma" w:hAnsi="Tahoma" w:cs="Tahoma"/>
+          <w:bCs/>
+          <w:sz w:val="20"/>
+        </w:rPr>
+        <w:t xml:space="preserve"> </w:t>
+      </w:r>
+      <w:r>
+        <w:rPr>
+          <w:rFonts w:ascii="Tahoma" w:hAnsi="Tahoma" w:cs="Tahoma"/>
+          <w:bCs/>
+          <w:sz w:val="20"/>
+        </w:rPr>
+        <w:t>d</w:t>
+      </w:r>
+      <w:r>
+        <w:rPr>
+          <w:rFonts w:ascii="Tahoma" w:hAnsi="Tahoma" w:cs="Tahoma"/>
+          <w:bCs/>
+          <w:sz w:val="20"/>
+        </w:rPr>
+        <w:t>el sistema”,</w:t>
+      </w:r>
+    </w:p>
+    <w:p>
+      <w:pPr>
+        <w:ind w:firstLine="360"/>
+        <w:rPr>
+          <w:rFonts w:ascii="Tahoma" w:hAnsi="Tahoma" w:cs="Tahoma"/>
+          <w:bCs/>
+          <w:sz w:val="20"/>
+        </w:rPr>
+      </w:pPr>
+      <w:r>
+        <w:rPr>
+          <w:rFonts w:ascii="Tahoma" w:hAnsi="Tahoma" w:cs="Tahoma"/>
+          <w:bCs/>
+          <w:sz w:val="20"/>
+        </w:rPr>
+        <w:tab/>
+        <w:t xml:space="preserve">     Mensaje de error: “Horarios no disponibles”.</w:t>
+      </w:r>
+    </w:p>
+    <w:p>
+      <w:pPr>
+        <w:ind w:firstLine="360"/>
+        <w:rPr>
+          <w:rFonts w:ascii="Tahoma" w:hAnsi="Tahoma" w:cs="Tahoma"/>
+          <w:bCs/>
+          <w:sz w:val="20"/>
+        </w:rPr>
+      </w:pPr>
+    </w:p>
+    <w:p>
+      <w:pPr>
+        <w:ind w:firstLine="360"/>
+        <w:rPr>
+          <w:rFonts w:ascii="Tahoma" w:hAnsi="Tahoma" w:cs="Tahoma"/>
+          <w:sz w:val="20"/>
+        </w:rPr>
+      </w:pPr>
+      <w:r>
+        <w:rPr>
+          <w:rFonts w:ascii="Tahoma" w:hAnsi="Tahoma" w:cs="Tahoma"/>
+          <w:b/>
+          <w:sz w:val="20"/>
+        </w:rPr>
+        <w:t>Nombre:</w:t>
+      </w:r>
+      <w:r>
+        <w:rPr>
+          <w:rFonts w:ascii="Tahoma" w:hAnsi="Tahoma" w:cs="Tahoma"/>
+          <w:b/>
+          <w:sz w:val="20"/>
+        </w:rPr>
+        <w:t xml:space="preserve"> </w:t>
+      </w:r>
+      <w:r>
+        <w:rPr>
+          <w:rFonts w:ascii="Tahoma" w:hAnsi="Tahoma" w:cs="Tahoma"/>
+          <w:bCs/>
+          <w:sz w:val="20"/>
+        </w:rPr>
+        <w:t>Actualiza</w:t>
+      </w:r>
+      <w:r>
+        <w:rPr>
+          <w:rFonts w:ascii="Tahoma" w:hAnsi="Tahoma" w:cs="Tahoma"/>
+          <w:bCs/>
+          <w:sz w:val="20"/>
+        </w:rPr>
+        <w:t xml:space="preserve">r </w:t>
+      </w:r>
+      <w:r>
+        <w:rPr>
+          <w:rFonts w:ascii="Tahoma" w:hAnsi="Tahoma" w:cs="Tahoma"/>
+          <w:bCs/>
+          <w:sz w:val="20"/>
+        </w:rPr>
+        <w:t>datos psicólogo</w:t>
+      </w:r>
+      <w:r>
+        <w:rPr>
+          <w:rFonts w:ascii="Tahoma" w:hAnsi="Tahoma" w:cs="Tahoma"/>
+          <w:bCs/>
+          <w:sz w:val="20"/>
+        </w:rPr>
+        <w:t>.</w:t>
+      </w:r>
+    </w:p>
+    <w:p>
+      <w:pPr>
+        <w:ind w:firstLine="360"/>
+        <w:rPr>
+          <w:rFonts w:ascii="Tahoma" w:hAnsi="Tahoma" w:cs="Tahoma"/>
+          <w:sz w:val="20"/>
+        </w:rPr>
+      </w:pPr>
+      <w:r>
+        <w:rPr>
+          <w:rFonts w:ascii="Tahoma" w:hAnsi="Tahoma" w:cs="Tahoma"/>
+          <w:b/>
+          <w:sz w:val="20"/>
+        </w:rPr>
+        <w:lastRenderedPageBreak/>
+        <w:t>Descripción:</w:t>
+      </w:r>
+      <w:r>
+        <w:rPr>
+          <w:rFonts w:ascii="Tahoma" w:hAnsi="Tahoma" w:cs="Tahoma"/>
+          <w:sz w:val="20"/>
+        </w:rPr>
+        <w:t xml:space="preserve"> </w:t>
+      </w:r>
+      <w:r>
+        <w:rPr>
+          <w:rFonts w:ascii="Tahoma" w:hAnsi="Tahoma" w:cs="Tahoma"/>
+          <w:sz w:val="20"/>
+        </w:rPr>
+        <w:t xml:space="preserve">Este proceso actualizara los datos de un </w:t>
+      </w:r>
+      <w:r>
+        <w:rPr>
+          <w:rFonts w:ascii="Tahoma" w:hAnsi="Tahoma" w:cs="Tahoma"/>
+          <w:sz w:val="20"/>
+        </w:rPr>
+        <w:t>psicólogo</w:t>
+      </w:r>
+      <w:r>
+        <w:rPr>
+          <w:rFonts w:ascii="Tahoma" w:hAnsi="Tahoma" w:cs="Tahoma"/>
+          <w:sz w:val="20"/>
+        </w:rPr>
+        <w:t xml:space="preserve"> registrado dentro del sistema. </w:t>
+      </w:r>
+    </w:p>
+    <w:p>
+      <w:pPr>
+        <w:ind w:firstLine="360"/>
+        <w:rPr>
+          <w:rFonts w:ascii="Tahoma" w:hAnsi="Tahoma" w:cs="Tahoma"/>
+          <w:b/>
+          <w:sz w:val="20"/>
+        </w:rPr>
+      </w:pPr>
+      <w:r>
+        <w:rPr>
+          <w:rFonts w:ascii="Tahoma" w:hAnsi="Tahoma" w:cs="Tahoma"/>
+          <w:b/>
+          <w:sz w:val="20"/>
+        </w:rPr>
+        <w:t>Nota:</w:t>
+      </w:r>
+      <w:r>
+        <w:rPr>
+          <w:rFonts w:ascii="Tahoma" w:hAnsi="Tahoma" w:cs="Tahoma"/>
+          <w:b/>
+          <w:sz w:val="20"/>
+        </w:rPr>
+        <w:t xml:space="preserve"> </w:t>
+      </w:r>
+      <w:r>
+        <w:rPr>
+          <w:rFonts w:ascii="Tahoma" w:hAnsi="Tahoma" w:cs="Tahoma"/>
+          <w:bCs/>
+          <w:sz w:val="20"/>
+        </w:rPr>
+        <w:t>Se validará a través del núm</w:t>
+      </w:r>
+      <w:r>
+        <w:rPr>
+          <w:rFonts w:ascii="Tahoma" w:hAnsi="Tahoma" w:cs="Tahoma"/>
+          <w:bCs/>
+          <w:sz w:val="20"/>
+        </w:rPr>
+        <w:t>ero de cedula y contraseña.</w:t>
+      </w:r>
+    </w:p>
+    <w:p>
+      <w:pPr>
+        <w:ind w:firstLine="360"/>
+        <w:rPr>
+          <w:rFonts w:ascii="Tahoma" w:hAnsi="Tahoma" w:cs="Tahoma"/>
+          <w:bCs/>
+          <w:sz w:val="20"/>
+        </w:rPr>
+      </w:pPr>
+      <w:r>
+        <w:rPr>
+          <w:rFonts w:ascii="Tahoma" w:hAnsi="Tahoma" w:cs="Tahoma"/>
+          <w:b/>
+          <w:sz w:val="20"/>
+        </w:rPr>
+        <w:t xml:space="preserve">Entrada: </w:t>
+      </w:r>
+      <w:r>
+        <w:rPr>
+          <w:rFonts w:ascii="Tahoma" w:hAnsi="Tahoma" w:cs="Tahoma"/>
+          <w:bCs/>
+          <w:sz w:val="20"/>
+        </w:rPr>
+        <w:t>registro</w:t>
+      </w:r>
+      <w:r>
+        <w:rPr>
+          <w:rFonts w:ascii="Tahoma" w:hAnsi="Tahoma" w:cs="Tahoma"/>
+          <w:bCs/>
+          <w:sz w:val="20"/>
+        </w:rPr>
+        <w:t xml:space="preserve"> de horarios</w:t>
+      </w:r>
+      <w:r>
+        <w:rPr>
+          <w:rFonts w:ascii="Tahoma" w:hAnsi="Tahoma" w:cs="Tahoma"/>
+          <w:bCs/>
+          <w:sz w:val="20"/>
+        </w:rPr>
+        <w:t>, número de cédula, nombre, apellido, edad, fecha de nacimiento, correo electrónico, contraseña.</w:t>
+      </w:r>
+    </w:p>
+    <w:p>
+      <w:pPr>
+        <w:ind w:firstLine="360"/>
+        <w:rPr>
+          <w:rFonts w:ascii="Tahoma" w:hAnsi="Tahoma" w:cs="Tahoma"/>
+          <w:bCs/>
+          <w:sz w:val="20"/>
+        </w:rPr>
+      </w:pPr>
+      <w:r>
+        <w:rPr>
+          <w:rFonts w:ascii="Tahoma" w:hAnsi="Tahoma" w:cs="Tahoma"/>
+          <w:b/>
+          <w:sz w:val="20"/>
+        </w:rPr>
+        <w:t>Salida:</w:t>
+      </w:r>
+      <w:r>
+        <w:rPr>
+          <w:rFonts w:ascii="Tahoma" w:hAnsi="Tahoma" w:cs="Tahoma"/>
+          <w:bCs/>
+          <w:sz w:val="20"/>
+        </w:rPr>
+        <w:t xml:space="preserve"> Mensaje de éxito: “Los datos del usuario han sido actualizados”</w:t>
+      </w:r>
+    </w:p>
+    <w:p>
+      <w:pPr>
+        <w:ind w:firstLine="360"/>
+        <w:rPr>
+          <w:rFonts w:ascii="Tahoma" w:hAnsi="Tahoma" w:cs="Tahoma"/>
+          <w:bCs/>
+          <w:sz w:val="20"/>
+        </w:rPr>
+      </w:pPr>
+      <w:r>
+        <w:rPr>
+          <w:rFonts w:ascii="Tahoma" w:hAnsi="Tahoma" w:cs="Tahoma"/>
+          <w:bCs/>
+          <w:sz w:val="20"/>
+        </w:rPr>
+        <w:tab/>
+        <w:t xml:space="preserve">     Mensaje de error: “¡No ha llenado todos los campos”, “Contraseña incorrecta”, ¡“Tipo de Dato no valido”!</w:t>
+      </w:r>
+    </w:p>
+    <w:p>
+      <w:pPr>
+        <w:ind w:firstLine="360"/>
+        <w:rPr>
+          <w:rFonts w:ascii="Tahoma" w:hAnsi="Tahoma" w:cs="Tahoma"/>
+          <w:bCs/>
+          <w:sz w:val="20"/>
+        </w:rPr>
+      </w:pPr>
+    </w:p>
+    <w:p>
+      <w:pPr>
+        <w:ind w:firstLine="360"/>
+        <w:rPr>
+          <w:rFonts w:ascii="Tahoma" w:hAnsi="Tahoma" w:cs="Tahoma"/>
+          <w:bCs/>
+          <w:sz w:val="20"/>
+        </w:rPr>
+      </w:pPr>
+    </w:p>
+    <w:p>
+      <w:pPr>
+        <w:ind w:firstLine="360"/>
+        <w:rPr>
+          <w:rFonts w:ascii="Tahoma" w:hAnsi="Tahoma" w:cs="Tahoma"/>
+          <w:sz w:val="20"/>
+        </w:rPr>
+      </w:pPr>
+      <w:r>
+        <w:rPr>
+          <w:rFonts w:ascii="Tahoma" w:hAnsi="Tahoma" w:cs="Tahoma"/>
+          <w:b/>
+          <w:sz w:val="20"/>
+        </w:rPr>
+        <w:t>Nombre:</w:t>
+      </w:r>
+      <w:r>
+        <w:rPr>
+          <w:rFonts w:ascii="Tahoma" w:hAnsi="Tahoma" w:cs="Tahoma"/>
+          <w:b/>
+          <w:sz w:val="20"/>
+        </w:rPr>
+        <w:t xml:space="preserve"> </w:t>
+      </w:r>
+      <w:r>
+        <w:rPr>
+          <w:rFonts w:ascii="Tahoma" w:hAnsi="Tahoma" w:cs="Tahoma"/>
+          <w:bCs/>
+          <w:sz w:val="20"/>
+        </w:rPr>
+        <w:t>Eliminar</w:t>
+      </w:r>
+      <w:r>
+        <w:rPr>
+          <w:rFonts w:ascii="Tahoma" w:hAnsi="Tahoma" w:cs="Tahoma"/>
+          <w:bCs/>
+          <w:sz w:val="20"/>
+        </w:rPr>
+        <w:t xml:space="preserve"> usuario</w:t>
+      </w:r>
+      <w:r>
+        <w:rPr>
+          <w:rFonts w:ascii="Tahoma" w:hAnsi="Tahoma" w:cs="Tahoma"/>
+          <w:bCs/>
+          <w:sz w:val="20"/>
+        </w:rPr>
+        <w:t>.</w:t>
+      </w:r>
+    </w:p>
+    <w:p>
+      <w:pPr>
+        <w:ind w:firstLine="360"/>
+        <w:rPr>
+          <w:rFonts w:ascii="Tahoma" w:hAnsi="Tahoma" w:cs="Tahoma"/>
+          <w:sz w:val="20"/>
+        </w:rPr>
+      </w:pPr>
+      <w:r>
+        <w:rPr>
+          <w:rFonts w:ascii="Tahoma" w:hAnsi="Tahoma" w:cs="Tahoma"/>
+          <w:b/>
+          <w:sz w:val="20"/>
+        </w:rPr>
+        <w:t>Descripción:</w:t>
+      </w:r>
+      <w:r>
+        <w:rPr>
+          <w:rFonts w:ascii="Tahoma" w:hAnsi="Tahoma" w:cs="Tahoma"/>
+          <w:sz w:val="20"/>
+        </w:rPr>
+        <w:t xml:space="preserve"> </w:t>
+      </w:r>
+      <w:r>
+        <w:rPr>
+          <w:rFonts w:ascii="Tahoma" w:hAnsi="Tahoma" w:cs="Tahoma"/>
+          <w:sz w:val="20"/>
+        </w:rPr>
+        <w:t xml:space="preserve">Este proceso eliminara los datos del </w:t>
+      </w:r>
+      <w:r>
+        <w:rPr>
+          <w:rFonts w:ascii="Tahoma" w:hAnsi="Tahoma" w:cs="Tahoma"/>
+          <w:sz w:val="20"/>
+        </w:rPr>
+        <w:t xml:space="preserve">psicólogo </w:t>
+      </w:r>
+      <w:r>
+        <w:rPr>
+          <w:rFonts w:ascii="Tahoma" w:hAnsi="Tahoma" w:cs="Tahoma"/>
+          <w:sz w:val="20"/>
+        </w:rPr>
+        <w:t xml:space="preserve">registrado dentro del sistema. </w:t>
+      </w:r>
+    </w:p>
+    <w:p>
+      <w:pPr>
+        <w:ind w:firstLine="360"/>
+        <w:rPr>
+          <w:rFonts w:ascii="Tahoma" w:hAnsi="Tahoma" w:cs="Tahoma"/>
+          <w:b/>
+          <w:sz w:val="20"/>
+        </w:rPr>
+      </w:pPr>
+      <w:r>
+        <w:rPr>
+          <w:rFonts w:ascii="Tahoma" w:hAnsi="Tahoma" w:cs="Tahoma"/>
+          <w:b/>
+          <w:sz w:val="20"/>
+        </w:rPr>
+        <w:t>Nota:</w:t>
+      </w:r>
+      <w:r>
+        <w:rPr>
+          <w:rFonts w:ascii="Tahoma" w:hAnsi="Tahoma" w:cs="Tahoma"/>
+          <w:b/>
+          <w:sz w:val="20"/>
+        </w:rPr>
+        <w:t xml:space="preserve"> </w:t>
+      </w:r>
+      <w:r>
+        <w:rPr>
+          <w:rFonts w:ascii="Tahoma" w:hAnsi="Tahoma" w:cs="Tahoma"/>
+          <w:bCs/>
+          <w:sz w:val="20"/>
+        </w:rPr>
+        <w:t>Se validará a través del núm</w:t>
+      </w:r>
+      <w:r>
+        <w:rPr>
+          <w:rFonts w:ascii="Tahoma" w:hAnsi="Tahoma" w:cs="Tahoma"/>
+          <w:bCs/>
+          <w:sz w:val="20"/>
+        </w:rPr>
+        <w:t>ero de cedula, correo institucional y contraseña.</w:t>
+      </w:r>
+    </w:p>
+    <w:p>
+      <w:pPr>
+        <w:ind w:firstLine="360"/>
+        <w:rPr>
+          <w:rFonts w:ascii="Tahoma" w:hAnsi="Tahoma" w:cs="Tahoma"/>
+          <w:bCs/>
+          <w:sz w:val="20"/>
+        </w:rPr>
+      </w:pPr>
+      <w:r>
+        <w:rPr>
+          <w:rFonts w:ascii="Tahoma" w:hAnsi="Tahoma" w:cs="Tahoma"/>
+          <w:b/>
+          <w:sz w:val="20"/>
+        </w:rPr>
+        <w:t xml:space="preserve">Entrada: </w:t>
+      </w:r>
+      <w:r>
+        <w:rPr>
+          <w:rFonts w:ascii="Tahoma" w:hAnsi="Tahoma" w:cs="Tahoma"/>
+          <w:bCs/>
+          <w:sz w:val="20"/>
+        </w:rPr>
+        <w:t>id</w:t>
+      </w:r>
+      <w:r>
+        <w:rPr>
+          <w:rFonts w:ascii="Tahoma" w:hAnsi="Tahoma" w:cs="Tahoma"/>
+          <w:b/>
+          <w:sz w:val="20"/>
+        </w:rPr>
+        <w:t xml:space="preserve"> </w:t>
+      </w:r>
+      <w:r>
+        <w:rPr>
+          <w:rFonts w:ascii="Tahoma" w:hAnsi="Tahoma" w:cs="Tahoma"/>
+          <w:bCs/>
+          <w:sz w:val="20"/>
+        </w:rPr>
+        <w:t>usuario y contraseña.</w:t>
+      </w:r>
+    </w:p>
+    <w:p>
+      <w:pPr>
+        <w:ind w:firstLine="360"/>
+        <w:rPr>
+          <w:rFonts w:ascii="Tahoma" w:hAnsi="Tahoma" w:cs="Tahoma"/>
+          <w:bCs/>
+          <w:sz w:val="20"/>
+        </w:rPr>
+      </w:pPr>
+      <w:r>
+        <w:rPr>
+          <w:rFonts w:ascii="Tahoma" w:hAnsi="Tahoma" w:cs="Tahoma"/>
+          <w:b/>
+          <w:sz w:val="20"/>
+        </w:rPr>
+        <w:t>Actores</w:t>
+      </w:r>
+      <w:r>
+        <w:rPr>
+          <w:rFonts w:ascii="Tahoma" w:hAnsi="Tahoma" w:cs="Tahoma"/>
+          <w:bCs/>
+          <w:sz w:val="20"/>
+        </w:rPr>
+        <w:t xml:space="preserve">: Administrador, </w:t>
+      </w:r>
+      <w:r>
+        <w:rPr>
+          <w:rFonts w:ascii="Tahoma" w:hAnsi="Tahoma" w:cs="Tahoma"/>
+          <w:bCs/>
+          <w:sz w:val="20"/>
+        </w:rPr>
+        <w:t>Psicólogo</w:t>
+      </w:r>
+      <w:r>
+        <w:rPr>
+          <w:rFonts w:ascii="Tahoma" w:hAnsi="Tahoma" w:cs="Tahoma"/>
+          <w:bCs/>
+          <w:sz w:val="20"/>
+        </w:rPr>
+        <w:t>.</w:t>
+      </w:r>
+    </w:p>
+    <w:p>
+      <w:pPr>
+        <w:ind w:firstLine="360"/>
+        <w:rPr>
+          <w:rFonts w:ascii="Tahoma" w:hAnsi="Tahoma" w:cs="Tahoma"/>
+          <w:bCs/>
+          <w:sz w:val="20"/>
+        </w:rPr>
+      </w:pPr>
+      <w:r>
+        <w:rPr>
+          <w:rFonts w:ascii="Tahoma" w:hAnsi="Tahoma" w:cs="Tahoma"/>
+          <w:b/>
+          <w:sz w:val="20"/>
+        </w:rPr>
+        <w:t>Salida:</w:t>
+      </w:r>
+      <w:r>
+        <w:rPr>
+          <w:rFonts w:ascii="Tahoma" w:hAnsi="Tahoma" w:cs="Tahoma"/>
+          <w:bCs/>
+          <w:sz w:val="20"/>
+        </w:rPr>
+        <w:t xml:space="preserve"> Mensaje de éxito: “El usuario fue eliminado correctamente del sistema”</w:t>
+      </w:r>
+    </w:p>
+    <w:p>
+      <w:pPr>
+        <w:ind w:firstLine="360"/>
+        <w:rPr>
+          <w:rFonts w:ascii="Tahoma" w:hAnsi="Tahoma" w:cs="Tahoma"/>
+          <w:bCs/>
+          <w:sz w:val="20"/>
+        </w:rPr>
+      </w:pPr>
+      <w:r>
+        <w:rPr>
+          <w:rFonts w:ascii="Tahoma" w:hAnsi="Tahoma" w:cs="Tahoma"/>
+          <w:bCs/>
+          <w:sz w:val="20"/>
+        </w:rPr>
+        <w:tab/>
+        <w:t xml:space="preserve">     Mensaje de error: “contraseña incorrecta”, “error! usuario no existente”</w:t>
+      </w:r>
     </w:p>
     <w:p>
       <w:pPr>
@@ -4414,6 +7686,13 @@
           <w:sz w:val="20"/>
         </w:rPr>
       </w:pPr>
+      <w:r>
+        <w:rPr>
+          <w:rFonts w:ascii="Tahoma" w:hAnsi="Tahoma" w:cs="Tahoma"/>
+          <w:sz w:val="20"/>
+        </w:rPr>
+        <w:t>Profesores.</w:t>
+      </w:r>
     </w:p>
     <w:tbl>
       <w:tblPr>
@@ -4422,14 +7701,14 @@
         <w:tblLook w:val="04A0" w:firstRow="1" w:lastRow="0" w:firstColumn="1" w:lastColumn="0" w:noHBand="0" w:noVBand="1"/>
       </w:tblPr>
       <w:tblGrid>
-        <w:gridCol w:w="2765"/>
-        <w:gridCol w:w="2765"/>
-        <w:gridCol w:w="2766"/>
+        <w:gridCol w:w="2181"/>
+        <w:gridCol w:w="1850"/>
+        <w:gridCol w:w="2181"/>
       </w:tblGrid>
       <w:tr>
         <w:tc>
           <w:tcPr>
-            <w:tcW w:w="2765" w:type="dxa"/>
+            <w:tcW w:w="2181" w:type="dxa"/>
           </w:tcPr>
           <w:p>
             <w:pPr>
@@ -4443,13 +7722,13 @@
                 <w:rFonts w:ascii="Tahoma" w:hAnsi="Tahoma" w:cs="Tahoma"/>
                 <w:sz w:val="20"/>
               </w:rPr>
-              <w:t>Profesores</w:t>
+              <w:t>Registro actividades</w:t>
             </w:r>
           </w:p>
         </w:tc>
         <w:tc>
           <w:tcPr>
-            <w:tcW w:w="2765" w:type="dxa"/>
+            <w:tcW w:w="1850" w:type="dxa"/>
           </w:tcPr>
           <w:p>
             <w:pPr>
@@ -4463,13 +7742,13 @@
                 <w:rFonts w:ascii="Tahoma" w:hAnsi="Tahoma" w:cs="Tahoma"/>
                 <w:sz w:val="20"/>
               </w:rPr>
-              <w:t>Estudiante</w:t>
+              <w:t>Materias impartidas</w:t>
             </w:r>
           </w:p>
         </w:tc>
         <w:tc>
           <w:tcPr>
-            <w:tcW w:w="2766" w:type="dxa"/>
+            <w:tcW w:w="2181" w:type="dxa"/>
           </w:tcPr>
           <w:p>
             <w:pPr>
@@ -4483,7 +7762,7 @@
                 <w:rFonts w:ascii="Tahoma" w:hAnsi="Tahoma" w:cs="Tahoma"/>
                 <w:sz w:val="20"/>
               </w:rPr>
-              <w:t>Materia</w:t>
+              <w:t>id_Profesor</w:t>
             </w:r>
           </w:p>
         </w:tc>
@@ -4491,7 +7770,7 @@
       <w:tr>
         <w:tc>
           <w:tcPr>
-            <w:tcW w:w="2765" w:type="dxa"/>
+            <w:tcW w:w="2181" w:type="dxa"/>
           </w:tcPr>
           <w:p>
             <w:pPr>
@@ -4504,7 +7783,7 @@
         </w:tc>
         <w:tc>
           <w:tcPr>
-            <w:tcW w:w="2765" w:type="dxa"/>
+            <w:tcW w:w="1850" w:type="dxa"/>
           </w:tcPr>
           <w:p>
             <w:pPr>
@@ -4517,7 +7796,7 @@
         </w:tc>
         <w:tc>
           <w:tcPr>
-            <w:tcW w:w="2766" w:type="dxa"/>
+            <w:tcW w:w="2181" w:type="dxa"/>
           </w:tcPr>
           <w:p>
             <w:pPr>
@@ -4532,7 +7811,7 @@
       <w:tr>
         <w:tc>
           <w:tcPr>
-            <w:tcW w:w="2765" w:type="dxa"/>
+            <w:tcW w:w="2181" w:type="dxa"/>
           </w:tcPr>
           <w:p>
             <w:pPr>
@@ -4545,7 +7824,7 @@
         </w:tc>
         <w:tc>
           <w:tcPr>
-            <w:tcW w:w="2765" w:type="dxa"/>
+            <w:tcW w:w="1850" w:type="dxa"/>
           </w:tcPr>
           <w:p>
             <w:pPr>
@@ -4558,7 +7837,7 @@
         </w:tc>
         <w:tc>
           <w:tcPr>
-            <w:tcW w:w="2766" w:type="dxa"/>
+            <w:tcW w:w="2181" w:type="dxa"/>
           </w:tcPr>
           <w:p>
             <w:pPr>
@@ -4573,7 +7852,7 @@
       <w:tr>
         <w:tc>
           <w:tcPr>
-            <w:tcW w:w="2765" w:type="dxa"/>
+            <w:tcW w:w="2181" w:type="dxa"/>
           </w:tcPr>
           <w:p>
             <w:pPr>
@@ -4586,7 +7865,7 @@
         </w:tc>
         <w:tc>
           <w:tcPr>
-            <w:tcW w:w="2765" w:type="dxa"/>
+            <w:tcW w:w="1850" w:type="dxa"/>
           </w:tcPr>
           <w:p>
             <w:pPr>
@@ -4599,7 +7878,7 @@
         </w:tc>
         <w:tc>
           <w:tcPr>
-            <w:tcW w:w="2766" w:type="dxa"/>
+            <w:tcW w:w="2181" w:type="dxa"/>
           </w:tcPr>
           <w:p>
             <w:pPr>
@@ -4635,73 +7914,12 @@
           <w:sz w:val="20"/>
         </w:rPr>
       </w:pPr>
-    </w:p>
-    <w:p>
-      <w:pPr>
-        <w:rPr>
-          <w:rFonts w:ascii="Tahoma" w:hAnsi="Tahoma" w:cs="Tahoma"/>
-          <w:sz w:val="20"/>
-        </w:rPr>
-      </w:pPr>
-    </w:p>
-    <w:p>
-      <w:pPr>
-        <w:rPr>
-          <w:rFonts w:ascii="Tahoma" w:hAnsi="Tahoma" w:cs="Tahoma"/>
-          <w:sz w:val="20"/>
-        </w:rPr>
-      </w:pPr>
-      <w:r>
-        <w:rPr>
-          <w:rFonts w:ascii="Tahoma" w:hAnsi="Tahoma" w:cs="Tahoma"/>
-          <w:sz w:val="20"/>
-        </w:rPr>
-        <w:t xml:space="preserve">Sugerencia: </w:t>
-      </w:r>
-    </w:p>
-    <w:p>
-      <w:pPr>
-        <w:rPr>
-          <w:rFonts w:ascii="Tahoma" w:hAnsi="Tahoma" w:cs="Tahoma"/>
-          <w:sz w:val="20"/>
-        </w:rPr>
-      </w:pPr>
-      <w:r>
-        <w:rPr>
-          <w:rFonts w:ascii="Tahoma" w:hAnsi="Tahoma" w:cs="Tahoma"/>
-          <w:sz w:val="20"/>
-        </w:rPr>
-        <w:t>Desarrolle el modelo basándose en “Casos de Uso”</w:t>
-      </w:r>
-    </w:p>
-    <w:p>
-      <w:pPr>
-        <w:rPr>
-          <w:rFonts w:ascii="Tahoma" w:hAnsi="Tahoma" w:cs="Tahoma"/>
-          <w:sz w:val="20"/>
-        </w:rPr>
-      </w:pPr>
-      <w:r>
-        <w:rPr>
-          <w:rFonts w:ascii="Tahoma" w:hAnsi="Tahoma" w:cs="Tahoma"/>
-          <w:sz w:val="20"/>
-        </w:rPr>
-        <w:t>Use la misma simbología y forma de redactar los procesos.</w:t>
-      </w:r>
-    </w:p>
-    <w:p>
-      <w:pPr>
-        <w:rPr>
-          <w:rFonts w:ascii="Tahoma" w:hAnsi="Tahoma" w:cs="Tahoma"/>
-          <w:sz w:val="20"/>
-        </w:rPr>
-      </w:pPr>
-      <w:r>
-        <w:rPr>
-          <w:rFonts w:ascii="Tahoma" w:hAnsi="Tahoma" w:cs="Tahoma"/>
-          <w:sz w:val="20"/>
-        </w:rPr>
-        <w:t>Debe de representar el modelo de negocios</w:t>
+      <w:r>
+        <w:rPr>
+          <w:rFonts w:ascii="Tahoma" w:hAnsi="Tahoma" w:cs="Tahoma"/>
+          <w:sz w:val="20"/>
+        </w:rPr>
+        <w:t>Estudiantes</w:t>
       </w:r>
       <w:r>
         <w:rPr>
@@ -4710,6 +7928,455 @@
         </w:rPr>
         <w:t>.</w:t>
       </w:r>
+    </w:p>
+    <w:tbl>
+      <w:tblPr>
+        <w:tblStyle w:val="Tablaconcuadrcula"/>
+        <w:tblW w:w="0" w:type="auto"/>
+        <w:tblLook w:val="04A0" w:firstRow="1" w:lastRow="0" w:firstColumn="1" w:lastColumn="0" w:noHBand="0" w:noVBand="1"/>
+      </w:tblPr>
+      <w:tblGrid>
+        <w:gridCol w:w="2181"/>
+        <w:gridCol w:w="1850"/>
+        <w:gridCol w:w="2181"/>
+      </w:tblGrid>
+      <w:tr>
+        <w:tc>
+          <w:tcPr>
+            <w:tcW w:w="2181" w:type="dxa"/>
+          </w:tcPr>
+          <w:p>
+            <w:pPr>
+              <w:rPr>
+                <w:rFonts w:ascii="Tahoma" w:hAnsi="Tahoma" w:cs="Tahoma"/>
+                <w:sz w:val="20"/>
+              </w:rPr>
+            </w:pPr>
+            <w:r>
+              <w:rPr>
+                <w:rFonts w:ascii="Tahoma" w:hAnsi="Tahoma" w:cs="Tahoma"/>
+                <w:sz w:val="20"/>
+              </w:rPr>
+              <w:lastRenderedPageBreak/>
+              <w:t>Registro actividades</w:t>
+            </w:r>
+          </w:p>
+        </w:tc>
+        <w:tc>
+          <w:tcPr>
+            <w:tcW w:w="1850" w:type="dxa"/>
+          </w:tcPr>
+          <w:p>
+            <w:pPr>
+              <w:rPr>
+                <w:rFonts w:ascii="Tahoma" w:hAnsi="Tahoma" w:cs="Tahoma"/>
+                <w:sz w:val="20"/>
+              </w:rPr>
+            </w:pPr>
+            <w:r>
+              <w:rPr>
+                <w:rFonts w:ascii="Tahoma" w:hAnsi="Tahoma" w:cs="Tahoma"/>
+                <w:sz w:val="20"/>
+              </w:rPr>
+              <w:t xml:space="preserve">Materias </w:t>
+            </w:r>
+            <w:r>
+              <w:rPr>
+                <w:rFonts w:ascii="Tahoma" w:hAnsi="Tahoma" w:cs="Tahoma"/>
+                <w:sz w:val="20"/>
+              </w:rPr>
+              <w:t>registradas</w:t>
+            </w:r>
+          </w:p>
+        </w:tc>
+        <w:tc>
+          <w:tcPr>
+            <w:tcW w:w="2181" w:type="dxa"/>
+          </w:tcPr>
+          <w:p>
+            <w:pPr>
+              <w:rPr>
+                <w:rFonts w:ascii="Tahoma" w:hAnsi="Tahoma" w:cs="Tahoma"/>
+                <w:sz w:val="20"/>
+              </w:rPr>
+            </w:pPr>
+            <w:r>
+              <w:rPr>
+                <w:rFonts w:ascii="Tahoma" w:hAnsi="Tahoma" w:cs="Tahoma"/>
+                <w:sz w:val="20"/>
+              </w:rPr>
+              <w:t>id_</w:t>
+            </w:r>
+            <w:r>
+              <w:rPr>
+                <w:rFonts w:ascii="Tahoma" w:hAnsi="Tahoma" w:cs="Tahoma"/>
+                <w:sz w:val="20"/>
+              </w:rPr>
+              <w:t>Estudiante</w:t>
+            </w:r>
+          </w:p>
+        </w:tc>
+      </w:tr>
+      <w:tr>
+        <w:tc>
+          <w:tcPr>
+            <w:tcW w:w="2181" w:type="dxa"/>
+          </w:tcPr>
+          <w:p>
+            <w:pPr>
+              <w:rPr>
+                <w:rFonts w:ascii="Tahoma" w:hAnsi="Tahoma" w:cs="Tahoma"/>
+                <w:sz w:val="20"/>
+              </w:rPr>
+            </w:pPr>
+          </w:p>
+        </w:tc>
+        <w:tc>
+          <w:tcPr>
+            <w:tcW w:w="1850" w:type="dxa"/>
+          </w:tcPr>
+          <w:p>
+            <w:pPr>
+              <w:rPr>
+                <w:rFonts w:ascii="Tahoma" w:hAnsi="Tahoma" w:cs="Tahoma"/>
+                <w:sz w:val="20"/>
+              </w:rPr>
+            </w:pPr>
+          </w:p>
+        </w:tc>
+        <w:tc>
+          <w:tcPr>
+            <w:tcW w:w="2181" w:type="dxa"/>
+          </w:tcPr>
+          <w:p>
+            <w:pPr>
+              <w:rPr>
+                <w:rFonts w:ascii="Tahoma" w:hAnsi="Tahoma" w:cs="Tahoma"/>
+                <w:sz w:val="20"/>
+              </w:rPr>
+            </w:pPr>
+          </w:p>
+        </w:tc>
+      </w:tr>
+      <w:tr>
+        <w:tc>
+          <w:tcPr>
+            <w:tcW w:w="2181" w:type="dxa"/>
+          </w:tcPr>
+          <w:p>
+            <w:pPr>
+              <w:rPr>
+                <w:rFonts w:ascii="Tahoma" w:hAnsi="Tahoma" w:cs="Tahoma"/>
+                <w:sz w:val="20"/>
+              </w:rPr>
+            </w:pPr>
+          </w:p>
+        </w:tc>
+        <w:tc>
+          <w:tcPr>
+            <w:tcW w:w="1850" w:type="dxa"/>
+          </w:tcPr>
+          <w:p>
+            <w:pPr>
+              <w:rPr>
+                <w:rFonts w:ascii="Tahoma" w:hAnsi="Tahoma" w:cs="Tahoma"/>
+                <w:sz w:val="20"/>
+              </w:rPr>
+            </w:pPr>
+          </w:p>
+        </w:tc>
+        <w:tc>
+          <w:tcPr>
+            <w:tcW w:w="2181" w:type="dxa"/>
+          </w:tcPr>
+          <w:p>
+            <w:pPr>
+              <w:rPr>
+                <w:rFonts w:ascii="Tahoma" w:hAnsi="Tahoma" w:cs="Tahoma"/>
+                <w:sz w:val="20"/>
+              </w:rPr>
+            </w:pPr>
+          </w:p>
+        </w:tc>
+      </w:tr>
+      <w:tr>
+        <w:tc>
+          <w:tcPr>
+            <w:tcW w:w="2181" w:type="dxa"/>
+          </w:tcPr>
+          <w:p>
+            <w:pPr>
+              <w:rPr>
+                <w:rFonts w:ascii="Tahoma" w:hAnsi="Tahoma" w:cs="Tahoma"/>
+                <w:sz w:val="20"/>
+              </w:rPr>
+            </w:pPr>
+          </w:p>
+        </w:tc>
+        <w:tc>
+          <w:tcPr>
+            <w:tcW w:w="1850" w:type="dxa"/>
+          </w:tcPr>
+          <w:p>
+            <w:pPr>
+              <w:rPr>
+                <w:rFonts w:ascii="Tahoma" w:hAnsi="Tahoma" w:cs="Tahoma"/>
+                <w:sz w:val="20"/>
+              </w:rPr>
+            </w:pPr>
+          </w:p>
+        </w:tc>
+        <w:tc>
+          <w:tcPr>
+            <w:tcW w:w="2181" w:type="dxa"/>
+          </w:tcPr>
+          <w:p>
+            <w:pPr>
+              <w:rPr>
+                <w:rFonts w:ascii="Tahoma" w:hAnsi="Tahoma" w:cs="Tahoma"/>
+                <w:sz w:val="20"/>
+              </w:rPr>
+            </w:pPr>
+          </w:p>
+        </w:tc>
+      </w:tr>
+    </w:tbl>
+    <w:p>
+      <w:pPr>
+        <w:rPr>
+          <w:rFonts w:ascii="Tahoma" w:hAnsi="Tahoma" w:cs="Tahoma"/>
+          <w:sz w:val="20"/>
+        </w:rPr>
+      </w:pPr>
+    </w:p>
+    <w:p>
+      <w:pPr>
+        <w:rPr>
+          <w:rFonts w:ascii="Tahoma" w:hAnsi="Tahoma" w:cs="Tahoma"/>
+          <w:sz w:val="20"/>
+        </w:rPr>
+      </w:pPr>
+      <w:r>
+        <w:rPr>
+          <w:rFonts w:ascii="Tahoma" w:hAnsi="Tahoma" w:cs="Tahoma"/>
+          <w:sz w:val="20"/>
+        </w:rPr>
+        <w:t>Psicólogo</w:t>
+      </w:r>
+      <w:r>
+        <w:rPr>
+          <w:rFonts w:ascii="Tahoma" w:hAnsi="Tahoma" w:cs="Tahoma"/>
+          <w:sz w:val="20"/>
+        </w:rPr>
+        <w:t>.</w:t>
+      </w:r>
+    </w:p>
+    <w:tbl>
+      <w:tblPr>
+        <w:tblStyle w:val="Tablaconcuadrcula"/>
+        <w:tblW w:w="0" w:type="auto"/>
+        <w:tblLook w:val="04A0" w:firstRow="1" w:lastRow="0" w:firstColumn="1" w:lastColumn="0" w:noHBand="0" w:noVBand="1"/>
+      </w:tblPr>
+      <w:tblGrid>
+        <w:gridCol w:w="2181"/>
+        <w:gridCol w:w="1850"/>
+        <w:gridCol w:w="2181"/>
+      </w:tblGrid>
+      <w:tr>
+        <w:tc>
+          <w:tcPr>
+            <w:tcW w:w="2181" w:type="dxa"/>
+          </w:tcPr>
+          <w:p>
+            <w:pPr>
+              <w:rPr>
+                <w:rFonts w:ascii="Tahoma" w:hAnsi="Tahoma" w:cs="Tahoma"/>
+                <w:sz w:val="20"/>
+              </w:rPr>
+            </w:pPr>
+            <w:r>
+              <w:rPr>
+                <w:rFonts w:ascii="Tahoma" w:hAnsi="Tahoma" w:cs="Tahoma"/>
+                <w:sz w:val="20"/>
+              </w:rPr>
+              <w:t>Horarios_disponibles</w:t>
+            </w:r>
+          </w:p>
+        </w:tc>
+        <w:tc>
+          <w:tcPr>
+            <w:tcW w:w="1850" w:type="dxa"/>
+          </w:tcPr>
+          <w:p>
+            <w:pPr>
+              <w:rPr>
+                <w:rFonts w:ascii="Tahoma" w:hAnsi="Tahoma" w:cs="Tahoma"/>
+                <w:sz w:val="20"/>
+              </w:rPr>
+            </w:pPr>
+            <w:proofErr w:type="spellStart"/>
+            <w:r>
+              <w:rPr>
+                <w:rFonts w:ascii="Tahoma" w:hAnsi="Tahoma" w:cs="Tahoma"/>
+                <w:sz w:val="20"/>
+              </w:rPr>
+              <w:t>Id_Psicologo</w:t>
+            </w:r>
+            <w:proofErr w:type="spellEnd"/>
+          </w:p>
+        </w:tc>
+        <w:tc>
+          <w:tcPr>
+            <w:tcW w:w="2181" w:type="dxa"/>
+          </w:tcPr>
+          <w:p>
+            <w:pPr>
+              <w:rPr>
+                <w:rFonts w:ascii="Tahoma" w:hAnsi="Tahoma" w:cs="Tahoma"/>
+                <w:sz w:val="20"/>
+              </w:rPr>
+            </w:pPr>
+            <w:r>
+              <w:rPr>
+                <w:rFonts w:ascii="Tahoma" w:hAnsi="Tahoma" w:cs="Tahoma"/>
+                <w:sz w:val="20"/>
+              </w:rPr>
+              <w:t>Horario de atención</w:t>
+            </w:r>
+          </w:p>
+        </w:tc>
+      </w:tr>
+      <w:tr>
+        <w:tc>
+          <w:tcPr>
+            <w:tcW w:w="2181" w:type="dxa"/>
+          </w:tcPr>
+          <w:p>
+            <w:pPr>
+              <w:rPr>
+                <w:rFonts w:ascii="Tahoma" w:hAnsi="Tahoma" w:cs="Tahoma"/>
+                <w:sz w:val="20"/>
+              </w:rPr>
+            </w:pPr>
+          </w:p>
+        </w:tc>
+        <w:tc>
+          <w:tcPr>
+            <w:tcW w:w="1850" w:type="dxa"/>
+          </w:tcPr>
+          <w:p>
+            <w:pPr>
+              <w:rPr>
+                <w:rFonts w:ascii="Tahoma" w:hAnsi="Tahoma" w:cs="Tahoma"/>
+                <w:sz w:val="20"/>
+              </w:rPr>
+            </w:pPr>
+          </w:p>
+        </w:tc>
+        <w:tc>
+          <w:tcPr>
+            <w:tcW w:w="2181" w:type="dxa"/>
+          </w:tcPr>
+          <w:p>
+            <w:pPr>
+              <w:rPr>
+                <w:rFonts w:ascii="Tahoma" w:hAnsi="Tahoma" w:cs="Tahoma"/>
+                <w:sz w:val="20"/>
+              </w:rPr>
+            </w:pPr>
+          </w:p>
+        </w:tc>
+      </w:tr>
+      <w:tr>
+        <w:tc>
+          <w:tcPr>
+            <w:tcW w:w="2181" w:type="dxa"/>
+          </w:tcPr>
+          <w:p>
+            <w:pPr>
+              <w:rPr>
+                <w:rFonts w:ascii="Tahoma" w:hAnsi="Tahoma" w:cs="Tahoma"/>
+                <w:sz w:val="20"/>
+              </w:rPr>
+            </w:pPr>
+          </w:p>
+        </w:tc>
+        <w:tc>
+          <w:tcPr>
+            <w:tcW w:w="1850" w:type="dxa"/>
+          </w:tcPr>
+          <w:p>
+            <w:pPr>
+              <w:rPr>
+                <w:rFonts w:ascii="Tahoma" w:hAnsi="Tahoma" w:cs="Tahoma"/>
+                <w:sz w:val="20"/>
+              </w:rPr>
+            </w:pPr>
+          </w:p>
+        </w:tc>
+        <w:tc>
+          <w:tcPr>
+            <w:tcW w:w="2181" w:type="dxa"/>
+          </w:tcPr>
+          <w:p>
+            <w:pPr>
+              <w:rPr>
+                <w:rFonts w:ascii="Tahoma" w:hAnsi="Tahoma" w:cs="Tahoma"/>
+                <w:sz w:val="20"/>
+              </w:rPr>
+            </w:pPr>
+          </w:p>
+        </w:tc>
+      </w:tr>
+      <w:tr>
+        <w:tc>
+          <w:tcPr>
+            <w:tcW w:w="2181" w:type="dxa"/>
+          </w:tcPr>
+          <w:p>
+            <w:pPr>
+              <w:rPr>
+                <w:rFonts w:ascii="Tahoma" w:hAnsi="Tahoma" w:cs="Tahoma"/>
+                <w:sz w:val="20"/>
+              </w:rPr>
+            </w:pPr>
+          </w:p>
+        </w:tc>
+        <w:tc>
+          <w:tcPr>
+            <w:tcW w:w="1850" w:type="dxa"/>
+          </w:tcPr>
+          <w:p>
+            <w:pPr>
+              <w:rPr>
+                <w:rFonts w:ascii="Tahoma" w:hAnsi="Tahoma" w:cs="Tahoma"/>
+                <w:sz w:val="20"/>
+              </w:rPr>
+            </w:pPr>
+          </w:p>
+        </w:tc>
+        <w:tc>
+          <w:tcPr>
+            <w:tcW w:w="2181" w:type="dxa"/>
+          </w:tcPr>
+          <w:p>
+            <w:pPr>
+              <w:rPr>
+                <w:rFonts w:ascii="Tahoma" w:hAnsi="Tahoma" w:cs="Tahoma"/>
+                <w:sz w:val="20"/>
+              </w:rPr>
+            </w:pPr>
+          </w:p>
+        </w:tc>
+      </w:tr>
+    </w:tbl>
+    <w:p>
+      <w:pPr>
+        <w:rPr>
+          <w:rFonts w:ascii="Tahoma" w:hAnsi="Tahoma" w:cs="Tahoma"/>
+          <w:sz w:val="20"/>
+        </w:rPr>
+      </w:pPr>
     </w:p>
     <w:p>
       <w:pPr>
@@ -4756,6 +8423,234 @@
           <w:sz w:val="20"/>
         </w:rPr>
       </w:pPr>
+      <w:proofErr w:type="spellStart"/>
+      <w:r>
+        <w:rPr>
+          <w:rFonts w:ascii="Tahoma" w:hAnsi="Tahoma" w:cs="Tahoma"/>
+          <w:sz w:val="20"/>
+        </w:rPr>
+        <w:t>Horario_</w:t>
+      </w:r>
+      <w:r>
+        <w:rPr>
+          <w:rFonts w:ascii="Tahoma" w:hAnsi="Tahoma" w:cs="Tahoma"/>
+          <w:sz w:val="20"/>
+        </w:rPr>
+        <w:t>Psicólogo</w:t>
+      </w:r>
+      <w:proofErr w:type="spellEnd"/>
+      <w:r>
+        <w:rPr>
+          <w:rFonts w:ascii="Tahoma" w:hAnsi="Tahoma" w:cs="Tahoma"/>
+          <w:sz w:val="20"/>
+        </w:rPr>
+        <w:t>.</w:t>
+      </w:r>
+    </w:p>
+    <w:tbl>
+      <w:tblPr>
+        <w:tblStyle w:val="Tablaconcuadrcula"/>
+        <w:tblW w:w="0" w:type="auto"/>
+        <w:tblLook w:val="04A0" w:firstRow="1" w:lastRow="0" w:firstColumn="1" w:lastColumn="0" w:noHBand="0" w:noVBand="1"/>
+      </w:tblPr>
+      <w:tblGrid>
+        <w:gridCol w:w="2181"/>
+        <w:gridCol w:w="1850"/>
+        <w:gridCol w:w="2181"/>
+      </w:tblGrid>
+      <w:tr>
+        <w:tc>
+          <w:tcPr>
+            <w:tcW w:w="2181" w:type="dxa"/>
+          </w:tcPr>
+          <w:p>
+            <w:pPr>
+              <w:rPr>
+                <w:rFonts w:ascii="Tahoma" w:hAnsi="Tahoma" w:cs="Tahoma"/>
+                <w:sz w:val="20"/>
+              </w:rPr>
+            </w:pPr>
+            <w:r>
+              <w:rPr>
+                <w:rFonts w:ascii="Tahoma" w:hAnsi="Tahoma" w:cs="Tahoma"/>
+                <w:sz w:val="20"/>
+              </w:rPr>
+              <w:t>N°consulta</w:t>
+            </w:r>
+          </w:p>
+        </w:tc>
+        <w:tc>
+          <w:tcPr>
+            <w:tcW w:w="1850" w:type="dxa"/>
+          </w:tcPr>
+          <w:p>
+            <w:pPr>
+              <w:rPr>
+                <w:rFonts w:ascii="Tahoma" w:hAnsi="Tahoma" w:cs="Tahoma"/>
+                <w:sz w:val="20"/>
+              </w:rPr>
+            </w:pPr>
+            <w:r>
+              <w:rPr>
+                <w:rFonts w:ascii="Tahoma" w:hAnsi="Tahoma" w:cs="Tahoma"/>
+                <w:sz w:val="20"/>
+              </w:rPr>
+              <w:t>Fecha</w:t>
+            </w:r>
+          </w:p>
+        </w:tc>
+        <w:tc>
+          <w:tcPr>
+            <w:tcW w:w="2181" w:type="dxa"/>
+          </w:tcPr>
+          <w:p>
+            <w:pPr>
+              <w:rPr>
+                <w:rFonts w:ascii="Tahoma" w:hAnsi="Tahoma" w:cs="Tahoma"/>
+                <w:sz w:val="20"/>
+              </w:rPr>
+            </w:pPr>
+            <w:r>
+              <w:rPr>
+                <w:rFonts w:ascii="Tahoma" w:hAnsi="Tahoma" w:cs="Tahoma"/>
+                <w:sz w:val="20"/>
+              </w:rPr>
+              <w:t>Hora</w:t>
+            </w:r>
+          </w:p>
+        </w:tc>
+      </w:tr>
+      <w:tr>
+        <w:tc>
+          <w:tcPr>
+            <w:tcW w:w="2181" w:type="dxa"/>
+          </w:tcPr>
+          <w:p>
+            <w:pPr>
+              <w:rPr>
+                <w:rFonts w:ascii="Tahoma" w:hAnsi="Tahoma" w:cs="Tahoma"/>
+                <w:sz w:val="20"/>
+              </w:rPr>
+            </w:pPr>
+          </w:p>
+        </w:tc>
+        <w:tc>
+          <w:tcPr>
+            <w:tcW w:w="1850" w:type="dxa"/>
+          </w:tcPr>
+          <w:p>
+            <w:pPr>
+              <w:rPr>
+                <w:rFonts w:ascii="Tahoma" w:hAnsi="Tahoma" w:cs="Tahoma"/>
+                <w:sz w:val="20"/>
+              </w:rPr>
+            </w:pPr>
+          </w:p>
+        </w:tc>
+        <w:tc>
+          <w:tcPr>
+            <w:tcW w:w="2181" w:type="dxa"/>
+          </w:tcPr>
+          <w:p>
+            <w:pPr>
+              <w:rPr>
+                <w:rFonts w:ascii="Tahoma" w:hAnsi="Tahoma" w:cs="Tahoma"/>
+                <w:sz w:val="20"/>
+              </w:rPr>
+            </w:pPr>
+          </w:p>
+        </w:tc>
+      </w:tr>
+      <w:tr>
+        <w:tc>
+          <w:tcPr>
+            <w:tcW w:w="2181" w:type="dxa"/>
+          </w:tcPr>
+          <w:p>
+            <w:pPr>
+              <w:rPr>
+                <w:rFonts w:ascii="Tahoma" w:hAnsi="Tahoma" w:cs="Tahoma"/>
+                <w:sz w:val="20"/>
+              </w:rPr>
+            </w:pPr>
+          </w:p>
+        </w:tc>
+        <w:tc>
+          <w:tcPr>
+            <w:tcW w:w="1850" w:type="dxa"/>
+          </w:tcPr>
+          <w:p>
+            <w:pPr>
+              <w:rPr>
+                <w:rFonts w:ascii="Tahoma" w:hAnsi="Tahoma" w:cs="Tahoma"/>
+                <w:sz w:val="20"/>
+              </w:rPr>
+            </w:pPr>
+          </w:p>
+        </w:tc>
+        <w:tc>
+          <w:tcPr>
+            <w:tcW w:w="2181" w:type="dxa"/>
+          </w:tcPr>
+          <w:p>
+            <w:pPr>
+              <w:rPr>
+                <w:rFonts w:ascii="Tahoma" w:hAnsi="Tahoma" w:cs="Tahoma"/>
+                <w:sz w:val="20"/>
+              </w:rPr>
+            </w:pPr>
+          </w:p>
+        </w:tc>
+      </w:tr>
+      <w:tr>
+        <w:tc>
+          <w:tcPr>
+            <w:tcW w:w="2181" w:type="dxa"/>
+          </w:tcPr>
+          <w:p>
+            <w:pPr>
+              <w:rPr>
+                <w:rFonts w:ascii="Tahoma" w:hAnsi="Tahoma" w:cs="Tahoma"/>
+                <w:sz w:val="20"/>
+              </w:rPr>
+            </w:pPr>
+          </w:p>
+        </w:tc>
+        <w:tc>
+          <w:tcPr>
+            <w:tcW w:w="1850" w:type="dxa"/>
+          </w:tcPr>
+          <w:p>
+            <w:pPr>
+              <w:rPr>
+                <w:rFonts w:ascii="Tahoma" w:hAnsi="Tahoma" w:cs="Tahoma"/>
+                <w:sz w:val="20"/>
+              </w:rPr>
+            </w:pPr>
+          </w:p>
+        </w:tc>
+        <w:tc>
+          <w:tcPr>
+            <w:tcW w:w="2181" w:type="dxa"/>
+          </w:tcPr>
+          <w:p>
+            <w:pPr>
+              <w:rPr>
+                <w:rFonts w:ascii="Tahoma" w:hAnsi="Tahoma" w:cs="Tahoma"/>
+                <w:sz w:val="20"/>
+              </w:rPr>
+            </w:pPr>
+          </w:p>
+        </w:tc>
+      </w:tr>
+    </w:tbl>
+    <w:p>
+      <w:pPr>
+        <w:rPr>
+          <w:rFonts w:ascii="Tahoma" w:hAnsi="Tahoma" w:cs="Tahoma"/>
+          <w:sz w:val="20"/>
+        </w:rPr>
+      </w:pPr>
     </w:p>
     <w:p>
       <w:pPr>
@@ -4763,152 +8658,44 @@
       </w:pPr>
       <w:bookmarkStart w:id="9" w:name="_Toc73716949"/>
     </w:p>
+    <w:p/>
+    <w:p/>
+    <w:p/>
+    <w:p/>
+    <w:p/>
+    <w:p/>
+    <w:p/>
+    <w:p/>
+    <w:p/>
     <w:p>
       <w:pPr>
         <w:pStyle w:val="Ttulo1"/>
       </w:pPr>
-    </w:p>
-    <w:p>
-      <w:pPr>
-        <w:pStyle w:val="Ttulo1"/>
-      </w:pPr>
-    </w:p>
-    <w:p>
-      <w:pPr>
-        <w:pStyle w:val="Ttulo1"/>
-      </w:pPr>
-    </w:p>
-    <w:p>
-      <w:pPr>
-        <w:pStyle w:val="Ttulo1"/>
-      </w:pPr>
-    </w:p>
-    <w:p>
-      <w:pPr>
-        <w:pStyle w:val="Ttulo1"/>
-      </w:pPr>
-    </w:p>
-    <w:p>
-      <w:pPr>
-        <w:pStyle w:val="Ttulo1"/>
-      </w:pPr>
-    </w:p>
-    <w:p>
-      <w:pPr>
-        <w:pStyle w:val="Ttulo1"/>
-      </w:pPr>
-    </w:p>
-    <w:p>
-      <w:pPr>
-        <w:pStyle w:val="Ttulo1"/>
-      </w:pPr>
-    </w:p>
-    <w:p>
-      <w:pPr>
-        <w:pStyle w:val="Ttulo1"/>
-      </w:pPr>
-    </w:p>
-    <w:p>
-      <w:pPr>
-        <w:pStyle w:val="Ttulo1"/>
-      </w:pPr>
-    </w:p>
-    <w:p>
-      <w:pPr>
-        <w:pStyle w:val="Ttulo1"/>
-      </w:pPr>
-    </w:p>
-    <w:p>
-      <w:pPr>
-        <w:pStyle w:val="Ttulo1"/>
-      </w:pPr>
-    </w:p>
-    <w:p>
-      <w:pPr>
-        <w:pStyle w:val="Ttulo1"/>
-      </w:pPr>
-    </w:p>
-    <w:p>
-      <w:pPr>
-        <w:pStyle w:val="Ttulo1"/>
-      </w:pPr>
-    </w:p>
-    <w:p>
-      <w:pPr>
-        <w:pStyle w:val="Ttulo1"/>
-      </w:pPr>
-    </w:p>
-    <w:p>
-      <w:pPr>
-        <w:pStyle w:val="Ttulo1"/>
-      </w:pPr>
-    </w:p>
-    <w:p>
-      <w:pPr>
-        <w:pStyle w:val="Ttulo1"/>
-      </w:pPr>
-    </w:p>
-    <w:p>
-      <w:pPr>
-        <w:pStyle w:val="Ttulo1"/>
-      </w:pPr>
-    </w:p>
-    <w:p>
-      <w:pPr>
-        <w:pStyle w:val="Ttulo1"/>
-      </w:pPr>
-    </w:p>
-    <w:p>
-      <w:pPr>
-        <w:pStyle w:val="Ttulo1"/>
-      </w:pPr>
-    </w:p>
-    <w:p>
-      <w:pPr>
-        <w:pStyle w:val="Ttulo1"/>
-      </w:pPr>
-    </w:p>
-    <w:p>
-      <w:pPr>
-        <w:pStyle w:val="Ttulo1"/>
-      </w:pPr>
-    </w:p>
-    <w:p>
-      <w:pPr>
-        <w:pStyle w:val="Ttulo1"/>
-      </w:pPr>
-    </w:p>
-    <w:p>
-      <w:pPr>
-        <w:pStyle w:val="Ttulo1"/>
-        <w:sectPr>
-          <w:headerReference w:type="default" r:id="rId8"/>
-          <w:footerReference w:type="default" r:id="rId9"/>
-          <w:pgSz w:w="11906" w:h="16838"/>
-          <w:pgMar w:top="1440" w:right="1800" w:bottom="1079" w:left="1800" w:header="708" w:footer="708" w:gutter="0"/>
-          <w:cols w:space="708"/>
-          <w:docGrid w:linePitch="360"/>
-        </w:sectPr>
-      </w:pPr>
-      <w:r>
+      <w:r>
+        <w:lastRenderedPageBreak/>
         <w:t>Modelo Conceptual</w:t>
       </w:r>
       <w:bookmarkEnd w:id="9"/>
     </w:p>
-    <w:p>
-      <w:pPr>
-        <w:pStyle w:val="Ttulo1"/>
-        <w:jc w:val="center"/>
-      </w:pPr>
+    <w:p/>
+    <w:p/>
+    <w:p>
       <w:r>
         <w:rPr>
           <w:noProof/>
         </w:rPr>
-        <w:lastRenderedPageBreak/>
         <w:drawing>
-          <wp:inline distT="0" distB="0" distL="0" distR="0" wp14:anchorId="38B62C19" wp14:editId="0161275A">
-            <wp:extent cx="6952321" cy="3275463"/>
-            <wp:effectExtent l="0" t="0" r="1270" b="1270"/>
+          <wp:anchor distT="0" distB="0" distL="114300" distR="114300" simplePos="0" relativeHeight="251659264" behindDoc="0" locked="0" layoutInCell="1" allowOverlap="1" wp14:anchorId="38B62C19" wp14:editId="61DA8DE3">
+            <wp:simplePos x="0" y="0"/>
+            <wp:positionH relativeFrom="column">
+              <wp:posOffset>-152551</wp:posOffset>
+            </wp:positionH>
+            <wp:positionV relativeFrom="paragraph">
+              <wp:posOffset>76304</wp:posOffset>
+            </wp:positionV>
+            <wp:extent cx="5970270" cy="2813050"/>
+            <wp:effectExtent l="0" t="0" r="0" b="6350"/>
+            <wp:wrapSquare wrapText="bothSides"/>
             <wp:docPr id="3" name="Imagen 3"/>
             <wp:cNvGraphicFramePr>
               <a:graphicFrameLocks xmlns:a="http://schemas.openxmlformats.org/drawingml/2006/main" noChangeAspect="1"/>
@@ -4923,7 +8710,7 @@
                     </pic:cNvPicPr>
                   </pic:nvPicPr>
                   <pic:blipFill>
-                    <a:blip r:embed="rId10">
+                    <a:blip r:embed="rId8">
                       <a:extLst>
                         <a:ext uri="{28A0092B-C50C-407E-A947-70E740481C1C}">
                           <a14:useLocalDpi xmlns:a14="http://schemas.microsoft.com/office/drawing/2010/main" val="0"/>
@@ -4938,7 +8725,7 @@
                   <pic:spPr bwMode="auto">
                     <a:xfrm>
                       <a:off x="0" y="0"/>
-                      <a:ext cx="7015115" cy="3305047"/>
+                      <a:ext cx="5970270" cy="2813050"/>
                     </a:xfrm>
                     <a:prstGeom prst="rect">
                       <a:avLst/>
@@ -4951,7 +8738,13 @@
                 </pic:pic>
               </a:graphicData>
             </a:graphic>
-          </wp:inline>
+            <wp14:sizeRelH relativeFrom="page">
+              <wp14:pctWidth>0</wp14:pctWidth>
+            </wp14:sizeRelH>
+            <wp14:sizeRelV relativeFrom="page">
+              <wp14:pctHeight>0</wp14:pctHeight>
+            </wp14:sizeRelV>
+          </wp:anchor>
         </w:drawing>
       </w:r>
     </w:p>
@@ -4962,12 +8755,11 @@
     <w:p/>
     <w:p/>
     <w:p/>
-    <w:p/>
-    <w:p/>
-    <w:p/>
     <w:p>
       <w:pPr>
         <w:sectPr>
+          <w:headerReference w:type="default" r:id="rId9"/>
+          <w:footerReference w:type="default" r:id="rId10"/>
           <w:pgSz w:w="16838" w:h="11906" w:orient="landscape"/>
           <w:pgMar w:top="1800" w:right="1440" w:bottom="1800" w:left="1079" w:header="708" w:footer="708" w:gutter="0"/>
           <w:cols w:space="708"/>
@@ -5606,8 +9398,8 @@
       <w:tblLook w:val="0000" w:firstRow="0" w:lastRow="0" w:firstColumn="0" w:lastColumn="0" w:noHBand="0" w:noVBand="0"/>
     </w:tblPr>
     <w:tblGrid>
-      <w:gridCol w:w="3428"/>
-      <w:gridCol w:w="4868"/>
+      <w:gridCol w:w="3490"/>
+      <w:gridCol w:w="4956"/>
     </w:tblGrid>
     <w:tr>
       <w:tc>
@@ -5970,8 +9762,8 @@
       <w:tblLook w:val="0000" w:firstRow="0" w:lastRow="0" w:firstColumn="0" w:lastColumn="0" w:noHBand="0" w:noVBand="0"/>
     </w:tblPr>
     <w:tblGrid>
-      <w:gridCol w:w="4150"/>
-      <w:gridCol w:w="4156"/>
+      <w:gridCol w:w="4223"/>
+      <w:gridCol w:w="4223"/>
     </w:tblGrid>
     <w:tr>
       <w:tc>
@@ -7932,7 +11724,7 @@
   <w:style w:type="paragraph" w:default="1" w:styleId="Normal">
     <w:name w:val="Normal"/>
     <w:qFormat/>
-    <w:rsid w:val="009058B2"/>
+    <w:rsid w:val="0054399E"/>
     <w:rPr>
       <w:sz w:val="24"/>
       <w:szCs w:val="24"/>

</xml_diff>

<commit_message>
tablas y modelo conceptual
</commit_message>
<xml_diff>
--- a/Plantilla para proyecto.docx
+++ b/Plantilla para proyecto.docx
@@ -6914,6 +6914,16 @@
         </w:rPr>
         <w:t>Salida: Se generará un reporte que contenga la siguiente información:</w:t>
       </w:r>
+    </w:p>
+    <w:p>
+      <w:pPr>
+        <w:ind w:firstLine="360"/>
+        <w:rPr>
+          <w:rFonts w:ascii="Tahoma" w:hAnsi="Tahoma" w:cs="Tahoma"/>
+          <w:bCs/>
+          <w:sz w:val="20"/>
+        </w:rPr>
+      </w:pPr>
     </w:p>
     <w:tbl>
       <w:tblPr>
@@ -7350,35 +7360,16 @@
     <w:tbl>
       <w:tblPr>
         <w:tblStyle w:val="Tablaconcuadrcula"/>
+        <w:tblpPr w:leftFromText="141" w:rightFromText="141" w:vertAnchor="text" w:tblpY="1"/>
+        <w:tblOverlap w:val="never"/>
         <w:tblW w:w="0" w:type="auto"/>
         <w:tblLook w:val="04A0" w:firstRow="1" w:lastRow="0" w:firstColumn="1" w:lastColumn="0" w:noHBand="0" w:noVBand="1"/>
       </w:tblPr>
       <w:tblGrid>
-        <w:gridCol w:w="2181"/>
         <w:gridCol w:w="1850"/>
         <w:gridCol w:w="2181"/>
       </w:tblGrid>
       <w:tr>
-        <w:tc>
-          <w:tcPr>
-            <w:tcW w:w="2181" w:type="dxa"/>
-          </w:tcPr>
-          <w:p>
-            <w:pPr>
-              <w:rPr>
-                <w:rFonts w:ascii="Tahoma" w:hAnsi="Tahoma" w:cs="Tahoma"/>
-                <w:sz w:val="20"/>
-              </w:rPr>
-            </w:pPr>
-            <w:r>
-              <w:rPr>
-                <w:rFonts w:ascii="Tahoma" w:hAnsi="Tahoma" w:cs="Tahoma"/>
-                <w:sz w:val="20"/>
-              </w:rPr>
-              <w:t>Registro actividades</w:t>
-            </w:r>
-          </w:p>
-        </w:tc>
         <w:tc>
           <w:tcPr>
             <w:tcW w:w="1850" w:type="dxa"/>
@@ -7423,6 +7414,19 @@
       <w:tr>
         <w:tc>
           <w:tcPr>
+            <w:tcW w:w="1850" w:type="dxa"/>
+          </w:tcPr>
+          <w:p>
+            <w:pPr>
+              <w:rPr>
+                <w:rFonts w:ascii="Tahoma" w:hAnsi="Tahoma" w:cs="Tahoma"/>
+                <w:sz w:val="20"/>
+              </w:rPr>
+            </w:pPr>
+          </w:p>
+        </w:tc>
+        <w:tc>
+          <w:tcPr>
             <w:tcW w:w="2181" w:type="dxa"/>
           </w:tcPr>
           <w:p>
@@ -7434,6 +7438,8 @@
             </w:pPr>
           </w:p>
         </w:tc>
+      </w:tr>
+      <w:tr>
         <w:tc>
           <w:tcPr>
             <w:tcW w:w="1850" w:type="dxa"/>
@@ -7464,60 +7470,6 @@
       <w:tr>
         <w:tc>
           <w:tcPr>
-            <w:tcW w:w="2181" w:type="dxa"/>
-          </w:tcPr>
-          <w:p>
-            <w:pPr>
-              <w:rPr>
-                <w:rFonts w:ascii="Tahoma" w:hAnsi="Tahoma" w:cs="Tahoma"/>
-                <w:sz w:val="20"/>
-              </w:rPr>
-            </w:pPr>
-          </w:p>
-        </w:tc>
-        <w:tc>
-          <w:tcPr>
-            <w:tcW w:w="1850" w:type="dxa"/>
-          </w:tcPr>
-          <w:p>
-            <w:pPr>
-              <w:rPr>
-                <w:rFonts w:ascii="Tahoma" w:hAnsi="Tahoma" w:cs="Tahoma"/>
-                <w:sz w:val="20"/>
-              </w:rPr>
-            </w:pPr>
-          </w:p>
-        </w:tc>
-        <w:tc>
-          <w:tcPr>
-            <w:tcW w:w="2181" w:type="dxa"/>
-          </w:tcPr>
-          <w:p>
-            <w:pPr>
-              <w:rPr>
-                <w:rFonts w:ascii="Tahoma" w:hAnsi="Tahoma" w:cs="Tahoma"/>
-                <w:sz w:val="20"/>
-              </w:rPr>
-            </w:pPr>
-          </w:p>
-        </w:tc>
-      </w:tr>
-      <w:tr>
-        <w:tc>
-          <w:tcPr>
-            <w:tcW w:w="2181" w:type="dxa"/>
-          </w:tcPr>
-          <w:p>
-            <w:pPr>
-              <w:rPr>
-                <w:rFonts w:ascii="Tahoma" w:hAnsi="Tahoma" w:cs="Tahoma"/>
-                <w:sz w:val="20"/>
-              </w:rPr>
-            </w:pPr>
-          </w:p>
-        </w:tc>
-        <w:tc>
-          <w:tcPr>
             <w:tcW w:w="1850" w:type="dxa"/>
           </w:tcPr>
           <w:p>
@@ -7562,6 +7514,57 @@
     </w:p>
     <w:p>
       <w:pPr>
+        <w:tabs>
+          <w:tab w:val="left" w:pos="2527"/>
+        </w:tabs>
+        <w:rPr>
+          <w:rFonts w:ascii="Tahoma" w:hAnsi="Tahoma" w:cs="Tahoma"/>
+          <w:sz w:val="20"/>
+        </w:rPr>
+      </w:pPr>
+      <w:r>
+        <w:rPr>
+          <w:rFonts w:ascii="Tahoma" w:hAnsi="Tahoma" w:cs="Tahoma"/>
+          <w:sz w:val="20"/>
+        </w:rPr>
+        <w:tab/>
+      </w:r>
+    </w:p>
+    <w:p>
+      <w:pPr>
+        <w:tabs>
+          <w:tab w:val="left" w:pos="2527"/>
+        </w:tabs>
+        <w:rPr>
+          <w:rFonts w:ascii="Tahoma" w:hAnsi="Tahoma" w:cs="Tahoma"/>
+          <w:sz w:val="20"/>
+        </w:rPr>
+      </w:pPr>
+    </w:p>
+    <w:p>
+      <w:pPr>
+        <w:tabs>
+          <w:tab w:val="left" w:pos="2527"/>
+        </w:tabs>
+        <w:rPr>
+          <w:rFonts w:ascii="Tahoma" w:hAnsi="Tahoma" w:cs="Tahoma"/>
+          <w:sz w:val="20"/>
+        </w:rPr>
+      </w:pPr>
+    </w:p>
+    <w:p>
+      <w:pPr>
+        <w:tabs>
+          <w:tab w:val="left" w:pos="2527"/>
+        </w:tabs>
+        <w:rPr>
+          <w:rFonts w:ascii="Tahoma" w:hAnsi="Tahoma" w:cs="Tahoma"/>
+          <w:sz w:val="20"/>
+        </w:rPr>
+      </w:pPr>
+    </w:p>
+    <w:p>
+      <w:pPr>
         <w:rPr>
           <w:rFonts w:ascii="Tahoma" w:hAnsi="Tahoma" w:cs="Tahoma"/>
           <w:sz w:val="20"/>
@@ -7582,31 +7585,10 @@
         <w:tblLook w:val="04A0" w:firstRow="1" w:lastRow="0" w:firstColumn="1" w:lastColumn="0" w:noHBand="0" w:noVBand="1"/>
       </w:tblPr>
       <w:tblGrid>
-        <w:gridCol w:w="2181"/>
         <w:gridCol w:w="1850"/>
         <w:gridCol w:w="2181"/>
       </w:tblGrid>
       <w:tr>
-        <w:tc>
-          <w:tcPr>
-            <w:tcW w:w="2181" w:type="dxa"/>
-          </w:tcPr>
-          <w:p>
-            <w:pPr>
-              <w:rPr>
-                <w:rFonts w:ascii="Tahoma" w:hAnsi="Tahoma" w:cs="Tahoma"/>
-                <w:sz w:val="20"/>
-              </w:rPr>
-            </w:pPr>
-            <w:r>
-              <w:rPr>
-                <w:rFonts w:ascii="Tahoma" w:hAnsi="Tahoma" w:cs="Tahoma"/>
-                <w:sz w:val="20"/>
-              </w:rPr>
-              <w:t>Registro actividades</w:t>
-            </w:r>
-          </w:p>
-        </w:tc>
         <w:tc>
           <w:tcPr>
             <w:tcW w:w="1850" w:type="dxa"/>
@@ -7651,6 +7633,19 @@
       <w:tr>
         <w:tc>
           <w:tcPr>
+            <w:tcW w:w="1850" w:type="dxa"/>
+          </w:tcPr>
+          <w:p>
+            <w:pPr>
+              <w:rPr>
+                <w:rFonts w:ascii="Tahoma" w:hAnsi="Tahoma" w:cs="Tahoma"/>
+                <w:sz w:val="20"/>
+              </w:rPr>
+            </w:pPr>
+          </w:p>
+        </w:tc>
+        <w:tc>
+          <w:tcPr>
             <w:tcW w:w="2181" w:type="dxa"/>
           </w:tcPr>
           <w:p>
@@ -7662,6 +7657,8 @@
             </w:pPr>
           </w:p>
         </w:tc>
+      </w:tr>
+      <w:tr>
         <w:tc>
           <w:tcPr>
             <w:tcW w:w="1850" w:type="dxa"/>
@@ -7692,60 +7689,6 @@
       <w:tr>
         <w:tc>
           <w:tcPr>
-            <w:tcW w:w="2181" w:type="dxa"/>
-          </w:tcPr>
-          <w:p>
-            <w:pPr>
-              <w:rPr>
-                <w:rFonts w:ascii="Tahoma" w:hAnsi="Tahoma" w:cs="Tahoma"/>
-                <w:sz w:val="20"/>
-              </w:rPr>
-            </w:pPr>
-          </w:p>
-        </w:tc>
-        <w:tc>
-          <w:tcPr>
-            <w:tcW w:w="1850" w:type="dxa"/>
-          </w:tcPr>
-          <w:p>
-            <w:pPr>
-              <w:rPr>
-                <w:rFonts w:ascii="Tahoma" w:hAnsi="Tahoma" w:cs="Tahoma"/>
-                <w:sz w:val="20"/>
-              </w:rPr>
-            </w:pPr>
-          </w:p>
-        </w:tc>
-        <w:tc>
-          <w:tcPr>
-            <w:tcW w:w="2181" w:type="dxa"/>
-          </w:tcPr>
-          <w:p>
-            <w:pPr>
-              <w:rPr>
-                <w:rFonts w:ascii="Tahoma" w:hAnsi="Tahoma" w:cs="Tahoma"/>
-                <w:sz w:val="20"/>
-              </w:rPr>
-            </w:pPr>
-          </w:p>
-        </w:tc>
-      </w:tr>
-      <w:tr>
-        <w:tc>
-          <w:tcPr>
-            <w:tcW w:w="2181" w:type="dxa"/>
-          </w:tcPr>
-          <w:p>
-            <w:pPr>
-              <w:rPr>
-                <w:rFonts w:ascii="Tahoma" w:hAnsi="Tahoma" w:cs="Tahoma"/>
-                <w:sz w:val="20"/>
-              </w:rPr>
-            </w:pPr>
-          </w:p>
-        </w:tc>
-        <w:tc>
-          <w:tcPr>
             <w:tcW w:w="1850" w:type="dxa"/>
           </w:tcPr>
           <w:p>
@@ -7787,12 +7730,20 @@
           <w:sz w:val="20"/>
         </w:rPr>
       </w:pPr>
-      <w:r>
-        <w:rPr>
-          <w:rFonts w:ascii="Tahoma" w:hAnsi="Tahoma" w:cs="Tahoma"/>
-          <w:sz w:val="20"/>
-        </w:rPr>
-        <w:t>Psicólogo.</w:t>
+    </w:p>
+    <w:p>
+      <w:pPr>
+        <w:rPr>
+          <w:rFonts w:ascii="Tahoma" w:hAnsi="Tahoma" w:cs="Tahoma"/>
+          <w:sz w:val="20"/>
+        </w:rPr>
+      </w:pPr>
+      <w:r>
+        <w:rPr>
+          <w:rFonts w:ascii="Tahoma" w:hAnsi="Tahoma" w:cs="Tahoma"/>
+          <w:sz w:val="20"/>
+        </w:rPr>
+        <w:t>Actividad</w:t>
       </w:r>
     </w:p>
     <w:tbl>
@@ -7802,14 +7753,15 @@
         <w:tblLook w:val="04A0" w:firstRow="1" w:lastRow="0" w:firstColumn="1" w:lastColumn="0" w:noHBand="0" w:noVBand="1"/>
       </w:tblPr>
       <w:tblGrid>
-        <w:gridCol w:w="2181"/>
-        <w:gridCol w:w="1850"/>
-        <w:gridCol w:w="2181"/>
+        <w:gridCol w:w="1643"/>
+        <w:gridCol w:w="1651"/>
+        <w:gridCol w:w="1604"/>
+        <w:gridCol w:w="1805"/>
       </w:tblGrid>
       <w:tr>
         <w:tc>
           <w:tcPr>
-            <w:tcW w:w="2181" w:type="dxa"/>
+            <w:tcW w:w="1643" w:type="dxa"/>
           </w:tcPr>
           <w:p>
             <w:pPr>
@@ -7823,10 +7775,222 @@
                 <w:rFonts w:ascii="Tahoma" w:hAnsi="Tahoma" w:cs="Tahoma"/>
                 <w:sz w:val="20"/>
               </w:rPr>
-              <w:t>Horarios_disponibles</w:t>
+              <w:t>Id_actividad</w:t>
             </w:r>
           </w:p>
         </w:tc>
+        <w:tc>
+          <w:tcPr>
+            <w:tcW w:w="1651" w:type="dxa"/>
+          </w:tcPr>
+          <w:p>
+            <w:pPr>
+              <w:rPr>
+                <w:rFonts w:ascii="Tahoma" w:hAnsi="Tahoma" w:cs="Tahoma"/>
+                <w:sz w:val="20"/>
+              </w:rPr>
+            </w:pPr>
+            <w:r>
+              <w:rPr>
+                <w:rFonts w:ascii="Tahoma" w:hAnsi="Tahoma" w:cs="Tahoma"/>
+                <w:sz w:val="20"/>
+              </w:rPr>
+              <w:t>Tipo_actividad</w:t>
+            </w:r>
+          </w:p>
+        </w:tc>
+        <w:tc>
+          <w:tcPr>
+            <w:tcW w:w="1604" w:type="dxa"/>
+          </w:tcPr>
+          <w:p>
+            <w:pPr>
+              <w:rPr>
+                <w:rFonts w:ascii="Tahoma" w:hAnsi="Tahoma" w:cs="Tahoma"/>
+                <w:sz w:val="20"/>
+              </w:rPr>
+            </w:pPr>
+            <w:r>
+              <w:rPr>
+                <w:rFonts w:ascii="Tahoma" w:hAnsi="Tahoma" w:cs="Tahoma"/>
+                <w:sz w:val="20"/>
+              </w:rPr>
+              <w:t>día</w:t>
+            </w:r>
+          </w:p>
+        </w:tc>
+        <w:tc>
+          <w:tcPr>
+            <w:tcW w:w="1805" w:type="dxa"/>
+          </w:tcPr>
+          <w:p>
+            <w:pPr>
+              <w:rPr>
+                <w:rFonts w:ascii="Tahoma" w:hAnsi="Tahoma" w:cs="Tahoma"/>
+                <w:sz w:val="20"/>
+              </w:rPr>
+            </w:pPr>
+            <w:r>
+              <w:rPr>
+                <w:rFonts w:ascii="Tahoma" w:hAnsi="Tahoma" w:cs="Tahoma"/>
+                <w:sz w:val="20"/>
+              </w:rPr>
+              <w:t>Nombre_actividad</w:t>
+            </w:r>
+          </w:p>
+        </w:tc>
+      </w:tr>
+      <w:tr>
+        <w:tc>
+          <w:tcPr>
+            <w:tcW w:w="1643" w:type="dxa"/>
+          </w:tcPr>
+          <w:p>
+            <w:pPr>
+              <w:rPr>
+                <w:rFonts w:ascii="Tahoma" w:hAnsi="Tahoma" w:cs="Tahoma"/>
+                <w:sz w:val="20"/>
+              </w:rPr>
+            </w:pPr>
+          </w:p>
+        </w:tc>
+        <w:tc>
+          <w:tcPr>
+            <w:tcW w:w="1651" w:type="dxa"/>
+          </w:tcPr>
+          <w:p>
+            <w:pPr>
+              <w:rPr>
+                <w:rFonts w:ascii="Tahoma" w:hAnsi="Tahoma" w:cs="Tahoma"/>
+                <w:sz w:val="20"/>
+              </w:rPr>
+            </w:pPr>
+          </w:p>
+        </w:tc>
+        <w:tc>
+          <w:tcPr>
+            <w:tcW w:w="1604" w:type="dxa"/>
+          </w:tcPr>
+          <w:p>
+            <w:pPr>
+              <w:rPr>
+                <w:rFonts w:ascii="Tahoma" w:hAnsi="Tahoma" w:cs="Tahoma"/>
+                <w:sz w:val="20"/>
+              </w:rPr>
+            </w:pPr>
+          </w:p>
+        </w:tc>
+        <w:tc>
+          <w:tcPr>
+            <w:tcW w:w="1805" w:type="dxa"/>
+          </w:tcPr>
+          <w:p>
+            <w:pPr>
+              <w:rPr>
+                <w:rFonts w:ascii="Tahoma" w:hAnsi="Tahoma" w:cs="Tahoma"/>
+                <w:sz w:val="20"/>
+              </w:rPr>
+            </w:pPr>
+          </w:p>
+        </w:tc>
+      </w:tr>
+      <w:tr>
+        <w:tc>
+          <w:tcPr>
+            <w:tcW w:w="1643" w:type="dxa"/>
+          </w:tcPr>
+          <w:p>
+            <w:pPr>
+              <w:rPr>
+                <w:rFonts w:ascii="Tahoma" w:hAnsi="Tahoma" w:cs="Tahoma"/>
+                <w:sz w:val="20"/>
+              </w:rPr>
+            </w:pPr>
+          </w:p>
+        </w:tc>
+        <w:tc>
+          <w:tcPr>
+            <w:tcW w:w="1651" w:type="dxa"/>
+          </w:tcPr>
+          <w:p>
+            <w:pPr>
+              <w:rPr>
+                <w:rFonts w:ascii="Tahoma" w:hAnsi="Tahoma" w:cs="Tahoma"/>
+                <w:sz w:val="20"/>
+              </w:rPr>
+            </w:pPr>
+          </w:p>
+        </w:tc>
+        <w:tc>
+          <w:tcPr>
+            <w:tcW w:w="1604" w:type="dxa"/>
+          </w:tcPr>
+          <w:p>
+            <w:pPr>
+              <w:rPr>
+                <w:rFonts w:ascii="Tahoma" w:hAnsi="Tahoma" w:cs="Tahoma"/>
+                <w:sz w:val="20"/>
+              </w:rPr>
+            </w:pPr>
+          </w:p>
+        </w:tc>
+        <w:tc>
+          <w:tcPr>
+            <w:tcW w:w="1805" w:type="dxa"/>
+          </w:tcPr>
+          <w:p>
+            <w:pPr>
+              <w:rPr>
+                <w:rFonts w:ascii="Tahoma" w:hAnsi="Tahoma" w:cs="Tahoma"/>
+                <w:sz w:val="20"/>
+              </w:rPr>
+            </w:pPr>
+          </w:p>
+        </w:tc>
+      </w:tr>
+    </w:tbl>
+    <w:p>
+      <w:pPr>
+        <w:rPr>
+          <w:rFonts w:ascii="Tahoma" w:hAnsi="Tahoma" w:cs="Tahoma"/>
+          <w:sz w:val="20"/>
+        </w:rPr>
+      </w:pPr>
+    </w:p>
+    <w:p>
+      <w:pPr>
+        <w:rPr>
+          <w:rFonts w:ascii="Tahoma" w:hAnsi="Tahoma" w:cs="Tahoma"/>
+          <w:sz w:val="20"/>
+        </w:rPr>
+      </w:pPr>
+    </w:p>
+    <w:p>
+      <w:pPr>
+        <w:rPr>
+          <w:rFonts w:ascii="Tahoma" w:hAnsi="Tahoma" w:cs="Tahoma"/>
+          <w:sz w:val="20"/>
+        </w:rPr>
+      </w:pPr>
+      <w:r>
+        <w:rPr>
+          <w:rFonts w:ascii="Tahoma" w:hAnsi="Tahoma" w:cs="Tahoma"/>
+          <w:sz w:val="20"/>
+        </w:rPr>
+        <w:t>Psicólogo.</w:t>
+      </w:r>
+    </w:p>
+    <w:tbl>
+      <w:tblPr>
+        <w:tblStyle w:val="Tablaconcuadrcula"/>
+        <w:tblW w:w="0" w:type="auto"/>
+        <w:tblLook w:val="04A0" w:firstRow="1" w:lastRow="0" w:firstColumn="1" w:lastColumn="0" w:noHBand="0" w:noVBand="1"/>
+      </w:tblPr>
+      <w:tblGrid>
+        <w:gridCol w:w="1850"/>
+        <w:gridCol w:w="2181"/>
+      </w:tblGrid>
+      <w:tr>
         <w:tc>
           <w:tcPr>
             <w:tcW w:w="1850" w:type="dxa"/>
@@ -7871,6 +8035,19 @@
       <w:tr>
         <w:tc>
           <w:tcPr>
+            <w:tcW w:w="1850" w:type="dxa"/>
+          </w:tcPr>
+          <w:p>
+            <w:pPr>
+              <w:rPr>
+                <w:rFonts w:ascii="Tahoma" w:hAnsi="Tahoma" w:cs="Tahoma"/>
+                <w:sz w:val="20"/>
+              </w:rPr>
+            </w:pPr>
+          </w:p>
+        </w:tc>
+        <w:tc>
+          <w:tcPr>
             <w:tcW w:w="2181" w:type="dxa"/>
           </w:tcPr>
           <w:p>
@@ -7882,6 +8059,8 @@
             </w:pPr>
           </w:p>
         </w:tc>
+      </w:tr>
+      <w:tr>
         <w:tc>
           <w:tcPr>
             <w:tcW w:w="1850" w:type="dxa"/>
@@ -7912,60 +8091,6 @@
       <w:tr>
         <w:tc>
           <w:tcPr>
-            <w:tcW w:w="2181" w:type="dxa"/>
-          </w:tcPr>
-          <w:p>
-            <w:pPr>
-              <w:rPr>
-                <w:rFonts w:ascii="Tahoma" w:hAnsi="Tahoma" w:cs="Tahoma"/>
-                <w:sz w:val="20"/>
-              </w:rPr>
-            </w:pPr>
-          </w:p>
-        </w:tc>
-        <w:tc>
-          <w:tcPr>
-            <w:tcW w:w="1850" w:type="dxa"/>
-          </w:tcPr>
-          <w:p>
-            <w:pPr>
-              <w:rPr>
-                <w:rFonts w:ascii="Tahoma" w:hAnsi="Tahoma" w:cs="Tahoma"/>
-                <w:sz w:val="20"/>
-              </w:rPr>
-            </w:pPr>
-          </w:p>
-        </w:tc>
-        <w:tc>
-          <w:tcPr>
-            <w:tcW w:w="2181" w:type="dxa"/>
-          </w:tcPr>
-          <w:p>
-            <w:pPr>
-              <w:rPr>
-                <w:rFonts w:ascii="Tahoma" w:hAnsi="Tahoma" w:cs="Tahoma"/>
-                <w:sz w:val="20"/>
-              </w:rPr>
-            </w:pPr>
-          </w:p>
-        </w:tc>
-      </w:tr>
-      <w:tr>
-        <w:tc>
-          <w:tcPr>
-            <w:tcW w:w="2181" w:type="dxa"/>
-          </w:tcPr>
-          <w:p>
-            <w:pPr>
-              <w:rPr>
-                <w:rFonts w:ascii="Tahoma" w:hAnsi="Tahoma" w:cs="Tahoma"/>
-                <w:sz w:val="20"/>
-              </w:rPr>
-            </w:pPr>
-          </w:p>
-        </w:tc>
-        <w:tc>
-          <w:tcPr>
             <w:tcW w:w="1850" w:type="dxa"/>
           </w:tcPr>
           <w:p>
@@ -8050,7 +8175,14 @@
           <w:rFonts w:ascii="Tahoma" w:hAnsi="Tahoma" w:cs="Tahoma"/>
           <w:sz w:val="20"/>
         </w:rPr>
-        <w:t>Horario_Psicólogo.</w:t>
+        <w:t>consulta</w:t>
+      </w:r>
+      <w:r>
+        <w:rPr>
+          <w:rFonts w:ascii="Tahoma" w:hAnsi="Tahoma" w:cs="Tahoma"/>
+          <w:sz w:val="20"/>
+        </w:rPr>
+        <w:t>.</w:t>
       </w:r>
     </w:p>
     <w:tbl>

</xml_diff>

<commit_message>
evidencia grabacion de avance consultas
</commit_message>
<xml_diff>
--- a/Plantilla para proyecto.docx
+++ b/Plantilla para proyecto.docx
@@ -1,6 +1,6 @@
 
 <file path=word/document.xml><?xml version="1.0" encoding="utf-8"?>
-<w:document xmlns:wpc="http://schemas.microsoft.com/office/word/2010/wordprocessingCanvas" xmlns:cx="http://schemas.microsoft.com/office/drawing/2014/chartex" xmlns:cx1="http://schemas.microsoft.com/office/drawing/2015/9/8/chartex" xmlns:cx2="http://schemas.microsoft.com/office/drawing/2015/10/21/chartex" xmlns:cx3="http://schemas.microsoft.com/office/drawing/2016/5/9/chartex" xmlns:cx4="http://schemas.microsoft.com/office/drawing/2016/5/10/chartex" xmlns:cx5="http://schemas.microsoft.com/office/drawing/2016/5/11/chartex" xmlns:cx6="http://schemas.microsoft.com/office/drawing/2016/5/12/chartex" xmlns:cx7="http://schemas.microsoft.com/office/drawing/2016/5/13/chartex" xmlns:cx8="http://schemas.microsoft.com/office/drawing/2016/5/14/chartex" xmlns:mc="http://schemas.openxmlformats.org/markup-compatibility/2006" xmlns:aink="http://schemas.microsoft.com/office/drawing/2016/ink" xmlns:am3d="http://schemas.microsoft.com/office/drawing/2017/model3d" xmlns:o="urn:schemas-microsoft-com:office:office" xmlns:r="http://schemas.openxmlformats.org/officeDocument/2006/relationships" xmlns:m="http://schemas.openxmlformats.org/officeDocument/2006/math" xmlns:v="urn:schemas-microsoft-com:vml" xmlns:wp14="http://schemas.microsoft.com/office/word/2010/wordprocessingDrawing" xmlns:wp="http://schemas.openxmlformats.org/drawingml/2006/wordprocessingDrawing" xmlns:w10="urn:schemas-microsoft-com:office:word" xmlns:w="http://schemas.openxmlformats.org/wordprocessingml/2006/main" xmlns:w14="http://schemas.microsoft.com/office/word/2010/wordml" xmlns:w15="http://schemas.microsoft.com/office/word/2012/wordml" xmlns:w16cex="http://schemas.microsoft.com/office/word/2018/wordml/cex" xmlns:w16cid="http://schemas.microsoft.com/office/word/2016/wordml/cid" xmlns:w16="http://schemas.microsoft.com/office/word/2018/wordml" xmlns:w16se="http://schemas.microsoft.com/office/word/2015/wordml/symex" xmlns:wpg="http://schemas.microsoft.com/office/word/2010/wordprocessingGroup" xmlns:wpi="http://schemas.microsoft.com/office/word/2010/wordprocessingInk" xmlns:wne="http://schemas.microsoft.com/office/word/2006/wordml" xmlns:wps="http://schemas.microsoft.com/office/word/2010/wordprocessingShape" mc:Ignorable="w14 w15 w16se w16cid w16 w16cex wp14">
+<w:document xmlns:wpc="http://schemas.microsoft.com/office/word/2010/wordprocessingCanvas" xmlns:cx="http://schemas.microsoft.com/office/drawing/2014/chartex" xmlns:cx1="http://schemas.microsoft.com/office/drawing/2015/9/8/chartex" xmlns:cx2="http://schemas.microsoft.com/office/drawing/2015/10/21/chartex" xmlns:cx3="http://schemas.microsoft.com/office/drawing/2016/5/9/chartex" xmlns:cx4="http://schemas.microsoft.com/office/drawing/2016/5/10/chartex" xmlns:cx5="http://schemas.microsoft.com/office/drawing/2016/5/11/chartex" xmlns:cx6="http://schemas.microsoft.com/office/drawing/2016/5/12/chartex" xmlns:cx7="http://schemas.microsoft.com/office/drawing/2016/5/13/chartex" xmlns:cx8="http://schemas.microsoft.com/office/drawing/2016/5/14/chartex" xmlns:mc="http://schemas.openxmlformats.org/markup-compatibility/2006" xmlns:aink="http://schemas.microsoft.com/office/drawing/2016/ink" xmlns:am3d="http://schemas.microsoft.com/office/drawing/2017/model3d" xmlns:o="urn:schemas-microsoft-com:office:office" xmlns:r="http://schemas.openxmlformats.org/officeDocument/2006/relationships" xmlns:m="http://schemas.openxmlformats.org/officeDocument/2006/math" xmlns:v="urn:schemas-microsoft-com:vml" xmlns:wp14="http://schemas.microsoft.com/office/word/2010/wordprocessingDrawing" xmlns:wp="http://schemas.openxmlformats.org/drawingml/2006/wordprocessingDrawing" xmlns:w10="urn:schemas-microsoft-com:office:word" xmlns:w="http://schemas.openxmlformats.org/wordprocessingml/2006/main" xmlns:w14="http://schemas.microsoft.com/office/word/2010/wordml" xmlns:w15="http://schemas.microsoft.com/office/word/2012/wordml" xmlns:w16cex="http://schemas.microsoft.com/office/word/2018/wordml/cex" xmlns:w16cid="http://schemas.microsoft.com/office/word/2016/wordml/cid" xmlns:w16="http://schemas.microsoft.com/office/word/2018/wordml" xmlns:w16sdtdh="http://schemas.microsoft.com/office/word/2020/wordml/sdtdatahash" xmlns:w16se="http://schemas.microsoft.com/office/word/2015/wordml/symex" xmlns:wpg="http://schemas.microsoft.com/office/word/2010/wordprocessingGroup" xmlns:wpi="http://schemas.microsoft.com/office/word/2010/wordprocessingInk" xmlns:wne="http://schemas.microsoft.com/office/word/2006/wordml" xmlns:wps="http://schemas.microsoft.com/office/word/2010/wordprocessingShape" mc:Ignorable="w14 w15 w16se w16cid w16 w16cex w16sdtdh wp14">
   <w:body>
     <w:p>
       <w:pPr>
@@ -7559,7 +7559,6 @@
                 <w:sz w:val="20"/>
               </w:rPr>
             </w:pPr>
-            <w:proofErr w:type="spellStart"/>
             <w:r>
               <w:rPr>
                 <w:rFonts w:ascii="Tahoma" w:hAnsi="Tahoma" w:cs="Tahoma"/>
@@ -7567,7 +7566,6 @@
               </w:rPr>
               <w:t>id_Profesor</w:t>
             </w:r>
-            <w:proofErr w:type="spellEnd"/>
           </w:p>
         </w:tc>
       </w:tr>
@@ -7780,7 +7778,6 @@
                 <w:sz w:val="20"/>
               </w:rPr>
             </w:pPr>
-            <w:proofErr w:type="spellStart"/>
             <w:r>
               <w:rPr>
                 <w:rFonts w:ascii="Tahoma" w:hAnsi="Tahoma" w:cs="Tahoma"/>
@@ -7788,7 +7785,6 @@
               </w:rPr>
               <w:t>id_Estudiante</w:t>
             </w:r>
-            <w:proofErr w:type="spellEnd"/>
           </w:p>
         </w:tc>
       </w:tr>
@@ -8170,7 +8166,6 @@
                 <w:sz w:val="20"/>
               </w:rPr>
             </w:pPr>
-            <w:proofErr w:type="spellStart"/>
             <w:r>
               <w:rPr>
                 <w:rFonts w:ascii="Tahoma" w:hAnsi="Tahoma" w:cs="Tahoma"/>
@@ -8178,7 +8173,6 @@
               </w:rPr>
               <w:t>Id_Psicologo</w:t>
             </w:r>
-            <w:proofErr w:type="spellEnd"/>
           </w:p>
         </w:tc>
         <w:tc>
@@ -8378,7 +8372,6 @@
                 <w:sz w:val="20"/>
               </w:rPr>
             </w:pPr>
-            <w:proofErr w:type="spellStart"/>
             <w:r>
               <w:rPr>
                 <w:rFonts w:ascii="Tahoma" w:hAnsi="Tahoma" w:cs="Tahoma"/>
@@ -8386,7 +8379,6 @@
               </w:rPr>
               <w:t>N°consulta</w:t>
             </w:r>
-            <w:proofErr w:type="spellEnd"/>
           </w:p>
         </w:tc>
         <w:tc>
@@ -9350,7 +9342,6 @@
                 <w:sz w:val="20"/>
               </w:rPr>
             </w:pPr>
-            <w:proofErr w:type="spellStart"/>
             <w:r>
               <w:rPr>
                 <w:rFonts w:ascii="Tahoma" w:hAnsi="Tahoma" w:cs="Tahoma"/>
@@ -9359,7 +9350,6 @@
               </w:rPr>
               <w:t>Fechadenacimiento</w:t>
             </w:r>
-            <w:proofErr w:type="spellEnd"/>
           </w:p>
         </w:tc>
         <w:tc>
@@ -10631,7 +10621,6 @@
                 <w:sz w:val="20"/>
               </w:rPr>
             </w:pPr>
-            <w:proofErr w:type="spellStart"/>
             <w:r>
               <w:rPr>
                 <w:rFonts w:ascii="Tahoma" w:hAnsi="Tahoma" w:cs="Tahoma"/>
@@ -10641,7 +10630,6 @@
               </w:rPr>
               <w:t>Id_Psicologo</w:t>
             </w:r>
-            <w:proofErr w:type="spellEnd"/>
           </w:p>
         </w:tc>
         <w:tc>
@@ -10904,7 +10892,6 @@
                 <w:sz w:val="20"/>
               </w:rPr>
             </w:pPr>
-            <w:proofErr w:type="spellStart"/>
             <w:r>
               <w:rPr>
                 <w:rFonts w:ascii="Tahoma" w:hAnsi="Tahoma" w:cs="Tahoma"/>
@@ -10914,7 +10901,6 @@
               </w:rPr>
               <w:t>N°consulta</w:t>
             </w:r>
-            <w:proofErr w:type="spellEnd"/>
           </w:p>
         </w:tc>
         <w:tc>
@@ -12507,15 +12493,7 @@
           <w:rFonts w:ascii="Cambria Math" w:hAnsi="Cambria Math" w:cs="Cambria Math"/>
           <w:shd w:val="clear" w:color="auto" w:fill="FFFFFF"/>
         </w:rPr>
-        <w:t>G</w:t>
-      </w:r>
-      <w:r>
-        <w:rPr>
-          <w:rStyle w:val="Textoennegrita"/>
-          <w:rFonts w:ascii="Cambria Math" w:hAnsi="Cambria Math" w:cs="Cambria Math"/>
-          <w:shd w:val="clear" w:color="auto" w:fill="FFFFFF"/>
-        </w:rPr>
-        <w:t xml:space="preserve"> </w:t>
+        <w:t xml:space="preserve">G </w:t>
       </w:r>
       <w:proofErr w:type="spellStart"/>
       <w:r>
@@ -12696,25 +12674,7 @@
           <w:shd w:val="clear" w:color="auto" w:fill="FFFFFF"/>
           <w:vertAlign w:val="subscript"/>
         </w:rPr>
-        <w:t>&gt;= “</w:t>
-      </w:r>
-      <w:r>
-        <w:rPr>
-          <w:rStyle w:val="Textoennegrita"/>
-          <w:rFonts w:ascii="Cambria Math" w:hAnsi="Cambria Math" w:cs="Cambria Math"/>
-          <w:shd w:val="clear" w:color="auto" w:fill="FFFFFF"/>
-          <w:vertAlign w:val="subscript"/>
-        </w:rPr>
-        <w:t>2021/01/02</w:t>
-      </w:r>
-      <w:r>
-        <w:rPr>
-          <w:rStyle w:val="Textoennegrita"/>
-          <w:rFonts w:ascii="Cambria Math" w:hAnsi="Cambria Math" w:cs="Cambria Math"/>
-          <w:shd w:val="clear" w:color="auto" w:fill="FFFFFF"/>
-          <w:vertAlign w:val="subscript"/>
-        </w:rPr>
-        <w:t>”</w:t>
+        <w:t>&gt;= “2021/01/02”</w:t>
       </w:r>
       <w:r>
         <w:rPr>
@@ -12830,61 +12790,6 @@
           <w:sz w:val="20"/>
         </w:rPr>
       </w:pPr>
-      <w:r>
-        <w:rPr>
-          <w:rFonts w:ascii="Tahoma" w:hAnsi="Tahoma" w:cs="Tahoma"/>
-          <w:noProof/>
-          <w:sz w:val="20"/>
-        </w:rPr>
-        <w:drawing>
-          <wp:inline distT="0" distB="0" distL="0" distR="0" wp14:anchorId="412E00E1" wp14:editId="1CE49879">
-            <wp:extent cx="5267325" cy="2695575"/>
-            <wp:effectExtent l="0" t="0" r="9525" b="9525"/>
-            <wp:docPr id="4" name="Imagen 4" descr="Diagrama&#10;&#10;Descripción generada automáticamente"/>
-            <wp:cNvGraphicFramePr>
-              <a:graphicFrameLocks xmlns:a="http://schemas.openxmlformats.org/drawingml/2006/main" noChangeAspect="1"/>
-            </wp:cNvGraphicFramePr>
-            <a:graphic xmlns:a="http://schemas.openxmlformats.org/drawingml/2006/main">
-              <a:graphicData uri="http://schemas.openxmlformats.org/drawingml/2006/picture">
-                <pic:pic xmlns:pic="http://schemas.openxmlformats.org/drawingml/2006/picture">
-                  <pic:nvPicPr>
-                    <pic:cNvPr id="4" name="Imagen 4" descr="Diagrama&#10;&#10;Descripción generada automáticamente"/>
-                    <pic:cNvPicPr>
-                      <a:picLocks noChangeAspect="1" noChangeArrowheads="1"/>
-                    </pic:cNvPicPr>
-                  </pic:nvPicPr>
-                  <pic:blipFill>
-                    <a:blip r:embed="rId9">
-                      <a:extLst>
-                        <a:ext uri="{28A0092B-C50C-407E-A947-70E740481C1C}">
-                          <a14:useLocalDpi xmlns:a14="http://schemas.microsoft.com/office/drawing/2010/main" val="0"/>
-                        </a:ext>
-                      </a:extLst>
-                    </a:blip>
-                    <a:srcRect/>
-                    <a:stretch>
-                      <a:fillRect/>
-                    </a:stretch>
-                  </pic:blipFill>
-                  <pic:spPr bwMode="auto">
-                    <a:xfrm>
-                      <a:off x="0" y="0"/>
-                      <a:ext cx="5267325" cy="2695575"/>
-                    </a:xfrm>
-                    <a:prstGeom prst="rect">
-                      <a:avLst/>
-                    </a:prstGeom>
-                    <a:noFill/>
-                    <a:ln>
-                      <a:noFill/>
-                    </a:ln>
-                  </pic:spPr>
-                </pic:pic>
-              </a:graphicData>
-            </a:graphic>
-          </wp:inline>
-        </w:drawing>
-      </w:r>
     </w:p>
     <w:sectPr>
       <w:headerReference w:type="default" r:id="rId10"/>
@@ -12899,7 +12804,7 @@
 </file>
 
 <file path=word/endnotes.xml><?xml version="1.0" encoding="utf-8"?>
-<w:endnotes xmlns:wpc="http://schemas.microsoft.com/office/word/2010/wordprocessingCanvas" xmlns:cx="http://schemas.microsoft.com/office/drawing/2014/chartex" xmlns:cx1="http://schemas.microsoft.com/office/drawing/2015/9/8/chartex" xmlns:cx2="http://schemas.microsoft.com/office/drawing/2015/10/21/chartex" xmlns:cx3="http://schemas.microsoft.com/office/drawing/2016/5/9/chartex" xmlns:cx4="http://schemas.microsoft.com/office/drawing/2016/5/10/chartex" xmlns:cx5="http://schemas.microsoft.com/office/drawing/2016/5/11/chartex" xmlns:cx6="http://schemas.microsoft.com/office/drawing/2016/5/12/chartex" xmlns:cx7="http://schemas.microsoft.com/office/drawing/2016/5/13/chartex" xmlns:cx8="http://schemas.microsoft.com/office/drawing/2016/5/14/chartex" xmlns:mc="http://schemas.openxmlformats.org/markup-compatibility/2006" xmlns:aink="http://schemas.microsoft.com/office/drawing/2016/ink" xmlns:am3d="http://schemas.microsoft.com/office/drawing/2017/model3d" xmlns:o="urn:schemas-microsoft-com:office:office" xmlns:r="http://schemas.openxmlformats.org/officeDocument/2006/relationships" xmlns:m="http://schemas.openxmlformats.org/officeDocument/2006/math" xmlns:v="urn:schemas-microsoft-com:vml" xmlns:wp14="http://schemas.microsoft.com/office/word/2010/wordprocessingDrawing" xmlns:wp="http://schemas.openxmlformats.org/drawingml/2006/wordprocessingDrawing" xmlns:w10="urn:schemas-microsoft-com:office:word" xmlns:w="http://schemas.openxmlformats.org/wordprocessingml/2006/main" xmlns:w14="http://schemas.microsoft.com/office/word/2010/wordml" xmlns:w15="http://schemas.microsoft.com/office/word/2012/wordml" xmlns:w16cex="http://schemas.microsoft.com/office/word/2018/wordml/cex" xmlns:w16cid="http://schemas.microsoft.com/office/word/2016/wordml/cid" xmlns:w16="http://schemas.microsoft.com/office/word/2018/wordml" xmlns:w16se="http://schemas.microsoft.com/office/word/2015/wordml/symex" xmlns:wpg="http://schemas.microsoft.com/office/word/2010/wordprocessingGroup" xmlns:wpi="http://schemas.microsoft.com/office/word/2010/wordprocessingInk" xmlns:wne="http://schemas.microsoft.com/office/word/2006/wordml" xmlns:wps="http://schemas.microsoft.com/office/word/2010/wordprocessingShape" mc:Ignorable="w14 w15 w16se w16cid w16 w16cex wp14">
+<w:endnotes xmlns:wpc="http://schemas.microsoft.com/office/word/2010/wordprocessingCanvas" xmlns:cx="http://schemas.microsoft.com/office/drawing/2014/chartex" xmlns:cx1="http://schemas.microsoft.com/office/drawing/2015/9/8/chartex" xmlns:cx2="http://schemas.microsoft.com/office/drawing/2015/10/21/chartex" xmlns:cx3="http://schemas.microsoft.com/office/drawing/2016/5/9/chartex" xmlns:cx4="http://schemas.microsoft.com/office/drawing/2016/5/10/chartex" xmlns:cx5="http://schemas.microsoft.com/office/drawing/2016/5/11/chartex" xmlns:cx6="http://schemas.microsoft.com/office/drawing/2016/5/12/chartex" xmlns:cx7="http://schemas.microsoft.com/office/drawing/2016/5/13/chartex" xmlns:cx8="http://schemas.microsoft.com/office/drawing/2016/5/14/chartex" xmlns:mc="http://schemas.openxmlformats.org/markup-compatibility/2006" xmlns:aink="http://schemas.microsoft.com/office/drawing/2016/ink" xmlns:am3d="http://schemas.microsoft.com/office/drawing/2017/model3d" xmlns:o="urn:schemas-microsoft-com:office:office" xmlns:r="http://schemas.openxmlformats.org/officeDocument/2006/relationships" xmlns:m="http://schemas.openxmlformats.org/officeDocument/2006/math" xmlns:v="urn:schemas-microsoft-com:vml" xmlns:wp14="http://schemas.microsoft.com/office/word/2010/wordprocessingDrawing" xmlns:wp="http://schemas.openxmlformats.org/drawingml/2006/wordprocessingDrawing" xmlns:w10="urn:schemas-microsoft-com:office:word" xmlns:w="http://schemas.openxmlformats.org/wordprocessingml/2006/main" xmlns:w14="http://schemas.microsoft.com/office/word/2010/wordml" xmlns:w15="http://schemas.microsoft.com/office/word/2012/wordml" xmlns:w16cex="http://schemas.microsoft.com/office/word/2018/wordml/cex" xmlns:w16cid="http://schemas.microsoft.com/office/word/2016/wordml/cid" xmlns:w16="http://schemas.microsoft.com/office/word/2018/wordml" xmlns:w16sdtdh="http://schemas.microsoft.com/office/word/2020/wordml/sdtdatahash" xmlns:w16se="http://schemas.microsoft.com/office/word/2015/wordml/symex" xmlns:wpg="http://schemas.microsoft.com/office/word/2010/wordprocessingGroup" xmlns:wpi="http://schemas.microsoft.com/office/word/2010/wordprocessingInk" xmlns:wne="http://schemas.microsoft.com/office/word/2006/wordml" xmlns:wps="http://schemas.microsoft.com/office/word/2010/wordprocessingShape" mc:Ignorable="w14 w15 w16se w16cid w16 w16cex w16sdtdh wp14">
   <w:endnote w:type="separator" w:id="-1">
     <w:p>
       <w:r>
@@ -12918,7 +12823,7 @@
 </file>
 
 <file path=word/footer1.xml><?xml version="1.0" encoding="utf-8"?>
-<w:ftr xmlns:wpc="http://schemas.microsoft.com/office/word/2010/wordprocessingCanvas" xmlns:cx="http://schemas.microsoft.com/office/drawing/2014/chartex" xmlns:cx1="http://schemas.microsoft.com/office/drawing/2015/9/8/chartex" xmlns:cx2="http://schemas.microsoft.com/office/drawing/2015/10/21/chartex" xmlns:cx3="http://schemas.microsoft.com/office/drawing/2016/5/9/chartex" xmlns:cx4="http://schemas.microsoft.com/office/drawing/2016/5/10/chartex" xmlns:cx5="http://schemas.microsoft.com/office/drawing/2016/5/11/chartex" xmlns:cx6="http://schemas.microsoft.com/office/drawing/2016/5/12/chartex" xmlns:cx7="http://schemas.microsoft.com/office/drawing/2016/5/13/chartex" xmlns:cx8="http://schemas.microsoft.com/office/drawing/2016/5/14/chartex" xmlns:mc="http://schemas.openxmlformats.org/markup-compatibility/2006" xmlns:aink="http://schemas.microsoft.com/office/drawing/2016/ink" xmlns:am3d="http://schemas.microsoft.com/office/drawing/2017/model3d" xmlns:o="urn:schemas-microsoft-com:office:office" xmlns:r="http://schemas.openxmlformats.org/officeDocument/2006/relationships" xmlns:m="http://schemas.openxmlformats.org/officeDocument/2006/math" xmlns:v="urn:schemas-microsoft-com:vml" xmlns:wp14="http://schemas.microsoft.com/office/word/2010/wordprocessingDrawing" xmlns:wp="http://schemas.openxmlformats.org/drawingml/2006/wordprocessingDrawing" xmlns:w10="urn:schemas-microsoft-com:office:word" xmlns:w="http://schemas.openxmlformats.org/wordprocessingml/2006/main" xmlns:w14="http://schemas.microsoft.com/office/word/2010/wordml" xmlns:w15="http://schemas.microsoft.com/office/word/2012/wordml" xmlns:w16cex="http://schemas.microsoft.com/office/word/2018/wordml/cex" xmlns:w16cid="http://schemas.microsoft.com/office/word/2016/wordml/cid" xmlns:w16="http://schemas.microsoft.com/office/word/2018/wordml" xmlns:w16se="http://schemas.microsoft.com/office/word/2015/wordml/symex" xmlns:wpg="http://schemas.microsoft.com/office/word/2010/wordprocessingGroup" xmlns:wpi="http://schemas.microsoft.com/office/word/2010/wordprocessingInk" xmlns:wne="http://schemas.microsoft.com/office/word/2006/wordml" xmlns:wps="http://schemas.microsoft.com/office/word/2010/wordprocessingShape" mc:Ignorable="w14 w15 w16se w16cid w16 w16cex wp14">
+<w:ftr xmlns:wpc="http://schemas.microsoft.com/office/word/2010/wordprocessingCanvas" xmlns:cx="http://schemas.microsoft.com/office/drawing/2014/chartex" xmlns:cx1="http://schemas.microsoft.com/office/drawing/2015/9/8/chartex" xmlns:cx2="http://schemas.microsoft.com/office/drawing/2015/10/21/chartex" xmlns:cx3="http://schemas.microsoft.com/office/drawing/2016/5/9/chartex" xmlns:cx4="http://schemas.microsoft.com/office/drawing/2016/5/10/chartex" xmlns:cx5="http://schemas.microsoft.com/office/drawing/2016/5/11/chartex" xmlns:cx6="http://schemas.microsoft.com/office/drawing/2016/5/12/chartex" xmlns:cx7="http://schemas.microsoft.com/office/drawing/2016/5/13/chartex" xmlns:cx8="http://schemas.microsoft.com/office/drawing/2016/5/14/chartex" xmlns:mc="http://schemas.openxmlformats.org/markup-compatibility/2006" xmlns:aink="http://schemas.microsoft.com/office/drawing/2016/ink" xmlns:am3d="http://schemas.microsoft.com/office/drawing/2017/model3d" xmlns:o="urn:schemas-microsoft-com:office:office" xmlns:r="http://schemas.openxmlformats.org/officeDocument/2006/relationships" xmlns:m="http://schemas.openxmlformats.org/officeDocument/2006/math" xmlns:v="urn:schemas-microsoft-com:vml" xmlns:wp14="http://schemas.microsoft.com/office/word/2010/wordprocessingDrawing" xmlns:wp="http://schemas.openxmlformats.org/drawingml/2006/wordprocessingDrawing" xmlns:w10="urn:schemas-microsoft-com:office:word" xmlns:w="http://schemas.openxmlformats.org/wordprocessingml/2006/main" xmlns:w14="http://schemas.microsoft.com/office/word/2010/wordml" xmlns:w15="http://schemas.microsoft.com/office/word/2012/wordml" xmlns:w16cex="http://schemas.microsoft.com/office/word/2018/wordml/cex" xmlns:w16cid="http://schemas.microsoft.com/office/word/2016/wordml/cid" xmlns:w16="http://schemas.microsoft.com/office/word/2018/wordml" xmlns:w16sdtdh="http://schemas.microsoft.com/office/word/2020/wordml/sdtdatahash" xmlns:w16se="http://schemas.microsoft.com/office/word/2015/wordml/symex" xmlns:wpg="http://schemas.microsoft.com/office/word/2010/wordprocessingGroup" xmlns:wpi="http://schemas.microsoft.com/office/word/2010/wordprocessingInk" xmlns:wne="http://schemas.microsoft.com/office/word/2006/wordml" xmlns:wps="http://schemas.microsoft.com/office/word/2010/wordprocessingShape" mc:Ignorable="w14 w15 w16se w16cid w16 w16cex w16sdtdh wp14">
   <w:tbl>
     <w:tblPr>
       <w:tblW w:w="0" w:type="auto"/>
@@ -13271,7 +13176,7 @@
 </file>
 
 <file path=word/footnotes.xml><?xml version="1.0" encoding="utf-8"?>
-<w:footnotes xmlns:wpc="http://schemas.microsoft.com/office/word/2010/wordprocessingCanvas" xmlns:cx="http://schemas.microsoft.com/office/drawing/2014/chartex" xmlns:cx1="http://schemas.microsoft.com/office/drawing/2015/9/8/chartex" xmlns:cx2="http://schemas.microsoft.com/office/drawing/2015/10/21/chartex" xmlns:cx3="http://schemas.microsoft.com/office/drawing/2016/5/9/chartex" xmlns:cx4="http://schemas.microsoft.com/office/drawing/2016/5/10/chartex" xmlns:cx5="http://schemas.microsoft.com/office/drawing/2016/5/11/chartex" xmlns:cx6="http://schemas.microsoft.com/office/drawing/2016/5/12/chartex" xmlns:cx7="http://schemas.microsoft.com/office/drawing/2016/5/13/chartex" xmlns:cx8="http://schemas.microsoft.com/office/drawing/2016/5/14/chartex" xmlns:mc="http://schemas.openxmlformats.org/markup-compatibility/2006" xmlns:aink="http://schemas.microsoft.com/office/drawing/2016/ink" xmlns:am3d="http://schemas.microsoft.com/office/drawing/2017/model3d" xmlns:o="urn:schemas-microsoft-com:office:office" xmlns:r="http://schemas.openxmlformats.org/officeDocument/2006/relationships" xmlns:m="http://schemas.openxmlformats.org/officeDocument/2006/math" xmlns:v="urn:schemas-microsoft-com:vml" xmlns:wp14="http://schemas.microsoft.com/office/word/2010/wordprocessingDrawing" xmlns:wp="http://schemas.openxmlformats.org/drawingml/2006/wordprocessingDrawing" xmlns:w10="urn:schemas-microsoft-com:office:word" xmlns:w="http://schemas.openxmlformats.org/wordprocessingml/2006/main" xmlns:w14="http://schemas.microsoft.com/office/word/2010/wordml" xmlns:w15="http://schemas.microsoft.com/office/word/2012/wordml" xmlns:w16cex="http://schemas.microsoft.com/office/word/2018/wordml/cex" xmlns:w16cid="http://schemas.microsoft.com/office/word/2016/wordml/cid" xmlns:w16="http://schemas.microsoft.com/office/word/2018/wordml" xmlns:w16se="http://schemas.microsoft.com/office/word/2015/wordml/symex" xmlns:wpg="http://schemas.microsoft.com/office/word/2010/wordprocessingGroup" xmlns:wpi="http://schemas.microsoft.com/office/word/2010/wordprocessingInk" xmlns:wne="http://schemas.microsoft.com/office/word/2006/wordml" xmlns:wps="http://schemas.microsoft.com/office/word/2010/wordprocessingShape" mc:Ignorable="w14 w15 w16se w16cid w16 w16cex wp14">
+<w:footnotes xmlns:wpc="http://schemas.microsoft.com/office/word/2010/wordprocessingCanvas" xmlns:cx="http://schemas.microsoft.com/office/drawing/2014/chartex" xmlns:cx1="http://schemas.microsoft.com/office/drawing/2015/9/8/chartex" xmlns:cx2="http://schemas.microsoft.com/office/drawing/2015/10/21/chartex" xmlns:cx3="http://schemas.microsoft.com/office/drawing/2016/5/9/chartex" xmlns:cx4="http://schemas.microsoft.com/office/drawing/2016/5/10/chartex" xmlns:cx5="http://schemas.microsoft.com/office/drawing/2016/5/11/chartex" xmlns:cx6="http://schemas.microsoft.com/office/drawing/2016/5/12/chartex" xmlns:cx7="http://schemas.microsoft.com/office/drawing/2016/5/13/chartex" xmlns:cx8="http://schemas.microsoft.com/office/drawing/2016/5/14/chartex" xmlns:mc="http://schemas.openxmlformats.org/markup-compatibility/2006" xmlns:aink="http://schemas.microsoft.com/office/drawing/2016/ink" xmlns:am3d="http://schemas.microsoft.com/office/drawing/2017/model3d" xmlns:o="urn:schemas-microsoft-com:office:office" xmlns:r="http://schemas.openxmlformats.org/officeDocument/2006/relationships" xmlns:m="http://schemas.openxmlformats.org/officeDocument/2006/math" xmlns:v="urn:schemas-microsoft-com:vml" xmlns:wp14="http://schemas.microsoft.com/office/word/2010/wordprocessingDrawing" xmlns:wp="http://schemas.openxmlformats.org/drawingml/2006/wordprocessingDrawing" xmlns:w10="urn:schemas-microsoft-com:office:word" xmlns:w="http://schemas.openxmlformats.org/wordprocessingml/2006/main" xmlns:w14="http://schemas.microsoft.com/office/word/2010/wordml" xmlns:w15="http://schemas.microsoft.com/office/word/2012/wordml" xmlns:w16cex="http://schemas.microsoft.com/office/word/2018/wordml/cex" xmlns:w16cid="http://schemas.microsoft.com/office/word/2016/wordml/cid" xmlns:w16="http://schemas.microsoft.com/office/word/2018/wordml" xmlns:w16sdtdh="http://schemas.microsoft.com/office/word/2020/wordml/sdtdatahash" xmlns:w16se="http://schemas.microsoft.com/office/word/2015/wordml/symex" xmlns:wpg="http://schemas.microsoft.com/office/word/2010/wordprocessingGroup" xmlns:wpi="http://schemas.microsoft.com/office/word/2010/wordprocessingInk" xmlns:wne="http://schemas.microsoft.com/office/word/2006/wordml" xmlns:wps="http://schemas.microsoft.com/office/word/2010/wordprocessingShape" mc:Ignorable="w14 w15 w16se w16cid w16 w16cex w16sdtdh wp14">
   <w:footnote w:type="separator" w:id="-1">
     <w:p>
       <w:r>
@@ -13290,7 +13195,7 @@
 </file>
 
 <file path=word/header1.xml><?xml version="1.0" encoding="utf-8"?>
-<w:hdr xmlns:wpc="http://schemas.microsoft.com/office/word/2010/wordprocessingCanvas" xmlns:cx="http://schemas.microsoft.com/office/drawing/2014/chartex" xmlns:cx1="http://schemas.microsoft.com/office/drawing/2015/9/8/chartex" xmlns:cx2="http://schemas.microsoft.com/office/drawing/2015/10/21/chartex" xmlns:cx3="http://schemas.microsoft.com/office/drawing/2016/5/9/chartex" xmlns:cx4="http://schemas.microsoft.com/office/drawing/2016/5/10/chartex" xmlns:cx5="http://schemas.microsoft.com/office/drawing/2016/5/11/chartex" xmlns:cx6="http://schemas.microsoft.com/office/drawing/2016/5/12/chartex" xmlns:cx7="http://schemas.microsoft.com/office/drawing/2016/5/13/chartex" xmlns:cx8="http://schemas.microsoft.com/office/drawing/2016/5/14/chartex" xmlns:mc="http://schemas.openxmlformats.org/markup-compatibility/2006" xmlns:aink="http://schemas.microsoft.com/office/drawing/2016/ink" xmlns:am3d="http://schemas.microsoft.com/office/drawing/2017/model3d" xmlns:o="urn:schemas-microsoft-com:office:office" xmlns:r="http://schemas.openxmlformats.org/officeDocument/2006/relationships" xmlns:m="http://schemas.openxmlformats.org/officeDocument/2006/math" xmlns:v="urn:schemas-microsoft-com:vml" xmlns:wp14="http://schemas.microsoft.com/office/word/2010/wordprocessingDrawing" xmlns:wp="http://schemas.openxmlformats.org/drawingml/2006/wordprocessingDrawing" xmlns:w10="urn:schemas-microsoft-com:office:word" xmlns:w="http://schemas.openxmlformats.org/wordprocessingml/2006/main" xmlns:w14="http://schemas.microsoft.com/office/word/2010/wordml" xmlns:w15="http://schemas.microsoft.com/office/word/2012/wordml" xmlns:w16cex="http://schemas.microsoft.com/office/word/2018/wordml/cex" xmlns:w16cid="http://schemas.microsoft.com/office/word/2016/wordml/cid" xmlns:w16="http://schemas.microsoft.com/office/word/2018/wordml" xmlns:w16se="http://schemas.microsoft.com/office/word/2015/wordml/symex" xmlns:wpg="http://schemas.microsoft.com/office/word/2010/wordprocessingGroup" xmlns:wpi="http://schemas.microsoft.com/office/word/2010/wordprocessingInk" xmlns:wne="http://schemas.microsoft.com/office/word/2006/wordml" xmlns:wps="http://schemas.microsoft.com/office/word/2010/wordprocessingShape" mc:Ignorable="w14 w15 w16se w16cid w16 w16cex wp14">
+<w:hdr xmlns:wpc="http://schemas.microsoft.com/office/word/2010/wordprocessingCanvas" xmlns:cx="http://schemas.microsoft.com/office/drawing/2014/chartex" xmlns:cx1="http://schemas.microsoft.com/office/drawing/2015/9/8/chartex" xmlns:cx2="http://schemas.microsoft.com/office/drawing/2015/10/21/chartex" xmlns:cx3="http://schemas.microsoft.com/office/drawing/2016/5/9/chartex" xmlns:cx4="http://schemas.microsoft.com/office/drawing/2016/5/10/chartex" xmlns:cx5="http://schemas.microsoft.com/office/drawing/2016/5/11/chartex" xmlns:cx6="http://schemas.microsoft.com/office/drawing/2016/5/12/chartex" xmlns:cx7="http://schemas.microsoft.com/office/drawing/2016/5/13/chartex" xmlns:cx8="http://schemas.microsoft.com/office/drawing/2016/5/14/chartex" xmlns:mc="http://schemas.openxmlformats.org/markup-compatibility/2006" xmlns:aink="http://schemas.microsoft.com/office/drawing/2016/ink" xmlns:am3d="http://schemas.microsoft.com/office/drawing/2017/model3d" xmlns:o="urn:schemas-microsoft-com:office:office" xmlns:r="http://schemas.openxmlformats.org/officeDocument/2006/relationships" xmlns:m="http://schemas.openxmlformats.org/officeDocument/2006/math" xmlns:v="urn:schemas-microsoft-com:vml" xmlns:wp14="http://schemas.microsoft.com/office/word/2010/wordprocessingDrawing" xmlns:wp="http://schemas.openxmlformats.org/drawingml/2006/wordprocessingDrawing" xmlns:w10="urn:schemas-microsoft-com:office:word" xmlns:w="http://schemas.openxmlformats.org/wordprocessingml/2006/main" xmlns:w14="http://schemas.microsoft.com/office/word/2010/wordml" xmlns:w15="http://schemas.microsoft.com/office/word/2012/wordml" xmlns:w16cex="http://schemas.microsoft.com/office/word/2018/wordml/cex" xmlns:w16cid="http://schemas.microsoft.com/office/word/2016/wordml/cid" xmlns:w16="http://schemas.microsoft.com/office/word/2018/wordml" xmlns:w16sdtdh="http://schemas.microsoft.com/office/word/2020/wordml/sdtdatahash" xmlns:w16se="http://schemas.microsoft.com/office/word/2015/wordml/symex" xmlns:wpg="http://schemas.microsoft.com/office/word/2010/wordprocessingGroup" xmlns:wpi="http://schemas.microsoft.com/office/word/2010/wordprocessingInk" xmlns:wne="http://schemas.microsoft.com/office/word/2006/wordml" xmlns:wps="http://schemas.microsoft.com/office/word/2010/wordprocessingShape" mc:Ignorable="w14 w15 w16se w16cid w16 w16cex w16sdtdh wp14">
   <w:tbl>
     <w:tblPr>
       <w:tblW w:w="0" w:type="auto"/>
@@ -13393,7 +13298,7 @@
 </file>
 
 <file path=word/numbering.xml><?xml version="1.0" encoding="utf-8"?>
-<w:numbering xmlns:wpc="http://schemas.microsoft.com/office/word/2010/wordprocessingCanvas" xmlns:cx="http://schemas.microsoft.com/office/drawing/2014/chartex" xmlns:cx1="http://schemas.microsoft.com/office/drawing/2015/9/8/chartex" xmlns:cx2="http://schemas.microsoft.com/office/drawing/2015/10/21/chartex" xmlns:cx3="http://schemas.microsoft.com/office/drawing/2016/5/9/chartex" xmlns:cx4="http://schemas.microsoft.com/office/drawing/2016/5/10/chartex" xmlns:cx5="http://schemas.microsoft.com/office/drawing/2016/5/11/chartex" xmlns:cx6="http://schemas.microsoft.com/office/drawing/2016/5/12/chartex" xmlns:cx7="http://schemas.microsoft.com/office/drawing/2016/5/13/chartex" xmlns:cx8="http://schemas.microsoft.com/office/drawing/2016/5/14/chartex" xmlns:mc="http://schemas.openxmlformats.org/markup-compatibility/2006" xmlns:aink="http://schemas.microsoft.com/office/drawing/2016/ink" xmlns:am3d="http://schemas.microsoft.com/office/drawing/2017/model3d" xmlns:o="urn:schemas-microsoft-com:office:office" xmlns:r="http://schemas.openxmlformats.org/officeDocument/2006/relationships" xmlns:m="http://schemas.openxmlformats.org/officeDocument/2006/math" xmlns:v="urn:schemas-microsoft-com:vml" xmlns:wp14="http://schemas.microsoft.com/office/word/2010/wordprocessingDrawing" xmlns:wp="http://schemas.openxmlformats.org/drawingml/2006/wordprocessingDrawing" xmlns:w10="urn:schemas-microsoft-com:office:word" xmlns:w="http://schemas.openxmlformats.org/wordprocessingml/2006/main" xmlns:w14="http://schemas.microsoft.com/office/word/2010/wordml" xmlns:w15="http://schemas.microsoft.com/office/word/2012/wordml" xmlns:w16cex="http://schemas.microsoft.com/office/word/2018/wordml/cex" xmlns:w16cid="http://schemas.microsoft.com/office/word/2016/wordml/cid" xmlns:w16="http://schemas.microsoft.com/office/word/2018/wordml" xmlns:w16se="http://schemas.microsoft.com/office/word/2015/wordml/symex" xmlns:wpg="http://schemas.microsoft.com/office/word/2010/wordprocessingGroup" xmlns:wpi="http://schemas.microsoft.com/office/word/2010/wordprocessingInk" xmlns:wne="http://schemas.microsoft.com/office/word/2006/wordml" xmlns:wps="http://schemas.microsoft.com/office/word/2010/wordprocessingShape" mc:Ignorable="w14 w15 w16se w16cid w16 w16cex wp14">
+<w:numbering xmlns:wpc="http://schemas.microsoft.com/office/word/2010/wordprocessingCanvas" xmlns:cx="http://schemas.microsoft.com/office/drawing/2014/chartex" xmlns:cx1="http://schemas.microsoft.com/office/drawing/2015/9/8/chartex" xmlns:cx2="http://schemas.microsoft.com/office/drawing/2015/10/21/chartex" xmlns:cx3="http://schemas.microsoft.com/office/drawing/2016/5/9/chartex" xmlns:cx4="http://schemas.microsoft.com/office/drawing/2016/5/10/chartex" xmlns:cx5="http://schemas.microsoft.com/office/drawing/2016/5/11/chartex" xmlns:cx6="http://schemas.microsoft.com/office/drawing/2016/5/12/chartex" xmlns:cx7="http://schemas.microsoft.com/office/drawing/2016/5/13/chartex" xmlns:cx8="http://schemas.microsoft.com/office/drawing/2016/5/14/chartex" xmlns:mc="http://schemas.openxmlformats.org/markup-compatibility/2006" xmlns:aink="http://schemas.microsoft.com/office/drawing/2016/ink" xmlns:am3d="http://schemas.microsoft.com/office/drawing/2017/model3d" xmlns:o="urn:schemas-microsoft-com:office:office" xmlns:r="http://schemas.openxmlformats.org/officeDocument/2006/relationships" xmlns:m="http://schemas.openxmlformats.org/officeDocument/2006/math" xmlns:v="urn:schemas-microsoft-com:vml" xmlns:wp14="http://schemas.microsoft.com/office/word/2010/wordprocessingDrawing" xmlns:wp="http://schemas.openxmlformats.org/drawingml/2006/wordprocessingDrawing" xmlns:w10="urn:schemas-microsoft-com:office:word" xmlns:w="http://schemas.openxmlformats.org/wordprocessingml/2006/main" xmlns:w14="http://schemas.microsoft.com/office/word/2010/wordml" xmlns:w15="http://schemas.microsoft.com/office/word/2012/wordml" xmlns:w16cex="http://schemas.microsoft.com/office/word/2018/wordml/cex" xmlns:w16cid="http://schemas.microsoft.com/office/word/2016/wordml/cid" xmlns:w16="http://schemas.microsoft.com/office/word/2018/wordml" xmlns:w16sdtdh="http://schemas.microsoft.com/office/word/2020/wordml/sdtdatahash" xmlns:w16se="http://schemas.microsoft.com/office/word/2015/wordml/symex" xmlns:wpg="http://schemas.microsoft.com/office/word/2010/wordprocessingGroup" xmlns:wpi="http://schemas.microsoft.com/office/word/2010/wordprocessingInk" xmlns:wne="http://schemas.microsoft.com/office/word/2006/wordml" xmlns:wps="http://schemas.microsoft.com/office/word/2010/wordprocessingShape" mc:Ignorable="w14 w15 w16se w16cid w16 w16cex w16sdtdh wp14">
   <w:abstractNum w:abstractNumId="0" w15:restartNumberingAfterBreak="0">
     <w:nsid w:val="FFFFFF1D"/>
     <w:multiLevelType w:val="multilevel"/>
@@ -15199,7 +15104,7 @@
 </file>
 
 <file path=word/styles.xml><?xml version="1.0" encoding="utf-8"?>
-<w:styles xmlns:mc="http://schemas.openxmlformats.org/markup-compatibility/2006" xmlns:r="http://schemas.openxmlformats.org/officeDocument/2006/relationships" xmlns:w="http://schemas.openxmlformats.org/wordprocessingml/2006/main" xmlns:w14="http://schemas.microsoft.com/office/word/2010/wordml" xmlns:w15="http://schemas.microsoft.com/office/word/2012/wordml" xmlns:w16cex="http://schemas.microsoft.com/office/word/2018/wordml/cex" xmlns:w16cid="http://schemas.microsoft.com/office/word/2016/wordml/cid" xmlns:w16="http://schemas.microsoft.com/office/word/2018/wordml" xmlns:w16se="http://schemas.microsoft.com/office/word/2015/wordml/symex" mc:Ignorable="w14 w15 w16se w16cid w16 w16cex">
+<w:styles xmlns:mc="http://schemas.openxmlformats.org/markup-compatibility/2006" xmlns:r="http://schemas.openxmlformats.org/officeDocument/2006/relationships" xmlns:w="http://schemas.openxmlformats.org/wordprocessingml/2006/main" xmlns:w14="http://schemas.microsoft.com/office/word/2010/wordml" xmlns:w15="http://schemas.microsoft.com/office/word/2012/wordml" xmlns:w16cex="http://schemas.microsoft.com/office/word/2018/wordml/cex" xmlns:w16cid="http://schemas.microsoft.com/office/word/2016/wordml/cid" xmlns:w16="http://schemas.microsoft.com/office/word/2018/wordml" xmlns:w16sdtdh="http://schemas.microsoft.com/office/word/2020/wordml/sdtdatahash" xmlns:w16se="http://schemas.microsoft.com/office/word/2015/wordml/symex" mc:Ignorable="w14 w15 w16se w16cid w16 w16cex w16sdtdh">
   <w:docDefaults>
     <w:rPrDefault>
       <w:rPr>

</xml_diff>

<commit_message>
consultas y moedlo logico
</commit_message>
<xml_diff>
--- a/Plantilla para proyecto.docx
+++ b/Plantilla para proyecto.docx
@@ -2233,7 +2233,23 @@
           <w:rFonts w:ascii="Tahoma" w:hAnsi="Tahoma" w:cs="Tahoma"/>
           <w:sz w:val="20"/>
         </w:rPr>
-        <w:t>Registrarse en la app especificando su perfil</w:t>
+        <w:t xml:space="preserve">Registrarse en la </w:t>
+      </w:r>
+      <w:proofErr w:type="gramStart"/>
+      <w:r>
+        <w:rPr>
+          <w:rFonts w:ascii="Tahoma" w:hAnsi="Tahoma" w:cs="Tahoma"/>
+          <w:sz w:val="20"/>
+        </w:rPr>
+        <w:t>app</w:t>
+      </w:r>
+      <w:proofErr w:type="gramEnd"/>
+      <w:r>
+        <w:rPr>
+          <w:rFonts w:ascii="Tahoma" w:hAnsi="Tahoma" w:cs="Tahoma"/>
+          <w:sz w:val="20"/>
+        </w:rPr>
+        <w:t xml:space="preserve"> especificando su perfil</w:t>
       </w:r>
     </w:p>
     <w:p>
@@ -2253,8 +2269,17 @@
           <w:rFonts w:ascii="Tahoma" w:hAnsi="Tahoma" w:cs="Tahoma"/>
           <w:sz w:val="20"/>
         </w:rPr>
-        <w:t>Controlar su horario de actividades con ayuda de la app</w:t>
-      </w:r>
+        <w:t xml:space="preserve">Controlar su horario de actividades con ayuda de la </w:t>
+      </w:r>
+      <w:proofErr w:type="gramStart"/>
+      <w:r>
+        <w:rPr>
+          <w:rFonts w:ascii="Tahoma" w:hAnsi="Tahoma" w:cs="Tahoma"/>
+          <w:sz w:val="20"/>
+        </w:rPr>
+        <w:t>app</w:t>
+      </w:r>
+      <w:proofErr w:type="gramEnd"/>
     </w:p>
     <w:p>
       <w:pPr>
@@ -2293,7 +2318,23 @@
           <w:rFonts w:ascii="Tahoma" w:hAnsi="Tahoma" w:cs="Tahoma"/>
           <w:sz w:val="20"/>
         </w:rPr>
-        <w:t>La app le brinda recomendaciones y sugerencias basadas en los datos recolectados y analizados</w:t>
+        <w:t xml:space="preserve">La </w:t>
+      </w:r>
+      <w:proofErr w:type="gramStart"/>
+      <w:r>
+        <w:rPr>
+          <w:rFonts w:ascii="Tahoma" w:hAnsi="Tahoma" w:cs="Tahoma"/>
+          <w:sz w:val="20"/>
+        </w:rPr>
+        <w:t>app</w:t>
+      </w:r>
+      <w:proofErr w:type="gramEnd"/>
+      <w:r>
+        <w:rPr>
+          <w:rFonts w:ascii="Tahoma" w:hAnsi="Tahoma" w:cs="Tahoma"/>
+          <w:sz w:val="20"/>
+        </w:rPr>
+        <w:t xml:space="preserve"> le brinda recomendaciones y sugerencias basadas en los datos recolectados y analizados</w:t>
       </w:r>
     </w:p>
     <w:p>
@@ -2520,7 +2561,23 @@
           <w:rFonts w:ascii="Tahoma" w:hAnsi="Tahoma" w:cs="Tahoma"/>
           <w:sz w:val="20"/>
         </w:rPr>
-        <w:t>Mediante el uso de app mejorar su estado y su rendimiento</w:t>
+        <w:t xml:space="preserve">Mediante el uso de </w:t>
+      </w:r>
+      <w:proofErr w:type="gramStart"/>
+      <w:r>
+        <w:rPr>
+          <w:rFonts w:ascii="Tahoma" w:hAnsi="Tahoma" w:cs="Tahoma"/>
+          <w:sz w:val="20"/>
+        </w:rPr>
+        <w:t>app</w:t>
+      </w:r>
+      <w:proofErr w:type="gramEnd"/>
+      <w:r>
+        <w:rPr>
+          <w:rFonts w:ascii="Tahoma" w:hAnsi="Tahoma" w:cs="Tahoma"/>
+          <w:sz w:val="20"/>
+        </w:rPr>
+        <w:t xml:space="preserve"> mejorar su estado y su rendimiento</w:t>
       </w:r>
     </w:p>
     <w:p>
@@ -2642,8 +2699,17 @@
           <w:rFonts w:ascii="Tahoma" w:hAnsi="Tahoma" w:cs="Tahoma"/>
           <w:sz w:val="20"/>
         </w:rPr>
-        <w:t>Mejorar su rendimiento académico en base a las sugerencias recibidas por la app</w:t>
-      </w:r>
+        <w:t xml:space="preserve">Mejorar su rendimiento académico en base a las sugerencias recibidas por la </w:t>
+      </w:r>
+      <w:proofErr w:type="gramStart"/>
+      <w:r>
+        <w:rPr>
+          <w:rFonts w:ascii="Tahoma" w:hAnsi="Tahoma" w:cs="Tahoma"/>
+          <w:sz w:val="20"/>
+        </w:rPr>
+        <w:t>app</w:t>
+      </w:r>
+      <w:proofErr w:type="gramEnd"/>
     </w:p>
     <w:p>
       <w:pPr>
@@ -3910,8 +3976,19 @@
           <w:color w:val="FF0000"/>
           <w:sz w:val="20"/>
         </w:rPr>
-        <w:t>error en el funcionamiento de la app</w:t>
-      </w:r>
+        <w:t xml:space="preserve">error en el funcionamiento de la </w:t>
+      </w:r>
+      <w:proofErr w:type="gramStart"/>
+      <w:r>
+        <w:rPr>
+          <w:rFonts w:ascii="Tahoma" w:hAnsi="Tahoma" w:cs="Tahoma"/>
+          <w:bCs/>
+          <w:color w:val="FF0000"/>
+          <w:sz w:val="20"/>
+        </w:rPr>
+        <w:t>app</w:t>
+      </w:r>
+      <w:proofErr w:type="gramEnd"/>
       <w:r>
         <w:rPr>
           <w:rFonts w:ascii="Tahoma" w:hAnsi="Tahoma" w:cs="Tahoma"/>
@@ -9872,6 +9949,7 @@
                 <w:sz w:val="20"/>
               </w:rPr>
             </w:pPr>
+            <w:proofErr w:type="gramStart"/>
             <w:r>
               <w:rPr>
                 <w:rFonts w:ascii="Tahoma" w:hAnsi="Tahoma" w:cs="Tahoma"/>
@@ -9895,6 +9973,7 @@
               <w:t>alfanumericos</w:t>
             </w:r>
             <w:proofErr w:type="spellEnd"/>
+            <w:proofErr w:type="gramEnd"/>
           </w:p>
         </w:tc>
       </w:tr>
@@ -10179,12 +10258,21 @@
                 <w:sz w:val="20"/>
               </w:rPr>
             </w:pPr>
+            <w:proofErr w:type="gramStart"/>
             <w:r>
               <w:rPr>
                 <w:rFonts w:ascii="Tahoma" w:hAnsi="Tahoma" w:cs="Tahoma"/>
                 <w:sz w:val="20"/>
               </w:rPr>
-              <w:t>Actividad varias.</w:t>
+              <w:t>Actividad varias</w:t>
+            </w:r>
+            <w:proofErr w:type="gramEnd"/>
+            <w:r>
+              <w:rPr>
+                <w:rFonts w:ascii="Tahoma" w:hAnsi="Tahoma" w:cs="Tahoma"/>
+                <w:sz w:val="20"/>
+              </w:rPr>
+              <w:t>.</w:t>
             </w:r>
           </w:p>
         </w:tc>
@@ -10936,61 +11024,344 @@
     </w:p>
     <w:p>
       <w:pPr>
-        <w:pStyle w:val="Ttulo4"/>
-        <w:pBdr>
-          <w:top w:val="none" w:sz="0" w:space="0" w:color="auto"/>
-          <w:left w:val="none" w:sz="0" w:space="0" w:color="auto"/>
-          <w:bottom w:val="none" w:sz="0" w:space="0" w:color="auto"/>
-          <w:right w:val="none" w:sz="0" w:space="0" w:color="auto"/>
-        </w:pBdr>
-        <w:rPr>
-          <w:sz w:val="20"/>
-        </w:rPr>
-      </w:pPr>
-      <w:r>
-        <w:t>Etapa de Desarrollo: Diseño del Sistema</w:t>
-      </w:r>
-    </w:p>
-    <w:p>
-      <w:pPr>
-        <w:rPr>
-          <w:rFonts w:ascii="Tahoma" w:hAnsi="Tahoma" w:cs="Tahoma"/>
-          <w:sz w:val="20"/>
-        </w:rPr>
-      </w:pPr>
-    </w:p>
-    <w:p>
-      <w:pPr>
-        <w:rPr>
-          <w:rFonts w:ascii="Tahoma" w:hAnsi="Tahoma" w:cs="Tahoma"/>
-          <w:sz w:val="20"/>
-        </w:rPr>
-      </w:pPr>
-    </w:p>
-    <w:p>
-      <w:pPr>
-        <w:rPr>
-          <w:rFonts w:ascii="Tahoma" w:hAnsi="Tahoma" w:cs="Tahoma"/>
-          <w:sz w:val="20"/>
-        </w:rPr>
-      </w:pPr>
-    </w:p>
-    <w:p>
-      <w:pPr>
-        <w:rPr>
-          <w:rFonts w:ascii="Tahoma" w:hAnsi="Tahoma" w:cs="Tahoma"/>
-          <w:sz w:val="20"/>
-        </w:rPr>
-      </w:pPr>
-    </w:p>
-    <w:p>
-      <w:pPr>
-        <w:rPr>
-          <w:rFonts w:ascii="Tahoma" w:hAnsi="Tahoma" w:cs="Tahoma"/>
-          <w:sz w:val="20"/>
-        </w:rPr>
-      </w:pPr>
-    </w:p>
+        <w:rPr>
+          <w:rFonts w:ascii="Tahoma" w:hAnsi="Tahoma" w:cs="Tahoma"/>
+          <w:sz w:val="20"/>
+        </w:rPr>
+      </w:pPr>
+    </w:p>
+    <w:p>
+      <w:pPr>
+        <w:rPr>
+          <w:rFonts w:ascii="Tahoma" w:hAnsi="Tahoma" w:cs="Tahoma"/>
+          <w:sz w:val="20"/>
+        </w:rPr>
+      </w:pPr>
+    </w:p>
+    <w:p>
+      <w:pPr>
+        <w:rPr>
+          <w:rFonts w:ascii="Tahoma" w:hAnsi="Tahoma" w:cs="Tahoma"/>
+          <w:sz w:val="20"/>
+        </w:rPr>
+      </w:pPr>
+    </w:p>
+    <w:p>
+      <w:pPr>
+        <w:rPr>
+          <w:rFonts w:ascii="Tahoma" w:hAnsi="Tahoma" w:cs="Tahoma"/>
+          <w:sz w:val="20"/>
+        </w:rPr>
+      </w:pPr>
+    </w:p>
+    <w:p>
+      <w:pPr>
+        <w:rPr>
+          <w:rFonts w:ascii="Tahoma" w:hAnsi="Tahoma" w:cs="Tahoma"/>
+          <w:sz w:val="20"/>
+        </w:rPr>
+      </w:pPr>
+    </w:p>
+    <w:tbl>
+      <w:tblPr>
+        <w:tblStyle w:val="Tablaconcuadrcula"/>
+        <w:tblW w:w="0" w:type="auto"/>
+        <w:tblLook w:val="04A0" w:firstRow="1" w:lastRow="0" w:firstColumn="1" w:lastColumn="0" w:noHBand="0" w:noVBand="1"/>
+      </w:tblPr>
+      <w:tblGrid>
+        <w:gridCol w:w="2181"/>
+        <w:gridCol w:w="1850"/>
+        <w:gridCol w:w="2181"/>
+      </w:tblGrid>
+      <w:tr>
+        <w:tc>
+          <w:tcPr>
+            <w:tcW w:w="2181" w:type="dxa"/>
+          </w:tcPr>
+          <w:p>
+            <w:pPr>
+              <w:rPr>
+                <w:rFonts w:ascii="Tahoma" w:hAnsi="Tahoma" w:cs="Tahoma"/>
+                <w:b/>
+                <w:bCs/>
+                <w:sz w:val="20"/>
+              </w:rPr>
+            </w:pPr>
+            <w:r>
+              <w:rPr>
+                <w:rFonts w:ascii="Tahoma" w:hAnsi="Tahoma" w:cs="Tahoma"/>
+                <w:b/>
+                <w:bCs/>
+                <w:sz w:val="20"/>
+              </w:rPr>
+              <w:t>Sugerencia</w:t>
+            </w:r>
+            <w:r>
+              <w:rPr>
+                <w:rFonts w:ascii="Tahoma" w:hAnsi="Tahoma" w:cs="Tahoma"/>
+                <w:b/>
+                <w:bCs/>
+                <w:sz w:val="20"/>
+              </w:rPr>
+              <w:t>.</w:t>
+            </w:r>
+          </w:p>
+        </w:tc>
+        <w:tc>
+          <w:tcPr>
+            <w:tcW w:w="1850" w:type="dxa"/>
+          </w:tcPr>
+          <w:p>
+            <w:pPr>
+              <w:rPr>
+                <w:rFonts w:ascii="Tahoma" w:hAnsi="Tahoma" w:cs="Tahoma"/>
+                <w:sz w:val="20"/>
+              </w:rPr>
+            </w:pPr>
+            <w:proofErr w:type="spellStart"/>
+            <w:r>
+              <w:rPr>
+                <w:rFonts w:ascii="Tahoma" w:hAnsi="Tahoma" w:cs="Tahoma"/>
+                <w:sz w:val="20"/>
+              </w:rPr>
+              <w:t>Descripcion</w:t>
+            </w:r>
+            <w:proofErr w:type="spellEnd"/>
+            <w:r>
+              <w:rPr>
+                <w:rFonts w:ascii="Tahoma" w:hAnsi="Tahoma" w:cs="Tahoma"/>
+                <w:sz w:val="20"/>
+              </w:rPr>
+              <w:t xml:space="preserve"> </w:t>
+            </w:r>
+          </w:p>
+        </w:tc>
+        <w:tc>
+          <w:tcPr>
+            <w:tcW w:w="2181" w:type="dxa"/>
+          </w:tcPr>
+          <w:p>
+            <w:pPr>
+              <w:rPr>
+                <w:rFonts w:ascii="Tahoma" w:hAnsi="Tahoma" w:cs="Tahoma"/>
+                <w:sz w:val="20"/>
+              </w:rPr>
+            </w:pPr>
+            <w:r>
+              <w:rPr>
+                <w:rFonts w:ascii="Tahoma" w:hAnsi="Tahoma" w:cs="Tahoma"/>
+                <w:sz w:val="20"/>
+              </w:rPr>
+              <w:t>Dominio de los valores</w:t>
+            </w:r>
+          </w:p>
+        </w:tc>
+      </w:tr>
+      <w:tr>
+        <w:tc>
+          <w:tcPr>
+            <w:tcW w:w="2181" w:type="dxa"/>
+          </w:tcPr>
+          <w:p>
+            <w:pPr>
+              <w:rPr>
+                <w:rFonts w:ascii="Tahoma" w:hAnsi="Tahoma" w:cs="Tahoma"/>
+                <w:b/>
+                <w:bCs/>
+                <w:sz w:val="20"/>
+              </w:rPr>
+            </w:pPr>
+            <w:r>
+              <w:rPr>
+                <w:rFonts w:ascii="Tahoma" w:hAnsi="Tahoma" w:cs="Tahoma"/>
+                <w:b/>
+                <w:bCs/>
+                <w:sz w:val="20"/>
+              </w:rPr>
+              <w:t>Id Sugerencia</w:t>
+            </w:r>
+          </w:p>
+        </w:tc>
+        <w:tc>
+          <w:tcPr>
+            <w:tcW w:w="1850" w:type="dxa"/>
+          </w:tcPr>
+          <w:p>
+            <w:pPr>
+              <w:rPr>
+                <w:rFonts w:ascii="Tahoma" w:hAnsi="Tahoma" w:cs="Tahoma"/>
+                <w:sz w:val="20"/>
+              </w:rPr>
+            </w:pPr>
+            <w:r>
+              <w:rPr>
+                <w:rFonts w:ascii="Tahoma" w:hAnsi="Tahoma" w:cs="Tahoma"/>
+                <w:sz w:val="20"/>
+              </w:rPr>
+              <w:t>Clave primaria</w:t>
+            </w:r>
+          </w:p>
+        </w:tc>
+        <w:tc>
+          <w:tcPr>
+            <w:tcW w:w="2181" w:type="dxa"/>
+          </w:tcPr>
+          <w:p>
+            <w:pPr>
+              <w:rPr>
+                <w:rFonts w:ascii="Tahoma" w:hAnsi="Tahoma" w:cs="Tahoma"/>
+                <w:sz w:val="20"/>
+              </w:rPr>
+            </w:pPr>
+            <w:r>
+              <w:rPr>
+                <w:rFonts w:ascii="Tahoma" w:hAnsi="Tahoma" w:cs="Tahoma"/>
+                <w:sz w:val="20"/>
+              </w:rPr>
+              <w:t>Números enteros</w:t>
+            </w:r>
+          </w:p>
+        </w:tc>
+      </w:tr>
+      <w:tr>
+        <w:tc>
+          <w:tcPr>
+            <w:tcW w:w="2181" w:type="dxa"/>
+          </w:tcPr>
+          <w:p>
+            <w:pPr>
+              <w:rPr>
+                <w:rFonts w:ascii="Tahoma" w:hAnsi="Tahoma" w:cs="Tahoma"/>
+                <w:b/>
+                <w:bCs/>
+                <w:sz w:val="20"/>
+              </w:rPr>
+            </w:pPr>
+            <w:r>
+              <w:rPr>
+                <w:rFonts w:ascii="Tahoma" w:hAnsi="Tahoma" w:cs="Tahoma"/>
+                <w:b/>
+                <w:bCs/>
+                <w:sz w:val="20"/>
+              </w:rPr>
+              <w:t>recomendaciones</w:t>
+            </w:r>
+          </w:p>
+        </w:tc>
+        <w:tc>
+          <w:tcPr>
+            <w:tcW w:w="1850" w:type="dxa"/>
+          </w:tcPr>
+          <w:p>
+            <w:pPr>
+              <w:rPr>
+                <w:rFonts w:ascii="Tahoma" w:hAnsi="Tahoma" w:cs="Tahoma"/>
+                <w:sz w:val="20"/>
+              </w:rPr>
+            </w:pPr>
+            <w:r>
+              <w:rPr>
+                <w:rFonts w:ascii="Tahoma" w:hAnsi="Tahoma" w:cs="Tahoma"/>
+                <w:sz w:val="20"/>
+              </w:rPr>
+              <w:t>Recomendaciones para el usuario</w:t>
+            </w:r>
+          </w:p>
+        </w:tc>
+        <w:tc>
+          <w:tcPr>
+            <w:tcW w:w="2181" w:type="dxa"/>
+          </w:tcPr>
+          <w:p>
+            <w:pPr>
+              <w:rPr>
+                <w:rFonts w:ascii="Tahoma" w:hAnsi="Tahoma" w:cs="Tahoma"/>
+                <w:sz w:val="20"/>
+              </w:rPr>
+            </w:pPr>
+            <w:proofErr w:type="spellStart"/>
+            <w:r>
+              <w:rPr>
+                <w:rFonts w:ascii="Tahoma" w:hAnsi="Tahoma" w:cs="Tahoma"/>
+                <w:sz w:val="20"/>
+              </w:rPr>
+              <w:t>varchar</w:t>
+            </w:r>
+            <w:proofErr w:type="spellEnd"/>
+          </w:p>
+        </w:tc>
+      </w:tr>
+      <w:tr>
+        <w:tc>
+          <w:tcPr>
+            <w:tcW w:w="2181" w:type="dxa"/>
+          </w:tcPr>
+          <w:p>
+            <w:pPr>
+              <w:rPr>
+                <w:rFonts w:ascii="Tahoma" w:hAnsi="Tahoma" w:cs="Tahoma"/>
+                <w:b/>
+                <w:bCs/>
+                <w:sz w:val="20"/>
+              </w:rPr>
+            </w:pPr>
+            <w:proofErr w:type="spellStart"/>
+            <w:r>
+              <w:rPr>
+                <w:rFonts w:ascii="Tahoma" w:hAnsi="Tahoma" w:cs="Tahoma"/>
+                <w:b/>
+                <w:bCs/>
+                <w:sz w:val="20"/>
+              </w:rPr>
+              <w:t>tipoSugerencia</w:t>
+            </w:r>
+            <w:proofErr w:type="spellEnd"/>
+          </w:p>
+        </w:tc>
+        <w:tc>
+          <w:tcPr>
+            <w:tcW w:w="1850" w:type="dxa"/>
+          </w:tcPr>
+          <w:p>
+            <w:pPr>
+              <w:rPr>
+                <w:rFonts w:ascii="Tahoma" w:hAnsi="Tahoma" w:cs="Tahoma"/>
+                <w:sz w:val="20"/>
+              </w:rPr>
+            </w:pPr>
+            <w:r>
+              <w:rPr>
+                <w:rFonts w:ascii="Tahoma" w:hAnsi="Tahoma" w:cs="Tahoma"/>
+                <w:sz w:val="20"/>
+              </w:rPr>
+              <w:t xml:space="preserve">Si es generado automáticamente o por el psicólogo </w:t>
+            </w:r>
+          </w:p>
+        </w:tc>
+        <w:tc>
+          <w:tcPr>
+            <w:tcW w:w="2181" w:type="dxa"/>
+          </w:tcPr>
+          <w:p>
+            <w:pPr>
+              <w:rPr>
+                <w:rFonts w:ascii="Tahoma" w:hAnsi="Tahoma" w:cs="Tahoma"/>
+                <w:sz w:val="20"/>
+              </w:rPr>
+            </w:pPr>
+            <w:proofErr w:type="spellStart"/>
+            <w:r>
+              <w:rPr>
+                <w:rFonts w:ascii="Tahoma" w:hAnsi="Tahoma" w:cs="Tahoma"/>
+                <w:sz w:val="20"/>
+              </w:rPr>
+              <w:t>varchar</w:t>
+            </w:r>
+            <w:proofErr w:type="spellEnd"/>
+          </w:p>
+        </w:tc>
+      </w:tr>
+    </w:tbl>
     <w:p>
       <w:pPr>
         <w:rPr>
@@ -11165,7 +11536,6 @@
           <w:rFonts w:ascii="Tahoma" w:hAnsi="Tahoma" w:cs="Tahoma"/>
           <w:sz w:val="20"/>
         </w:rPr>
-        <w:lastRenderedPageBreak/>
         <w:t>Presentación del modelo Lógico(diagrama)</w:t>
       </w:r>
     </w:p>
@@ -11215,6 +11585,14 @@
           <w:sz w:val="20"/>
         </w:rPr>
       </w:pPr>
+    </w:p>
+    <w:p>
+      <w:pPr>
+        <w:rPr>
+          <w:rFonts w:ascii="Tahoma" w:hAnsi="Tahoma" w:cs="Tahoma"/>
+          <w:sz w:val="20"/>
+        </w:rPr>
+      </w:pPr>
       <w:r>
         <w:rPr>
           <w:rFonts w:ascii="Tahoma" w:hAnsi="Tahoma" w:cs="Tahoma"/>
@@ -11222,10 +11600,10 @@
           <w:sz w:val="20"/>
         </w:rPr>
         <w:drawing>
-          <wp:inline distT="0" distB="0" distL="0" distR="0" wp14:anchorId="3270E2F5" wp14:editId="2E22FF44">
-            <wp:extent cx="5267325" cy="2695575"/>
-            <wp:effectExtent l="0" t="0" r="9525" b="9525"/>
-            <wp:docPr id="1" name="Imagen 1"/>
+          <wp:inline distT="0" distB="0" distL="0" distR="0" wp14:anchorId="46A65ADA" wp14:editId="728530B7">
+            <wp:extent cx="5613205" cy="2879677"/>
+            <wp:effectExtent l="0" t="0" r="6985" b="0"/>
+            <wp:docPr id="4" name="Imagen 4"/>
             <wp:cNvGraphicFramePr>
               <a:graphicFrameLocks xmlns:a="http://schemas.openxmlformats.org/drawingml/2006/main" noChangeAspect="1"/>
             </wp:cNvGraphicFramePr>
@@ -11254,7 +11632,7 @@
                   <pic:spPr bwMode="auto">
                     <a:xfrm>
                       <a:off x="0" y="0"/>
-                      <a:ext cx="5267325" cy="2695575"/>
+                      <a:ext cx="5615548" cy="2880879"/>
                     </a:xfrm>
                     <a:prstGeom prst="rect">
                       <a:avLst/>
@@ -11281,14 +11659,6 @@
     </w:p>
     <w:p>
       <w:pPr>
-        <w:rPr>
-          <w:rFonts w:ascii="Tahoma" w:hAnsi="Tahoma" w:cs="Tahoma"/>
-          <w:sz w:val="20"/>
-        </w:rPr>
-      </w:pPr>
-    </w:p>
-    <w:p>
-      <w:pPr>
         <w:tabs>
           <w:tab w:val="left" w:pos="3698"/>
         </w:tabs>
@@ -11448,6 +11818,7 @@
         </w:rPr>
         <w:t>Π</w:t>
       </w:r>
+      <w:proofErr w:type="gramStart"/>
       <w:r>
         <w:rPr>
           <w:rStyle w:val="Textoennegrita"/>
@@ -11455,7 +11826,17 @@
           <w:shd w:val="clear" w:color="auto" w:fill="FFFFFF"/>
           <w:vertAlign w:val="subscript"/>
         </w:rPr>
-        <w:t>fecha,hora,id_consulta,Nombre,Apellido</w:t>
+        <w:t>fecha,hora</w:t>
+      </w:r>
+      <w:proofErr w:type="gramEnd"/>
+      <w:r>
+        <w:rPr>
+          <w:rStyle w:val="Textoennegrita"/>
+          <w:rFonts w:ascii="Helvetica" w:hAnsi="Helvetica" w:cs="Helvetica"/>
+          <w:shd w:val="clear" w:color="auto" w:fill="FFFFFF"/>
+          <w:vertAlign w:val="subscript"/>
+        </w:rPr>
+        <w:t>,id_consulta,Nombre,Apellido</w:t>
       </w:r>
       <w:proofErr w:type="spellEnd"/>
       <w:r>
@@ -11574,6 +11955,7 @@
         </w:rPr>
         <w:t>Π</w:t>
       </w:r>
+      <w:proofErr w:type="gramStart"/>
       <w:r>
         <w:rPr>
           <w:rStyle w:val="Textoennegrita"/>
@@ -11593,6 +11975,7 @@
         <w:t>cedula</w:t>
       </w:r>
       <w:proofErr w:type="spellEnd"/>
+      <w:proofErr w:type="gramEnd"/>
       <w:r>
         <w:rPr>
           <w:rStyle w:val="Textoennegrita"/>
@@ -11779,6 +12162,7 @@
         </w:rPr>
         <w:t>Π</w:t>
       </w:r>
+      <w:proofErr w:type="gramStart"/>
       <w:r>
         <w:rPr>
           <w:rStyle w:val="Textoennegrita"/>
@@ -11807,6 +12191,7 @@
         <w:t>cedula</w:t>
       </w:r>
       <w:proofErr w:type="spellEnd"/>
+      <w:proofErr w:type="gramEnd"/>
       <w:r>
         <w:rPr>
           <w:rStyle w:val="Textoennegrita"/>
@@ -12080,16 +12465,34 @@
           <w:rFonts w:ascii="Cambria Math" w:hAnsi="Cambria Math" w:cs="Cambria Math"/>
           <w:shd w:val="clear" w:color="auto" w:fill="FFFFFF"/>
         </w:rPr>
-        <w:t>total_citas</w:t>
-      </w:r>
-      <w:proofErr w:type="spellEnd"/>
+        <w:t>total_</w:t>
+      </w:r>
+      <w:proofErr w:type="gramStart"/>
       <w:r>
         <w:rPr>
           <w:rStyle w:val="Textoennegrita"/>
           <w:rFonts w:ascii="Cambria Math" w:hAnsi="Cambria Math" w:cs="Cambria Math"/>
           <w:shd w:val="clear" w:color="auto" w:fill="FFFFFF"/>
         </w:rPr>
-        <w:t>(agendar cita)</w:t>
+        <w:t>citas</w:t>
+      </w:r>
+      <w:proofErr w:type="spellEnd"/>
+      <w:r>
+        <w:rPr>
+          <w:rStyle w:val="Textoennegrita"/>
+          <w:rFonts w:ascii="Cambria Math" w:hAnsi="Cambria Math" w:cs="Cambria Math"/>
+          <w:shd w:val="clear" w:color="auto" w:fill="FFFFFF"/>
+        </w:rPr>
+        <w:t>(</w:t>
+      </w:r>
+      <w:proofErr w:type="gramEnd"/>
+      <w:r>
+        <w:rPr>
+          <w:rStyle w:val="Textoennegrita"/>
+          <w:rFonts w:ascii="Cambria Math" w:hAnsi="Cambria Math" w:cs="Cambria Math"/>
+          <w:shd w:val="clear" w:color="auto" w:fill="FFFFFF"/>
+        </w:rPr>
+        <w:t>agendar cita)</w:t>
       </w:r>
     </w:p>
     <w:p>
@@ -12140,9 +12543,9 @@
           <w:rFonts w:ascii="Cambria Math" w:hAnsi="Cambria Math" w:cs="Cambria Math"/>
           <w:shd w:val="clear" w:color="auto" w:fill="FFFFFF"/>
         </w:rPr>
-        <w:lastRenderedPageBreak/>
         <w:t>Π</w:t>
       </w:r>
+      <w:proofErr w:type="gramStart"/>
       <w:r>
         <w:rPr>
           <w:rStyle w:val="Textoennegrita"/>
@@ -12153,6 +12556,7 @@
         <w:t>nombre,apellido</w:t>
       </w:r>
       <w:proofErr w:type="spellEnd"/>
+      <w:proofErr w:type="gramEnd"/>
       <w:r>
         <w:rPr>
           <w:rStyle w:val="Textoennegrita"/>
@@ -14921,7 +15325,7 @@
   <w:style w:type="paragraph" w:default="1" w:styleId="Normal">
     <w:name w:val="Normal"/>
     <w:qFormat/>
-    <w:rsid w:val="00973EED"/>
+    <w:rsid w:val="00C771C8"/>
     <w:rPr>
       <w:sz w:val="24"/>
       <w:szCs w:val="24"/>

</xml_diff>

<commit_message>
archivo.sql datos y consultas
</commit_message>
<xml_diff>
--- a/Plantilla para proyecto.docx
+++ b/Plantilla para proyecto.docx
@@ -83,7 +83,6 @@
           <w:sz w:val="20"/>
         </w:rPr>
       </w:pPr>
-      <w:proofErr w:type="spellStart"/>
       <w:r>
         <w:rPr>
           <w:rFonts w:ascii="Tahoma" w:hAnsi="Tahoma" w:cs="Tahoma"/>
@@ -92,18 +91,7 @@
           <w:color w:val="FFFFFF"/>
           <w:sz w:val="20"/>
         </w:rPr>
-        <w:t>Titulo</w:t>
-      </w:r>
-      <w:proofErr w:type="spellEnd"/>
-      <w:r>
-        <w:rPr>
-          <w:rFonts w:ascii="Tahoma" w:hAnsi="Tahoma" w:cs="Tahoma"/>
-          <w:i/>
-          <w:iCs/>
-          <w:color w:val="FFFFFF"/>
-          <w:sz w:val="20"/>
-        </w:rPr>
-        <w:t xml:space="preserve"> del Proyecto</w:t>
+        <w:t>Titulo del Proyecto</w:t>
       </w:r>
     </w:p>
     <w:p>
@@ -189,21 +177,7 @@
         <w:rPr>
           <w:color w:val="FFFFFF"/>
         </w:rPr>
-        <w:t xml:space="preserve"> </w:t>
-      </w:r>
-      <w:proofErr w:type="spellStart"/>
-      <w:r>
-        <w:rPr>
-          <w:color w:val="FFFFFF"/>
-        </w:rPr>
-        <w:t>Termino</w:t>
-      </w:r>
-      <w:proofErr w:type="spellEnd"/>
-      <w:r>
-        <w:rPr>
-          <w:color w:val="FFFFFF"/>
-        </w:rPr>
-        <w:t xml:space="preserve"> 20</w:t>
+        <w:t xml:space="preserve"> Termino 20</w:t>
       </w:r>
       <w:r>
         <w:rPr>
@@ -2233,23 +2207,7 @@
           <w:rFonts w:ascii="Tahoma" w:hAnsi="Tahoma" w:cs="Tahoma"/>
           <w:sz w:val="20"/>
         </w:rPr>
-        <w:t xml:space="preserve">Registrarse en la </w:t>
-      </w:r>
-      <w:proofErr w:type="gramStart"/>
-      <w:r>
-        <w:rPr>
-          <w:rFonts w:ascii="Tahoma" w:hAnsi="Tahoma" w:cs="Tahoma"/>
-          <w:sz w:val="20"/>
-        </w:rPr>
-        <w:t>app</w:t>
-      </w:r>
-      <w:proofErr w:type="gramEnd"/>
-      <w:r>
-        <w:rPr>
-          <w:rFonts w:ascii="Tahoma" w:hAnsi="Tahoma" w:cs="Tahoma"/>
-          <w:sz w:val="20"/>
-        </w:rPr>
-        <w:t xml:space="preserve"> especificando su perfil</w:t>
+        <w:t>Registrarse en la app especificando su perfil</w:t>
       </w:r>
     </w:p>
     <w:p>
@@ -2269,17 +2227,8 @@
           <w:rFonts w:ascii="Tahoma" w:hAnsi="Tahoma" w:cs="Tahoma"/>
           <w:sz w:val="20"/>
         </w:rPr>
-        <w:t xml:space="preserve">Controlar su horario de actividades con ayuda de la </w:t>
-      </w:r>
-      <w:proofErr w:type="gramStart"/>
-      <w:r>
-        <w:rPr>
-          <w:rFonts w:ascii="Tahoma" w:hAnsi="Tahoma" w:cs="Tahoma"/>
-          <w:sz w:val="20"/>
-        </w:rPr>
-        <w:t>app</w:t>
-      </w:r>
-      <w:proofErr w:type="gramEnd"/>
+        <w:t>Controlar su horario de actividades con ayuda de la app</w:t>
+      </w:r>
     </w:p>
     <w:p>
       <w:pPr>
@@ -2318,23 +2267,7 @@
           <w:rFonts w:ascii="Tahoma" w:hAnsi="Tahoma" w:cs="Tahoma"/>
           <w:sz w:val="20"/>
         </w:rPr>
-        <w:t xml:space="preserve">La </w:t>
-      </w:r>
-      <w:proofErr w:type="gramStart"/>
-      <w:r>
-        <w:rPr>
-          <w:rFonts w:ascii="Tahoma" w:hAnsi="Tahoma" w:cs="Tahoma"/>
-          <w:sz w:val="20"/>
-        </w:rPr>
-        <w:t>app</w:t>
-      </w:r>
-      <w:proofErr w:type="gramEnd"/>
-      <w:r>
-        <w:rPr>
-          <w:rFonts w:ascii="Tahoma" w:hAnsi="Tahoma" w:cs="Tahoma"/>
-          <w:sz w:val="20"/>
-        </w:rPr>
-        <w:t xml:space="preserve"> le brinda recomendaciones y sugerencias basadas en los datos recolectados y analizados</w:t>
+        <w:t>La app le brinda recomendaciones y sugerencias basadas en los datos recolectados y analizados</w:t>
       </w:r>
     </w:p>
     <w:p>
@@ -2561,23 +2494,7 @@
           <w:rFonts w:ascii="Tahoma" w:hAnsi="Tahoma" w:cs="Tahoma"/>
           <w:sz w:val="20"/>
         </w:rPr>
-        <w:t xml:space="preserve">Mediante el uso de </w:t>
-      </w:r>
-      <w:proofErr w:type="gramStart"/>
-      <w:r>
-        <w:rPr>
-          <w:rFonts w:ascii="Tahoma" w:hAnsi="Tahoma" w:cs="Tahoma"/>
-          <w:sz w:val="20"/>
-        </w:rPr>
-        <w:t>app</w:t>
-      </w:r>
-      <w:proofErr w:type="gramEnd"/>
-      <w:r>
-        <w:rPr>
-          <w:rFonts w:ascii="Tahoma" w:hAnsi="Tahoma" w:cs="Tahoma"/>
-          <w:sz w:val="20"/>
-        </w:rPr>
-        <w:t xml:space="preserve"> mejorar su estado y su rendimiento</w:t>
+        <w:t>Mediante el uso de app mejorar su estado y su rendimiento</w:t>
       </w:r>
     </w:p>
     <w:p>
@@ -2699,17 +2616,8 @@
           <w:rFonts w:ascii="Tahoma" w:hAnsi="Tahoma" w:cs="Tahoma"/>
           <w:sz w:val="20"/>
         </w:rPr>
-        <w:t xml:space="preserve">Mejorar su rendimiento académico en base a las sugerencias recibidas por la </w:t>
-      </w:r>
-      <w:proofErr w:type="gramStart"/>
-      <w:r>
-        <w:rPr>
-          <w:rFonts w:ascii="Tahoma" w:hAnsi="Tahoma" w:cs="Tahoma"/>
-          <w:sz w:val="20"/>
-        </w:rPr>
-        <w:t>app</w:t>
-      </w:r>
-      <w:proofErr w:type="gramEnd"/>
+        <w:t>Mejorar su rendimiento académico en base a las sugerencias recibidas por la app</w:t>
+      </w:r>
     </w:p>
     <w:p>
       <w:pPr>
@@ -2900,33 +2808,15 @@
           <w:bCs/>
           <w:sz w:val="20"/>
         </w:rPr>
-        <w:t xml:space="preserve">Se validará a través del </w:t>
-      </w:r>
-      <w:proofErr w:type="spellStart"/>
-      <w:r>
-        <w:rPr>
-          <w:rFonts w:ascii="Tahoma" w:hAnsi="Tahoma" w:cs="Tahoma"/>
-          <w:bCs/>
-          <w:sz w:val="20"/>
-        </w:rPr>
-        <w:t>num</w:t>
-      </w:r>
-      <w:r>
-        <w:rPr>
-          <w:rFonts w:ascii="Tahoma" w:hAnsi="Tahoma" w:cs="Tahoma"/>
-          <w:bCs/>
-          <w:sz w:val="20"/>
-        </w:rPr>
-        <w:t>ero</w:t>
-      </w:r>
-      <w:proofErr w:type="spellEnd"/>
-      <w:r>
-        <w:rPr>
-          <w:rFonts w:ascii="Tahoma" w:hAnsi="Tahoma" w:cs="Tahoma"/>
-          <w:bCs/>
-          <w:sz w:val="20"/>
-        </w:rPr>
-        <w:t xml:space="preserve"> de cedula y correo institucional.</w:t>
+        <w:t>Se validará a través del num</w:t>
+      </w:r>
+      <w:r>
+        <w:rPr>
+          <w:rFonts w:ascii="Tahoma" w:hAnsi="Tahoma" w:cs="Tahoma"/>
+          <w:bCs/>
+          <w:sz w:val="20"/>
+        </w:rPr>
+        <w:t>ero de cedula y correo institucional.</w:t>
       </w:r>
     </w:p>
     <w:p>
@@ -3291,25 +3181,7 @@
           <w:bCs/>
           <w:sz w:val="20"/>
         </w:rPr>
-        <w:t xml:space="preserve"> (</w:t>
-      </w:r>
-      <w:proofErr w:type="spellStart"/>
-      <w:r>
-        <w:rPr>
-          <w:rFonts w:ascii="Tahoma" w:hAnsi="Tahoma" w:cs="Tahoma"/>
-          <w:bCs/>
-          <w:sz w:val="20"/>
-        </w:rPr>
-        <w:t>admin</w:t>
-      </w:r>
-      <w:proofErr w:type="spellEnd"/>
-      <w:r>
-        <w:rPr>
-          <w:rFonts w:ascii="Tahoma" w:hAnsi="Tahoma" w:cs="Tahoma"/>
-          <w:bCs/>
-          <w:sz w:val="20"/>
-        </w:rPr>
-        <w:t>).</w:t>
+        <w:t xml:space="preserve"> (admin).</w:t>
       </w:r>
     </w:p>
     <w:p>
@@ -3976,19 +3848,8 @@
           <w:color w:val="FF0000"/>
           <w:sz w:val="20"/>
         </w:rPr>
-        <w:t xml:space="preserve">error en el funcionamiento de la </w:t>
-      </w:r>
-      <w:proofErr w:type="gramStart"/>
-      <w:r>
-        <w:rPr>
-          <w:rFonts w:ascii="Tahoma" w:hAnsi="Tahoma" w:cs="Tahoma"/>
-          <w:bCs/>
-          <w:color w:val="FF0000"/>
-          <w:sz w:val="20"/>
-        </w:rPr>
-        <w:t>app</w:t>
-      </w:r>
-      <w:proofErr w:type="gramEnd"/>
+        <w:t>error en el funcionamiento de la app</w:t>
+      </w:r>
       <w:r>
         <w:rPr>
           <w:rFonts w:ascii="Tahoma" w:hAnsi="Tahoma" w:cs="Tahoma"/>
@@ -7853,7 +7714,6 @@
                 <w:sz w:val="20"/>
               </w:rPr>
             </w:pPr>
-            <w:proofErr w:type="spellStart"/>
             <w:r>
               <w:rPr>
                 <w:rFonts w:ascii="Tahoma" w:hAnsi="Tahoma" w:cs="Tahoma"/>
@@ -7861,7 +7721,6 @@
               </w:rPr>
               <w:t>Id_actividad</w:t>
             </w:r>
-            <w:proofErr w:type="spellEnd"/>
           </w:p>
         </w:tc>
         <w:tc>
@@ -7875,7 +7734,6 @@
                 <w:sz w:val="20"/>
               </w:rPr>
             </w:pPr>
-            <w:proofErr w:type="spellStart"/>
             <w:r>
               <w:rPr>
                 <w:rFonts w:ascii="Tahoma" w:hAnsi="Tahoma" w:cs="Tahoma"/>
@@ -7883,7 +7741,6 @@
               </w:rPr>
               <w:t>Tipo_actividad</w:t>
             </w:r>
-            <w:proofErr w:type="spellEnd"/>
           </w:p>
         </w:tc>
         <w:tc>
@@ -7917,7 +7774,6 @@
                 <w:sz w:val="20"/>
               </w:rPr>
             </w:pPr>
-            <w:proofErr w:type="spellStart"/>
             <w:r>
               <w:rPr>
                 <w:rFonts w:ascii="Tahoma" w:hAnsi="Tahoma" w:cs="Tahoma"/>
@@ -7925,7 +7781,6 @@
               </w:rPr>
               <w:t>Nombre_actividad</w:t>
             </w:r>
-            <w:proofErr w:type="spellEnd"/>
           </w:p>
         </w:tc>
       </w:tr>
@@ -9581,7 +9436,6 @@
                 <w:sz w:val="20"/>
               </w:rPr>
             </w:pPr>
-            <w:proofErr w:type="spellStart"/>
             <w:r>
               <w:rPr>
                 <w:rFonts w:ascii="Tahoma" w:hAnsi="Tahoma" w:cs="Tahoma"/>
@@ -9591,7 +9445,6 @@
               </w:rPr>
               <w:t>Id_profesor</w:t>
             </w:r>
-            <w:proofErr w:type="spellEnd"/>
           </w:p>
         </w:tc>
         <w:tc>
@@ -9630,17 +9483,8 @@
                 <w:rFonts w:ascii="Tahoma" w:hAnsi="Tahoma" w:cs="Tahoma"/>
                 <w:sz w:val="20"/>
               </w:rPr>
-              <w:t xml:space="preserve">Números </w:t>
+              <w:t>Números alfanumericos</w:t>
             </w:r>
-            <w:proofErr w:type="spellStart"/>
-            <w:r>
-              <w:rPr>
-                <w:rFonts w:ascii="Tahoma" w:hAnsi="Tahoma" w:cs="Tahoma"/>
-                <w:sz w:val="20"/>
-              </w:rPr>
-              <w:t>alfanumericos</w:t>
-            </w:r>
-            <w:proofErr w:type="spellEnd"/>
           </w:p>
         </w:tc>
       </w:tr>
@@ -9905,7 +9749,6 @@
                 <w:sz w:val="20"/>
               </w:rPr>
             </w:pPr>
-            <w:proofErr w:type="spellStart"/>
             <w:r>
               <w:rPr>
                 <w:rFonts w:ascii="Tahoma" w:hAnsi="Tahoma" w:cs="Tahoma"/>
@@ -9915,7 +9758,6 @@
               </w:rPr>
               <w:t>Id_profesor</w:t>
             </w:r>
-            <w:proofErr w:type="spellEnd"/>
           </w:p>
         </w:tc>
         <w:tc>
@@ -9949,7 +9791,6 @@
                 <w:sz w:val="20"/>
               </w:rPr>
             </w:pPr>
-            <w:proofErr w:type="gramStart"/>
             <w:r>
               <w:rPr>
                 <w:rFonts w:ascii="Tahoma" w:hAnsi="Tahoma" w:cs="Tahoma"/>
@@ -9962,18 +9803,8 @@
                 <w:rFonts w:ascii="Tahoma" w:hAnsi="Tahoma" w:cs="Tahoma"/>
                 <w:sz w:val="20"/>
               </w:rPr>
-              <w:t xml:space="preserve"> </w:t>
+              <w:t xml:space="preserve"> alfanumericos</w:t>
             </w:r>
-            <w:proofErr w:type="spellStart"/>
-            <w:r>
-              <w:rPr>
-                <w:rFonts w:ascii="Tahoma" w:hAnsi="Tahoma" w:cs="Tahoma"/>
-                <w:sz w:val="20"/>
-              </w:rPr>
-              <w:t>alfanumericos</w:t>
-            </w:r>
-            <w:proofErr w:type="spellEnd"/>
-            <w:proofErr w:type="gramEnd"/>
           </w:p>
         </w:tc>
       </w:tr>
@@ -10141,7 +9972,6 @@
                 <w:sz w:val="20"/>
               </w:rPr>
             </w:pPr>
-            <w:proofErr w:type="spellStart"/>
             <w:r>
               <w:rPr>
                 <w:rFonts w:ascii="Tahoma" w:hAnsi="Tahoma" w:cs="Tahoma"/>
@@ -10152,7 +9982,6 @@
               <w:lastRenderedPageBreak/>
               <w:t>Id_actividad</w:t>
             </w:r>
-            <w:proofErr w:type="spellEnd"/>
           </w:p>
         </w:tc>
         <w:tc>
@@ -10206,17 +10035,8 @@
                 <w:rFonts w:ascii="Tahoma" w:hAnsi="Tahoma" w:cs="Tahoma"/>
                 <w:sz w:val="20"/>
               </w:rPr>
-              <w:t xml:space="preserve"> </w:t>
+              <w:t xml:space="preserve"> Alfanumericos</w:t>
             </w:r>
-            <w:proofErr w:type="spellStart"/>
-            <w:r>
-              <w:rPr>
-                <w:rFonts w:ascii="Tahoma" w:hAnsi="Tahoma" w:cs="Tahoma"/>
-                <w:sz w:val="20"/>
-              </w:rPr>
-              <w:t>Alfanumericos</w:t>
-            </w:r>
-            <w:proofErr w:type="spellEnd"/>
           </w:p>
         </w:tc>
       </w:tr>
@@ -10234,7 +10054,6 @@
                 <w:sz w:val="20"/>
               </w:rPr>
             </w:pPr>
-            <w:proofErr w:type="spellStart"/>
             <w:r>
               <w:rPr>
                 <w:rFonts w:ascii="Tahoma" w:hAnsi="Tahoma" w:cs="Tahoma"/>
@@ -10244,7 +10063,6 @@
               </w:rPr>
               <w:t>Tipo_actividad</w:t>
             </w:r>
-            <w:proofErr w:type="spellEnd"/>
           </w:p>
         </w:tc>
         <w:tc>
@@ -10258,21 +10076,12 @@
                 <w:sz w:val="20"/>
               </w:rPr>
             </w:pPr>
-            <w:proofErr w:type="gramStart"/>
             <w:r>
               <w:rPr>
                 <w:rFonts w:ascii="Tahoma" w:hAnsi="Tahoma" w:cs="Tahoma"/>
                 <w:sz w:val="20"/>
               </w:rPr>
-              <w:t>Actividad varias</w:t>
-            </w:r>
-            <w:proofErr w:type="gramEnd"/>
-            <w:r>
-              <w:rPr>
-                <w:rFonts w:ascii="Tahoma" w:hAnsi="Tahoma" w:cs="Tahoma"/>
-                <w:sz w:val="20"/>
-              </w:rPr>
-              <w:t>.</w:t>
+              <w:t>Actividad varias.</w:t>
             </w:r>
           </w:p>
         </w:tc>
@@ -10377,7 +10186,6 @@
                 <w:sz w:val="20"/>
               </w:rPr>
             </w:pPr>
-            <w:proofErr w:type="spellStart"/>
             <w:r>
               <w:rPr>
                 <w:rFonts w:ascii="Tahoma" w:hAnsi="Tahoma" w:cs="Tahoma"/>
@@ -10387,7 +10195,6 @@
               </w:rPr>
               <w:t>Nombre_actividad</w:t>
             </w:r>
-            <w:proofErr w:type="spellEnd"/>
           </w:p>
         </w:tc>
         <w:tc>
@@ -10765,21 +10572,12 @@
                 <w:sz w:val="20"/>
               </w:rPr>
             </w:pPr>
-            <w:proofErr w:type="spellStart"/>
             <w:r>
               <w:rPr>
                 <w:rFonts w:ascii="Tahoma" w:hAnsi="Tahoma" w:cs="Tahoma"/>
                 <w:sz w:val="20"/>
               </w:rPr>
-              <w:t>Descripcion</w:t>
-            </w:r>
-            <w:proofErr w:type="spellEnd"/>
-            <w:r>
-              <w:rPr>
-                <w:rFonts w:ascii="Tahoma" w:hAnsi="Tahoma" w:cs="Tahoma"/>
-                <w:sz w:val="20"/>
-              </w:rPr>
-              <w:t xml:space="preserve"> </w:t>
+              <w:t xml:space="preserve">Descripcion </w:t>
             </w:r>
           </w:p>
         </w:tc>
@@ -11118,21 +10916,12 @@
                 <w:sz w:val="20"/>
               </w:rPr>
             </w:pPr>
-            <w:proofErr w:type="spellStart"/>
             <w:r>
               <w:rPr>
                 <w:rFonts w:ascii="Tahoma" w:hAnsi="Tahoma" w:cs="Tahoma"/>
                 <w:sz w:val="20"/>
               </w:rPr>
-              <w:t>Descripcion</w:t>
-            </w:r>
-            <w:proofErr w:type="spellEnd"/>
-            <w:r>
-              <w:rPr>
-                <w:rFonts w:ascii="Tahoma" w:hAnsi="Tahoma" w:cs="Tahoma"/>
-                <w:sz w:val="20"/>
-              </w:rPr>
-              <w:t xml:space="preserve"> </w:t>
+              <w:t xml:space="preserve">Descripcion </w:t>
             </w:r>
           </w:p>
         </w:tc>
@@ -11279,7 +11068,6 @@
                 <w:sz w:val="20"/>
               </w:rPr>
             </w:pPr>
-            <w:proofErr w:type="spellStart"/>
             <w:r>
               <w:rPr>
                 <w:rFonts w:ascii="Tahoma" w:hAnsi="Tahoma" w:cs="Tahoma"/>
@@ -11287,7 +11075,6 @@
               </w:rPr>
               <w:t>varchar</w:t>
             </w:r>
-            <w:proofErr w:type="spellEnd"/>
           </w:p>
         </w:tc>
       </w:tr>
@@ -11305,7 +11092,6 @@
                 <w:sz w:val="20"/>
               </w:rPr>
             </w:pPr>
-            <w:proofErr w:type="spellStart"/>
             <w:r>
               <w:rPr>
                 <w:rFonts w:ascii="Tahoma" w:hAnsi="Tahoma" w:cs="Tahoma"/>
@@ -11315,7 +11101,6 @@
               </w:rPr>
               <w:t>tipoSugerencia</w:t>
             </w:r>
-            <w:proofErr w:type="spellEnd"/>
           </w:p>
         </w:tc>
         <w:tc>
@@ -11349,7 +11134,6 @@
                 <w:sz w:val="20"/>
               </w:rPr>
             </w:pPr>
-            <w:proofErr w:type="spellStart"/>
             <w:r>
               <w:rPr>
                 <w:rFonts w:ascii="Tahoma" w:hAnsi="Tahoma" w:cs="Tahoma"/>
@@ -11357,7 +11141,6 @@
               </w:rPr>
               <w:t>varchar</w:t>
             </w:r>
-            <w:proofErr w:type="spellEnd"/>
           </w:p>
         </w:tc>
       </w:tr>
@@ -11600,10 +11383,10 @@
           <w:sz w:val="20"/>
         </w:rPr>
         <w:drawing>
-          <wp:inline distT="0" distB="0" distL="0" distR="0" wp14:anchorId="46A65ADA" wp14:editId="728530B7">
-            <wp:extent cx="5613205" cy="2879677"/>
-            <wp:effectExtent l="0" t="0" r="6985" b="0"/>
-            <wp:docPr id="4" name="Imagen 4"/>
+          <wp:inline distT="0" distB="0" distL="0" distR="0" wp14:anchorId="4C9C7743" wp14:editId="6D45FEAA">
+            <wp:extent cx="5267325" cy="3006725"/>
+            <wp:effectExtent l="0" t="0" r="9525" b="3175"/>
+            <wp:docPr id="1" name="Imagen 1"/>
             <wp:cNvGraphicFramePr>
               <a:graphicFrameLocks xmlns:a="http://schemas.openxmlformats.org/drawingml/2006/main" noChangeAspect="1"/>
             </wp:cNvGraphicFramePr>
@@ -11632,7 +11415,7 @@
                   <pic:spPr bwMode="auto">
                     <a:xfrm>
                       <a:off x="0" y="0"/>
-                      <a:ext cx="5615548" cy="2880879"/>
+                      <a:ext cx="5267325" cy="3006725"/>
                     </a:xfrm>
                     <a:prstGeom prst="rect">
                       <a:avLst/>
@@ -11791,10 +11574,10 @@
         <w:t xml:space="preserve">un reporte con la </w:t>
       </w:r>
       <w:r>
-        <w:t xml:space="preserve">fecha, </w:t>
-      </w:r>
-      <w:r>
-        <w:t>hora,</w:t>
+        <w:t>fecha</w:t>
+      </w:r>
+      <w:r>
+        <w:t>,</w:t>
       </w:r>
       <w:r>
         <w:t xml:space="preserve"> id de la consulta y el nombre y apellido del usuario que desea agendar una cita.</w:t>
@@ -11809,7 +11592,6 @@
           <w:shd w:val="clear" w:color="auto" w:fill="FFFFFF"/>
         </w:rPr>
       </w:pPr>
-      <w:proofErr w:type="spellStart"/>
       <w:r>
         <w:rPr>
           <w:rStyle w:val="Textoennegrita"/>
@@ -11818,7 +11600,6 @@
         </w:rPr>
         <w:t>Π</w:t>
       </w:r>
-      <w:proofErr w:type="gramStart"/>
       <w:r>
         <w:rPr>
           <w:rStyle w:val="Textoennegrita"/>
@@ -11826,9 +11607,8 @@
           <w:shd w:val="clear" w:color="auto" w:fill="FFFFFF"/>
           <w:vertAlign w:val="subscript"/>
         </w:rPr>
-        <w:t>fecha,hora</w:t>
-      </w:r>
-      <w:proofErr w:type="gramEnd"/>
+        <w:t>fecha,hora,id_consulta,Nombre,Apellido</w:t>
+      </w:r>
       <w:r>
         <w:rPr>
           <w:rStyle w:val="Textoennegrita"/>
@@ -11836,17 +11616,15 @@
           <w:shd w:val="clear" w:color="auto" w:fill="FFFFFF"/>
           <w:vertAlign w:val="subscript"/>
         </w:rPr>
-        <w:t>,id_consulta,Nombre,Apellido</w:t>
-      </w:r>
-      <w:proofErr w:type="spellEnd"/>
+        <w:t xml:space="preserve"> </w:t>
+      </w:r>
       <w:r>
         <w:rPr>
           <w:rStyle w:val="Textoennegrita"/>
           <w:rFonts w:ascii="Helvetica" w:hAnsi="Helvetica" w:cs="Helvetica"/>
           <w:shd w:val="clear" w:color="auto" w:fill="FFFFFF"/>
-          <w:vertAlign w:val="subscript"/>
-        </w:rPr>
-        <w:t xml:space="preserve"> </w:t>
+        </w:rPr>
+        <w:t>(Agendar</w:t>
       </w:r>
       <w:r>
         <w:rPr>
@@ -11854,41 +11632,15 @@
           <w:rFonts w:ascii="Helvetica" w:hAnsi="Helvetica" w:cs="Helvetica"/>
           <w:shd w:val="clear" w:color="auto" w:fill="FFFFFF"/>
         </w:rPr>
-        <w:t>(</w:t>
-      </w:r>
-      <w:proofErr w:type="spellStart"/>
+        <w:t>C</w:t>
+      </w:r>
       <w:r>
         <w:rPr>
           <w:rStyle w:val="Textoennegrita"/>
           <w:rFonts w:ascii="Helvetica" w:hAnsi="Helvetica" w:cs="Helvetica"/>
           <w:shd w:val="clear" w:color="auto" w:fill="FFFFFF"/>
         </w:rPr>
-        <w:t>Agendar</w:t>
-      </w:r>
-      <w:r>
-        <w:rPr>
-          <w:rStyle w:val="Textoennegrita"/>
-          <w:rFonts w:ascii="Helvetica" w:hAnsi="Helvetica" w:cs="Helvetica"/>
-          <w:shd w:val="clear" w:color="auto" w:fill="FFFFFF"/>
-        </w:rPr>
-        <w:t>C</w:t>
-      </w:r>
-      <w:r>
-        <w:rPr>
-          <w:rStyle w:val="Textoennegrita"/>
-          <w:rFonts w:ascii="Helvetica" w:hAnsi="Helvetica" w:cs="Helvetica"/>
-          <w:shd w:val="clear" w:color="auto" w:fill="FFFFFF"/>
-        </w:rPr>
-        <w:t>ita</w:t>
-      </w:r>
-      <w:proofErr w:type="spellEnd"/>
-      <w:r>
-        <w:rPr>
-          <w:rStyle w:val="Textoennegrita"/>
-          <w:rFonts w:ascii="Helvetica" w:hAnsi="Helvetica" w:cs="Helvetica"/>
-          <w:shd w:val="clear" w:color="auto" w:fill="FFFFFF"/>
-        </w:rPr>
-        <w:t xml:space="preserve"> </w:t>
+        <w:t xml:space="preserve">ita </w:t>
       </w:r>
       <w:r>
         <w:rPr>
@@ -11946,7 +11698,6 @@
           <w:shd w:val="clear" w:color="auto" w:fill="FFFFFF"/>
         </w:rPr>
       </w:pPr>
-      <w:proofErr w:type="spellStart"/>
       <w:r>
         <w:rPr>
           <w:rStyle w:val="Textoennegrita"/>
@@ -11955,7 +11706,6 @@
         </w:rPr>
         <w:t>Π</w:t>
       </w:r>
-      <w:proofErr w:type="gramStart"/>
       <w:r>
         <w:rPr>
           <w:rStyle w:val="Textoennegrita"/>
@@ -11972,10 +11722,16 @@
           <w:shd w:val="clear" w:color="auto" w:fill="FFFFFF"/>
           <w:vertAlign w:val="subscript"/>
         </w:rPr>
-        <w:t>cedula</w:t>
-      </w:r>
-      <w:proofErr w:type="spellEnd"/>
-      <w:proofErr w:type="gramEnd"/>
+        <w:t>cedula identidad.</w:t>
+      </w:r>
+      <w:r>
+        <w:rPr>
+          <w:rStyle w:val="Textoennegrita"/>
+          <w:rFonts w:ascii="Helvetica" w:hAnsi="Helvetica" w:cs="Helvetica"/>
+          <w:shd w:val="clear" w:color="auto" w:fill="FFFFFF"/>
+        </w:rPr>
+        <w:t>(</w:t>
+      </w:r>
       <w:r>
         <w:rPr>
           <w:rStyle w:val="Textoennegrita"/>
@@ -11983,7 +11739,7 @@
           <w:shd w:val="clear" w:color="auto" w:fill="FFFFFF"/>
           <w:vertAlign w:val="subscript"/>
         </w:rPr>
-        <w:t xml:space="preserve"> identidad.</w:t>
+        <w:t xml:space="preserve"> </w:t>
       </w:r>
       <w:r>
         <w:rPr>
@@ -11991,7 +11747,15 @@
           <w:rFonts w:ascii="Helvetica" w:hAnsi="Helvetica" w:cs="Helvetica"/>
           <w:shd w:val="clear" w:color="auto" w:fill="FFFFFF"/>
         </w:rPr>
-        <w:t>(</w:t>
+        <w:t>σ</w:t>
+      </w:r>
+      <w:r>
+        <w:rPr>
+          <w:rStyle w:val="Textoennegrita"/>
+          <w:rFonts w:ascii="Helvetica" w:hAnsi="Helvetica" w:cs="Helvetica"/>
+          <w:shd w:val="clear" w:color="auto" w:fill="FFFFFF"/>
+        </w:rPr>
+        <w:t xml:space="preserve"> </w:t>
       </w:r>
       <w:r>
         <w:rPr>
@@ -12000,7 +11764,7 @@
           <w:shd w:val="clear" w:color="auto" w:fill="FFFFFF"/>
           <w:vertAlign w:val="subscript"/>
         </w:rPr>
-        <w:t xml:space="preserve"> </w:t>
+        <w:t>tipo_actividad=’estudiante’</w:t>
       </w:r>
       <w:r>
         <w:rPr>
@@ -12008,7 +11772,7 @@
           <w:rFonts w:ascii="Helvetica" w:hAnsi="Helvetica" w:cs="Helvetica"/>
           <w:shd w:val="clear" w:color="auto" w:fill="FFFFFF"/>
         </w:rPr>
-        <w:t>σ</w:t>
+        <w:t xml:space="preserve"> </w:t>
       </w:r>
       <w:r>
         <w:rPr>
@@ -12018,43 +11782,6 @@
         </w:rPr>
         <w:t xml:space="preserve"> </w:t>
       </w:r>
-      <w:proofErr w:type="spellStart"/>
-      <w:r>
-        <w:rPr>
-          <w:rStyle w:val="Textoennegrita"/>
-          <w:rFonts w:ascii="Helvetica" w:hAnsi="Helvetica" w:cs="Helvetica"/>
-          <w:shd w:val="clear" w:color="auto" w:fill="FFFFFF"/>
-          <w:vertAlign w:val="subscript"/>
-        </w:rPr>
-        <w:t>tipo_actividad</w:t>
-      </w:r>
-      <w:proofErr w:type="spellEnd"/>
-      <w:r>
-        <w:rPr>
-          <w:rStyle w:val="Textoennegrita"/>
-          <w:rFonts w:ascii="Helvetica" w:hAnsi="Helvetica" w:cs="Helvetica"/>
-          <w:shd w:val="clear" w:color="auto" w:fill="FFFFFF"/>
-          <w:vertAlign w:val="subscript"/>
-        </w:rPr>
-        <w:t>=’estudiante’</w:t>
-      </w:r>
-      <w:r>
-        <w:rPr>
-          <w:rStyle w:val="Textoennegrita"/>
-          <w:rFonts w:ascii="Helvetica" w:hAnsi="Helvetica" w:cs="Helvetica"/>
-          <w:shd w:val="clear" w:color="auto" w:fill="FFFFFF"/>
-        </w:rPr>
-        <w:t xml:space="preserve"> </w:t>
-      </w:r>
-      <w:r>
-        <w:rPr>
-          <w:rStyle w:val="Textoennegrita"/>
-          <w:rFonts w:ascii="Helvetica" w:hAnsi="Helvetica" w:cs="Helvetica"/>
-          <w:shd w:val="clear" w:color="auto" w:fill="FFFFFF"/>
-        </w:rPr>
-        <w:t xml:space="preserve"> </w:t>
-      </w:r>
-      <w:proofErr w:type="spellStart"/>
       <w:r>
         <w:rPr>
           <w:rStyle w:val="Textoennegrita"/>
@@ -12095,7 +11822,6 @@
         </w:rPr>
         <w:t>Actividad</w:t>
       </w:r>
-      <w:proofErr w:type="spellEnd"/>
       <w:r>
         <w:rPr>
           <w:rStyle w:val="Textoennegrita"/>
@@ -12153,7 +11879,6 @@
           <w:shd w:val="clear" w:color="auto" w:fill="FFFFFF"/>
         </w:rPr>
       </w:pPr>
-      <w:proofErr w:type="spellStart"/>
       <w:r>
         <w:rPr>
           <w:rStyle w:val="Textoennegrita"/>
@@ -12162,7 +11887,6 @@
         </w:rPr>
         <w:t>Π</w:t>
       </w:r>
-      <w:proofErr w:type="gramStart"/>
       <w:r>
         <w:rPr>
           <w:rStyle w:val="Textoennegrita"/>
@@ -12188,10 +11912,16 @@
           <w:shd w:val="clear" w:color="auto" w:fill="FFFFFF"/>
           <w:vertAlign w:val="subscript"/>
         </w:rPr>
-        <w:t>cedula</w:t>
-      </w:r>
-      <w:proofErr w:type="spellEnd"/>
-      <w:proofErr w:type="gramEnd"/>
+        <w:t>cedula identidad.</w:t>
+      </w:r>
+      <w:r>
+        <w:rPr>
+          <w:rStyle w:val="Textoennegrita"/>
+          <w:rFonts w:ascii="Helvetica" w:hAnsi="Helvetica" w:cs="Helvetica"/>
+          <w:shd w:val="clear" w:color="auto" w:fill="FFFFFF"/>
+        </w:rPr>
+        <w:t>(</w:t>
+      </w:r>
       <w:r>
         <w:rPr>
           <w:rStyle w:val="Textoennegrita"/>
@@ -12199,7 +11929,7 @@
           <w:shd w:val="clear" w:color="auto" w:fill="FFFFFF"/>
           <w:vertAlign w:val="subscript"/>
         </w:rPr>
-        <w:t xml:space="preserve"> identidad.</w:t>
+        <w:t xml:space="preserve"> </w:t>
       </w:r>
       <w:r>
         <w:rPr>
@@ -12207,7 +11937,15 @@
           <w:rFonts w:ascii="Helvetica" w:hAnsi="Helvetica" w:cs="Helvetica"/>
           <w:shd w:val="clear" w:color="auto" w:fill="FFFFFF"/>
         </w:rPr>
-        <w:t>(</w:t>
+        <w:t>σ</w:t>
+      </w:r>
+      <w:r>
+        <w:rPr>
+          <w:rStyle w:val="Textoennegrita"/>
+          <w:rFonts w:ascii="Helvetica" w:hAnsi="Helvetica" w:cs="Helvetica"/>
+          <w:shd w:val="clear" w:color="auto" w:fill="FFFFFF"/>
+        </w:rPr>
+        <w:t xml:space="preserve"> </w:t>
       </w:r>
       <w:r>
         <w:rPr>
@@ -12216,43 +11954,7 @@
           <w:shd w:val="clear" w:color="auto" w:fill="FFFFFF"/>
           <w:vertAlign w:val="subscript"/>
         </w:rPr>
-        <w:t xml:space="preserve"> </w:t>
-      </w:r>
-      <w:r>
-        <w:rPr>
-          <w:rStyle w:val="Textoennegrita"/>
-          <w:rFonts w:ascii="Helvetica" w:hAnsi="Helvetica" w:cs="Helvetica"/>
-          <w:shd w:val="clear" w:color="auto" w:fill="FFFFFF"/>
-        </w:rPr>
-        <w:t>σ</w:t>
-      </w:r>
-      <w:r>
-        <w:rPr>
-          <w:rStyle w:val="Textoennegrita"/>
-          <w:rFonts w:ascii="Helvetica" w:hAnsi="Helvetica" w:cs="Helvetica"/>
-          <w:shd w:val="clear" w:color="auto" w:fill="FFFFFF"/>
-        </w:rPr>
-        <w:t xml:space="preserve"> </w:t>
-      </w:r>
-      <w:proofErr w:type="spellStart"/>
-      <w:r>
-        <w:rPr>
-          <w:rStyle w:val="Textoennegrita"/>
-          <w:rFonts w:ascii="Helvetica" w:hAnsi="Helvetica" w:cs="Helvetica"/>
-          <w:shd w:val="clear" w:color="auto" w:fill="FFFFFF"/>
-          <w:vertAlign w:val="subscript"/>
-        </w:rPr>
-        <w:t>tipo_actividad</w:t>
-      </w:r>
-      <w:proofErr w:type="spellEnd"/>
-      <w:r>
-        <w:rPr>
-          <w:rStyle w:val="Textoennegrita"/>
-          <w:rFonts w:ascii="Helvetica" w:hAnsi="Helvetica" w:cs="Helvetica"/>
-          <w:shd w:val="clear" w:color="auto" w:fill="FFFFFF"/>
-          <w:vertAlign w:val="subscript"/>
-        </w:rPr>
-        <w:t>=’</w:t>
+        <w:t>tipo_actividad=’</w:t>
       </w:r>
       <w:r>
         <w:rPr>
@@ -12420,79 +12122,7 @@
           <w:rFonts w:ascii="Cambria Math" w:hAnsi="Cambria Math" w:cs="Cambria Math"/>
           <w:shd w:val="clear" w:color="auto" w:fill="FFFFFF"/>
         </w:rPr>
-        <w:t xml:space="preserve">G </w:t>
-      </w:r>
-      <w:proofErr w:type="spellStart"/>
-      <w:r>
-        <w:rPr>
-          <w:rStyle w:val="Textoennegrita"/>
-          <w:rFonts w:ascii="Cambria Math" w:hAnsi="Cambria Math" w:cs="Cambria Math"/>
-          <w:shd w:val="clear" w:color="auto" w:fill="FFFFFF"/>
-        </w:rPr>
-        <w:t>count</w:t>
-      </w:r>
-      <w:proofErr w:type="spellEnd"/>
-      <w:r>
-        <w:rPr>
-          <w:rStyle w:val="Textoennegrita"/>
-          <w:rFonts w:ascii="Cambria Math" w:hAnsi="Cambria Math" w:cs="Cambria Math"/>
-          <w:shd w:val="clear" w:color="auto" w:fill="FFFFFF"/>
-        </w:rPr>
-        <w:t xml:space="preserve"> </w:t>
-      </w:r>
-      <w:proofErr w:type="spellStart"/>
-      <w:r>
-        <w:rPr>
-          <w:rStyle w:val="Textoennegrita"/>
-          <w:rFonts w:ascii="Cambria Math" w:hAnsi="Cambria Math" w:cs="Cambria Math"/>
-          <w:shd w:val="clear" w:color="auto" w:fill="FFFFFF"/>
-        </w:rPr>
-        <w:t>id_cita</w:t>
-      </w:r>
-      <w:proofErr w:type="spellEnd"/>
-      <w:r>
-        <w:rPr>
-          <w:rStyle w:val="Textoennegrita"/>
-          <w:rFonts w:ascii="Cambria Math" w:hAnsi="Cambria Math" w:cs="Cambria Math"/>
-          <w:shd w:val="clear" w:color="auto" w:fill="FFFFFF"/>
-        </w:rPr>
-        <w:t xml:space="preserve"> -&gt; </w:t>
-      </w:r>
-      <w:proofErr w:type="spellStart"/>
-      <w:r>
-        <w:rPr>
-          <w:rStyle w:val="Textoennegrita"/>
-          <w:rFonts w:ascii="Cambria Math" w:hAnsi="Cambria Math" w:cs="Cambria Math"/>
-          <w:shd w:val="clear" w:color="auto" w:fill="FFFFFF"/>
-        </w:rPr>
-        <w:t>total_</w:t>
-      </w:r>
-      <w:proofErr w:type="gramStart"/>
-      <w:r>
-        <w:rPr>
-          <w:rStyle w:val="Textoennegrita"/>
-          <w:rFonts w:ascii="Cambria Math" w:hAnsi="Cambria Math" w:cs="Cambria Math"/>
-          <w:shd w:val="clear" w:color="auto" w:fill="FFFFFF"/>
-        </w:rPr>
-        <w:t>citas</w:t>
-      </w:r>
-      <w:proofErr w:type="spellEnd"/>
-      <w:r>
-        <w:rPr>
-          <w:rStyle w:val="Textoennegrita"/>
-          <w:rFonts w:ascii="Cambria Math" w:hAnsi="Cambria Math" w:cs="Cambria Math"/>
-          <w:shd w:val="clear" w:color="auto" w:fill="FFFFFF"/>
-        </w:rPr>
-        <w:t>(</w:t>
-      </w:r>
-      <w:proofErr w:type="gramEnd"/>
-      <w:r>
-        <w:rPr>
-          <w:rStyle w:val="Textoennegrita"/>
-          <w:rFonts w:ascii="Cambria Math" w:hAnsi="Cambria Math" w:cs="Cambria Math"/>
-          <w:shd w:val="clear" w:color="auto" w:fill="FFFFFF"/>
-        </w:rPr>
-        <w:t>agendar cita)</w:t>
+        <w:t>G count id_cita -&gt; total_citas(agendar cita)</w:t>
       </w:r>
     </w:p>
     <w:p>
@@ -12536,7 +12166,6 @@
           <w:shd w:val="clear" w:color="auto" w:fill="FFFFFF"/>
         </w:rPr>
       </w:pPr>
-      <w:proofErr w:type="spellStart"/>
       <w:r>
         <w:rPr>
           <w:rStyle w:val="Textoennegrita"/>
@@ -12545,7 +12174,6 @@
         </w:rPr>
         <w:t>Π</w:t>
       </w:r>
-      <w:proofErr w:type="gramStart"/>
       <w:r>
         <w:rPr>
           <w:rStyle w:val="Textoennegrita"/>
@@ -12553,10 +12181,16 @@
           <w:shd w:val="clear" w:color="auto" w:fill="FFFFFF"/>
           <w:vertAlign w:val="subscript"/>
         </w:rPr>
-        <w:t>nombre,apellido</w:t>
-      </w:r>
-      <w:proofErr w:type="spellEnd"/>
-      <w:proofErr w:type="gramEnd"/>
+        <w:t xml:space="preserve">nombre,apellido </w:t>
+      </w:r>
+      <w:r>
+        <w:rPr>
+          <w:rStyle w:val="Textoennegrita"/>
+          <w:rFonts w:ascii="Helvetica" w:hAnsi="Helvetica" w:cs="Helvetica"/>
+          <w:shd w:val="clear" w:color="auto" w:fill="FFFFFF"/>
+        </w:rPr>
+        <w:t>σ</w:t>
+      </w:r>
       <w:r>
         <w:rPr>
           <w:rStyle w:val="Textoennegrita"/>
@@ -12564,44 +12198,31 @@
           <w:shd w:val="clear" w:color="auto" w:fill="FFFFFF"/>
           <w:vertAlign w:val="subscript"/>
         </w:rPr>
-        <w:t xml:space="preserve"> </w:t>
-      </w:r>
-      <w:r>
-        <w:rPr>
-          <w:rStyle w:val="Textoennegrita"/>
-          <w:rFonts w:ascii="Helvetica" w:hAnsi="Helvetica" w:cs="Helvetica"/>
-          <w:shd w:val="clear" w:color="auto" w:fill="FFFFFF"/>
-        </w:rPr>
-        <w:t>σ</w:t>
+        <w:t xml:space="preserve"> fecha_emision&gt;= “2021/01/02”</w:t>
       </w:r>
       <w:r>
         <w:rPr>
           <w:rStyle w:val="Textoennegrita"/>
           <w:rFonts w:ascii="Cambria Math" w:hAnsi="Cambria Math" w:cs="Cambria Math"/>
           <w:shd w:val="clear" w:color="auto" w:fill="FFFFFF"/>
-          <w:vertAlign w:val="subscript"/>
-        </w:rPr>
-        <w:t xml:space="preserve"> </w:t>
-      </w:r>
-      <w:proofErr w:type="spellStart"/>
+        </w:rPr>
+        <w:t>(</w:t>
+      </w:r>
       <w:r>
         <w:rPr>
           <w:rStyle w:val="Textoennegrita"/>
           <w:rFonts w:ascii="Cambria Math" w:hAnsi="Cambria Math" w:cs="Cambria Math"/>
           <w:shd w:val="clear" w:color="auto" w:fill="FFFFFF"/>
-          <w:vertAlign w:val="subscript"/>
-        </w:rPr>
-        <w:t>fecha_emision</w:t>
-      </w:r>
-      <w:proofErr w:type="spellEnd"/>
+        </w:rPr>
+        <w:t>Persona</w:t>
+      </w:r>
       <w:r>
         <w:rPr>
           <w:rStyle w:val="Textoennegrita"/>
           <w:rFonts w:ascii="Cambria Math" w:hAnsi="Cambria Math" w:cs="Cambria Math"/>
           <w:shd w:val="clear" w:color="auto" w:fill="FFFFFF"/>
-          <w:vertAlign w:val="subscript"/>
-        </w:rPr>
-        <w:t>&gt;= “2021/01/02”</w:t>
+        </w:rPr>
+        <w:t>⨝</w:t>
       </w:r>
       <w:r>
         <w:rPr>
@@ -12609,16 +12230,15 @@
           <w:rFonts w:ascii="Cambria Math" w:hAnsi="Cambria Math" w:cs="Cambria Math"/>
           <w:shd w:val="clear" w:color="auto" w:fill="FFFFFF"/>
         </w:rPr>
-        <w:t>(</w:t>
-      </w:r>
-      <w:proofErr w:type="spellStart"/>
+        <w:t>consulta</w:t>
+      </w:r>
       <w:r>
         <w:rPr>
           <w:rStyle w:val="Textoennegrita"/>
           <w:rFonts w:ascii="Cambria Math" w:hAnsi="Cambria Math" w:cs="Cambria Math"/>
           <w:shd w:val="clear" w:color="auto" w:fill="FFFFFF"/>
         </w:rPr>
-        <w:t>Persona</w:t>
+        <w:t>⨝</w:t>
       </w:r>
       <w:r>
         <w:rPr>
@@ -12626,7 +12246,7 @@
           <w:rFonts w:ascii="Cambria Math" w:hAnsi="Cambria Math" w:cs="Cambria Math"/>
           <w:shd w:val="clear" w:color="auto" w:fill="FFFFFF"/>
         </w:rPr>
-        <w:t>⨝</w:t>
+        <w:t>generar</w:t>
       </w:r>
       <w:r>
         <w:rPr>
@@ -12634,7 +12254,7 @@
           <w:rFonts w:ascii="Cambria Math" w:hAnsi="Cambria Math" w:cs="Cambria Math"/>
           <w:shd w:val="clear" w:color="auto" w:fill="FFFFFF"/>
         </w:rPr>
-        <w:t>consulta</w:t>
+        <w:t>⨝</w:t>
       </w:r>
       <w:r>
         <w:rPr>
@@ -12642,33 +12262,8 @@
           <w:rFonts w:ascii="Cambria Math" w:hAnsi="Cambria Math" w:cs="Cambria Math"/>
           <w:shd w:val="clear" w:color="auto" w:fill="FFFFFF"/>
         </w:rPr>
-        <w:t>⨝</w:t>
-      </w:r>
-      <w:r>
-        <w:rPr>
-          <w:rStyle w:val="Textoennegrita"/>
-          <w:rFonts w:ascii="Cambria Math" w:hAnsi="Cambria Math" w:cs="Cambria Math"/>
-          <w:shd w:val="clear" w:color="auto" w:fill="FFFFFF"/>
-        </w:rPr>
-        <w:t>generar</w:t>
-      </w:r>
-      <w:r>
-        <w:rPr>
-          <w:rStyle w:val="Textoennegrita"/>
-          <w:rFonts w:ascii="Cambria Math" w:hAnsi="Cambria Math" w:cs="Cambria Math"/>
-          <w:shd w:val="clear" w:color="auto" w:fill="FFFFFF"/>
-        </w:rPr>
-        <w:t>⨝</w:t>
-      </w:r>
-      <w:r>
-        <w:rPr>
-          <w:rStyle w:val="Textoennegrita"/>
-          <w:rFonts w:ascii="Cambria Math" w:hAnsi="Cambria Math" w:cs="Cambria Math"/>
-          <w:shd w:val="clear" w:color="auto" w:fill="FFFFFF"/>
-        </w:rPr>
         <w:t>AgendarCita</w:t>
       </w:r>
-      <w:proofErr w:type="spellEnd"/>
       <w:r>
         <w:rPr>
           <w:rStyle w:val="Textoennegrita"/>
@@ -12866,7 +12461,6 @@
             </w:rPr>
             <w:t xml:space="preserve">Vanessa </w:t>
           </w:r>
-          <w:proofErr w:type="spellStart"/>
           <w:r>
             <w:rPr>
               <w:rFonts w:ascii="Tahoma" w:hAnsi="Tahoma" w:cs="Tahoma"/>
@@ -12880,16 +12474,7 @@
               <w:sz w:val="16"/>
               <w:lang w:val="es-ES_tradnl"/>
             </w:rPr>
-            <w:t>ía</w:t>
-          </w:r>
-          <w:proofErr w:type="spellEnd"/>
-          <w:r>
-            <w:rPr>
-              <w:rFonts w:ascii="Tahoma" w:hAnsi="Tahoma" w:cs="Tahoma"/>
-              <w:sz w:val="16"/>
-              <w:lang w:val="es-ES_tradnl"/>
-            </w:rPr>
-            <w:t xml:space="preserve"> Barzola</w:t>
+            <w:t>ía Barzola</w:t>
           </w:r>
         </w:p>
       </w:tc>
@@ -13176,23 +12761,7 @@
               <w:rFonts w:ascii="Tahoma" w:hAnsi="Tahoma" w:cs="Tahoma"/>
               <w:sz w:val="16"/>
             </w:rPr>
-            <w:t xml:space="preserve">App </w:t>
-          </w:r>
-          <w:proofErr w:type="spellStart"/>
-          <w:r>
-            <w:rPr>
-              <w:rFonts w:ascii="Tahoma" w:hAnsi="Tahoma" w:cs="Tahoma"/>
-              <w:sz w:val="16"/>
-            </w:rPr>
-            <w:t>Alimentame</w:t>
-          </w:r>
-          <w:proofErr w:type="spellEnd"/>
-          <w:r>
-            <w:rPr>
-              <w:rFonts w:ascii="Tahoma" w:hAnsi="Tahoma" w:cs="Tahoma"/>
-              <w:sz w:val="16"/>
-            </w:rPr>
-            <w:t>-bien</w:t>
+            <w:t>App Alimentame-bien</w:t>
           </w:r>
           <w:r>
             <w:rPr>

</xml_diff>